<commit_message>
izmena projektnog zadatka - razdvajanje funkcionalnosti za pregled i izmenu korisnickih podataka
</commit_message>
<xml_diff>
--- a/faza1/Projektni zadatak - CodeMates - Mixology.docx
+++ b/faza1/Projektni zadatak - CodeMates - Mixology.docx
@@ -542,7 +542,7 @@
           <w:r>
             <w:fldChar w:fldCharType="separate"/>
           </w:r>
-          <w:hyperlink w:anchor="_Toc98591829" w:history="1">
+          <w:hyperlink w:anchor="_Toc99144721" w:history="1">
             <w:r>
               <w:rPr>
                 <w:rStyle w:val="Hyperlink"/>
@@ -585,7 +585,7 @@
                 <w:noProof/>
                 <w:webHidden/>
               </w:rPr>
-              <w:instrText xml:space="preserve"> PAGEREF _Toc98591829 \h </w:instrText>
+              <w:instrText xml:space="preserve"> PAGEREF _Toc99144721 \h </w:instrText>
             </w:r>
             <w:r>
               <w:rPr>
@@ -630,7 +630,7 @@
               <w:szCs w:val="22"/>
             </w:rPr>
           </w:pPr>
-          <w:hyperlink w:anchor="_Toc98591830" w:history="1">
+          <w:hyperlink w:anchor="_Toc99144722" w:history="1">
             <w:r>
               <w:rPr>
                 <w:rStyle w:val="Hyperlink"/>
@@ -673,7 +673,7 @@
                 <w:noProof/>
                 <w:webHidden/>
               </w:rPr>
-              <w:instrText xml:space="preserve"> PAGEREF _Toc98591830 \h </w:instrText>
+              <w:instrText xml:space="preserve"> PAGEREF _Toc99144722 \h </w:instrText>
             </w:r>
             <w:r>
               <w:rPr>
@@ -718,7 +718,7 @@
               <w:szCs w:val="22"/>
             </w:rPr>
           </w:pPr>
-          <w:hyperlink w:anchor="_Toc98591831" w:history="1">
+          <w:hyperlink w:anchor="_Toc99144723" w:history="1">
             <w:r>
               <w:rPr>
                 <w:rStyle w:val="Hyperlink"/>
@@ -821,7 +821,7 @@
                 <w:noProof/>
                 <w:webHidden/>
               </w:rPr>
-              <w:instrText xml:space="preserve"> PAGEREF _Toc98591831 \h </w:instrText>
+              <w:instrText xml:space="preserve"> PAGEREF _Toc99144723 \h </w:instrText>
             </w:r>
             <w:r>
               <w:rPr>
@@ -865,7 +865,7 @@
               <w:szCs w:val="22"/>
             </w:rPr>
           </w:pPr>
-          <w:hyperlink w:anchor="_Toc98591832" w:history="1">
+          <w:hyperlink w:anchor="_Toc99144724" w:history="1">
             <w:r>
               <w:rPr>
                 <w:rStyle w:val="Hyperlink"/>
@@ -908,7 +908,7 @@
                 <w:noProof/>
                 <w:webHidden/>
               </w:rPr>
-              <w:instrText xml:space="preserve"> PAGEREF _Toc98591832 \h </w:instrText>
+              <w:instrText xml:space="preserve"> PAGEREF _Toc99144724 \h </w:instrText>
             </w:r>
             <w:r>
               <w:rPr>
@@ -952,7 +952,7 @@
               <w:szCs w:val="22"/>
             </w:rPr>
           </w:pPr>
-          <w:hyperlink w:anchor="_Toc98591833" w:history="1">
+          <w:hyperlink w:anchor="_Toc99144725" w:history="1">
             <w:r>
               <w:rPr>
                 <w:rStyle w:val="Hyperlink"/>
@@ -1010,7 +1010,7 @@
                 <w:noProof/>
                 <w:webHidden/>
               </w:rPr>
-              <w:instrText xml:space="preserve"> PAGEREF _Toc98591833 \h </w:instrText>
+              <w:instrText xml:space="preserve"> PAGEREF _Toc99144725 \h </w:instrText>
             </w:r>
             <w:r>
               <w:rPr>
@@ -1054,7 +1054,7 @@
               <w:szCs w:val="22"/>
             </w:rPr>
           </w:pPr>
-          <w:hyperlink w:anchor="_Toc98591834" w:history="1">
+          <w:hyperlink w:anchor="_Toc99144726" w:history="1">
             <w:r>
               <w:rPr>
                 <w:rStyle w:val="Hyperlink"/>
@@ -1112,7 +1112,7 @@
                 <w:noProof/>
                 <w:webHidden/>
               </w:rPr>
-              <w:instrText xml:space="preserve"> PAGEREF _Toc98591834 \h </w:instrText>
+              <w:instrText xml:space="preserve"> PAGEREF _Toc99144726 \h </w:instrText>
             </w:r>
             <w:r>
               <w:rPr>
@@ -1157,7 +1157,7 @@
               <w:szCs w:val="22"/>
             </w:rPr>
           </w:pPr>
-          <w:hyperlink w:anchor="_Toc98591835" w:history="1">
+          <w:hyperlink w:anchor="_Toc99144727" w:history="1">
             <w:r>
               <w:rPr>
                 <w:rStyle w:val="Hyperlink"/>
@@ -1200,7 +1200,7 @@
                 <w:noProof/>
                 <w:webHidden/>
               </w:rPr>
-              <w:instrText xml:space="preserve"> PAGEREF _Toc98591835 \h </w:instrText>
+              <w:instrText xml:space="preserve"> PAGEREF _Toc99144727 \h </w:instrText>
             </w:r>
             <w:r>
               <w:rPr>
@@ -1245,7 +1245,7 @@
               <w:szCs w:val="22"/>
             </w:rPr>
           </w:pPr>
-          <w:hyperlink w:anchor="_Toc98591836" w:history="1">
+          <w:hyperlink w:anchor="_Toc99144728" w:history="1">
             <w:r>
               <w:rPr>
                 <w:rStyle w:val="Hyperlink"/>
@@ -1303,7 +1303,7 @@
                 <w:noProof/>
                 <w:webHidden/>
               </w:rPr>
-              <w:instrText xml:space="preserve"> PAGEREF _Toc98591836 \h </w:instrText>
+              <w:instrText xml:space="preserve"> PAGEREF _Toc99144728 \h </w:instrText>
             </w:r>
             <w:r>
               <w:rPr>
@@ -1348,7 +1348,7 @@
               <w:szCs w:val="22"/>
             </w:rPr>
           </w:pPr>
-          <w:hyperlink w:anchor="_Toc98591837" w:history="1">
+          <w:hyperlink w:anchor="_Toc99144729" w:history="1">
             <w:r>
               <w:rPr>
                 <w:rStyle w:val="Hyperlink"/>
@@ -1406,7 +1406,7 @@
                 <w:noProof/>
                 <w:webHidden/>
               </w:rPr>
-              <w:instrText xml:space="preserve"> PAGEREF _Toc98591837 \h </w:instrText>
+              <w:instrText xml:space="preserve"> PAGEREF _Toc99144729 \h </w:instrText>
             </w:r>
             <w:r>
               <w:rPr>
@@ -1450,7 +1450,7 @@
               <w:szCs w:val="22"/>
             </w:rPr>
           </w:pPr>
-          <w:hyperlink w:anchor="_Toc98591838" w:history="1">
+          <w:hyperlink w:anchor="_Toc99144730" w:history="1">
             <w:r>
               <w:rPr>
                 <w:rStyle w:val="Hyperlink"/>
@@ -1509,7 +1509,7 @@
                 <w:noProof/>
                 <w:webHidden/>
               </w:rPr>
-              <w:instrText xml:space="preserve"> PAGEREF _Toc98591838 \h </w:instrText>
+              <w:instrText xml:space="preserve"> PAGEREF _Toc99144730 \h </w:instrText>
             </w:r>
             <w:r>
               <w:rPr>
@@ -1554,7 +1554,7 @@
               <w:szCs w:val="22"/>
             </w:rPr>
           </w:pPr>
-          <w:hyperlink w:anchor="_Toc98591839" w:history="1">
+          <w:hyperlink w:anchor="_Toc99144731" w:history="1">
             <w:r>
               <w:rPr>
                 <w:rStyle w:val="Hyperlink"/>
@@ -1627,7 +1627,7 @@
                 <w:noProof/>
                 <w:webHidden/>
               </w:rPr>
-              <w:instrText xml:space="preserve"> PAGEREF _Toc98591839 \h </w:instrText>
+              <w:instrText xml:space="preserve"> PAGEREF _Toc99144731 \h </w:instrText>
             </w:r>
             <w:r>
               <w:rPr>
@@ -1672,7 +1672,7 @@
               <w:szCs w:val="22"/>
             </w:rPr>
           </w:pPr>
-          <w:hyperlink w:anchor="_Toc98591840" w:history="1">
+          <w:hyperlink w:anchor="_Toc99144732" w:history="1">
             <w:r>
               <w:rPr>
                 <w:rStyle w:val="Hyperlink"/>
@@ -1730,7 +1730,7 @@
                 <w:noProof/>
                 <w:webHidden/>
               </w:rPr>
-              <w:instrText xml:space="preserve"> PAGEREF _Toc98591840 \h </w:instrText>
+              <w:instrText xml:space="preserve"> PAGEREF _Toc99144732 \h </w:instrText>
             </w:r>
             <w:r>
               <w:rPr>
@@ -1774,7 +1774,7 @@
               <w:szCs w:val="22"/>
             </w:rPr>
           </w:pPr>
-          <w:hyperlink w:anchor="_Toc98591841" w:history="1">
+          <w:hyperlink w:anchor="_Toc99144733" w:history="1">
             <w:r>
               <w:rPr>
                 <w:rStyle w:val="Hyperlink"/>
@@ -1834,7 +1834,7 @@
                 <w:noProof/>
                 <w:webHidden/>
               </w:rPr>
-              <w:instrText xml:space="preserve"> PAGEREF _Toc98591841 \h </w:instrText>
+              <w:instrText xml:space="preserve"> PAGEREF _Toc99144733 \h </w:instrText>
             </w:r>
             <w:r>
               <w:rPr>
@@ -1879,7 +1879,7 @@
               <w:szCs w:val="22"/>
             </w:rPr>
           </w:pPr>
-          <w:hyperlink w:anchor="_Toc98591842" w:history="1">
+          <w:hyperlink w:anchor="_Toc99144734" w:history="1">
             <w:r>
               <w:rPr>
                 <w:rStyle w:val="Hyperlink"/>
@@ -1952,7 +1952,7 @@
                 <w:noProof/>
                 <w:webHidden/>
               </w:rPr>
-              <w:instrText xml:space="preserve"> PAGEREF _Toc98591842 \h </w:instrText>
+              <w:instrText xml:space="preserve"> PAGEREF _Toc99144734 \h </w:instrText>
             </w:r>
             <w:r>
               <w:rPr>
@@ -1997,7 +1997,7 @@
               <w:szCs w:val="22"/>
             </w:rPr>
           </w:pPr>
-          <w:hyperlink w:anchor="_Toc98591843" w:history="1">
+          <w:hyperlink w:anchor="_Toc99144735" w:history="1">
             <w:r>
               <w:rPr>
                 <w:rStyle w:val="Hyperlink"/>
@@ -2070,7 +2070,7 @@
                 <w:noProof/>
                 <w:webHidden/>
               </w:rPr>
-              <w:instrText xml:space="preserve"> PAGEREF _Toc98591843 \h </w:instrText>
+              <w:instrText xml:space="preserve"> PAGEREF _Toc99144735 \h </w:instrText>
             </w:r>
             <w:r>
               <w:rPr>
@@ -2115,7 +2115,7 @@
               <w:szCs w:val="22"/>
             </w:rPr>
           </w:pPr>
-          <w:hyperlink w:anchor="_Toc98591844" w:history="1">
+          <w:hyperlink w:anchor="_Toc99144736" w:history="1">
             <w:r>
               <w:rPr>
                 <w:rStyle w:val="Hyperlink"/>
@@ -2218,7 +2218,7 @@
                 <w:noProof/>
                 <w:webHidden/>
               </w:rPr>
-              <w:instrText xml:space="preserve"> PAGEREF _Toc98591844 \h </w:instrText>
+              <w:instrText xml:space="preserve"> PAGEREF _Toc99144736 \h </w:instrText>
             </w:r>
             <w:r>
               <w:rPr>
@@ -2263,7 +2263,7 @@
               <w:szCs w:val="22"/>
             </w:rPr>
           </w:pPr>
-          <w:hyperlink w:anchor="_Toc98591845" w:history="1">
+          <w:hyperlink w:anchor="_Toc99144737" w:history="1">
             <w:r>
               <w:rPr>
                 <w:rStyle w:val="Hyperlink"/>
@@ -2285,7 +2285,21 @@
                 <w:rStyle w:val="Hyperlink"/>
                 <w:noProof/>
               </w:rPr>
-              <w:t>Promena</w:t>
+              <w:t>Pregl</w:t>
+            </w:r>
+            <w:r>
+              <w:rPr>
+                <w:rStyle w:val="Hyperlink"/>
+                <w:noProof/>
+              </w:rPr>
+              <w:t>e</w:t>
+            </w:r>
+            <w:r>
+              <w:rPr>
+                <w:rStyle w:val="Hyperlink"/>
+                <w:noProof/>
+              </w:rPr>
+              <w:t>d</w:t>
             </w:r>
             <w:r>
               <w:rPr>
@@ -2336,7 +2350,7 @@
                 <w:noProof/>
                 <w:webHidden/>
               </w:rPr>
-              <w:instrText xml:space="preserve"> PAGEREF _Toc98591845 \h </w:instrText>
+              <w:instrText xml:space="preserve"> PAGEREF _Toc99144737 \h </w:instrText>
             </w:r>
             <w:r>
               <w:rPr>
@@ -2381,7 +2395,7 @@
               <w:szCs w:val="22"/>
             </w:rPr>
           </w:pPr>
-          <w:hyperlink w:anchor="_Toc98591846" w:history="1">
+          <w:hyperlink w:anchor="_Toc99144738" w:history="1">
             <w:r>
               <w:rPr>
                 <w:rStyle w:val="Hyperlink"/>
@@ -2409,7 +2423,7 @@
               <w:rPr>
                 <w:rStyle w:val="Hyperlink"/>
                 <w:noProof/>
-                <w:spacing w:val="1"/>
+                <w:spacing w:val="4"/>
               </w:rPr>
               <w:t xml:space="preserve"> </w:t>
             </w:r>
@@ -2418,7 +2432,22 @@
                 <w:rStyle w:val="Hyperlink"/>
                 <w:noProof/>
               </w:rPr>
-              <w:t>lozinke</w:t>
+              <w:t>korisničkih</w:t>
+            </w:r>
+            <w:r>
+              <w:rPr>
+                <w:rStyle w:val="Hyperlink"/>
+                <w:noProof/>
+                <w:spacing w:val="4"/>
+              </w:rPr>
+              <w:t xml:space="preserve"> </w:t>
+            </w:r>
+            <w:r>
+              <w:rPr>
+                <w:rStyle w:val="Hyperlink"/>
+                <w:noProof/>
+              </w:rPr>
+              <w:t>podataka</w:t>
             </w:r>
             <w:r>
               <w:rPr>
@@ -2439,7 +2468,7 @@
                 <w:noProof/>
                 <w:webHidden/>
               </w:rPr>
-              <w:instrText xml:space="preserve"> PAGEREF _Toc98591846 \h </w:instrText>
+              <w:instrText xml:space="preserve"> PAGEREF _Toc99144738 \h </w:instrText>
             </w:r>
             <w:r>
               <w:rPr>
@@ -2484,7 +2513,7 @@
               <w:szCs w:val="22"/>
             </w:rPr>
           </w:pPr>
-          <w:hyperlink w:anchor="_Toc98591847" w:history="1">
+          <w:hyperlink w:anchor="_Toc99144739" w:history="1">
             <w:r>
               <w:rPr>
                 <w:rStyle w:val="Hyperlink"/>
@@ -2506,13 +2535,13 @@
                 <w:rStyle w:val="Hyperlink"/>
                 <w:noProof/>
               </w:rPr>
-              <w:t>Pretraga</w:t>
-            </w:r>
-            <w:r>
-              <w:rPr>
-                <w:rStyle w:val="Hyperlink"/>
-                <w:noProof/>
-                <w:spacing w:val="16"/>
+              <w:t>Promena</w:t>
+            </w:r>
+            <w:r>
+              <w:rPr>
+                <w:rStyle w:val="Hyperlink"/>
+                <w:noProof/>
+                <w:spacing w:val="1"/>
               </w:rPr>
               <w:t xml:space="preserve"> </w:t>
             </w:r>
@@ -2521,7 +2550,7 @@
                 <w:rStyle w:val="Hyperlink"/>
                 <w:noProof/>
               </w:rPr>
-              <w:t>koktela</w:t>
+              <w:t>lozinke</w:t>
             </w:r>
             <w:r>
               <w:rPr>
@@ -2542,7 +2571,7 @@
                 <w:noProof/>
                 <w:webHidden/>
               </w:rPr>
-              <w:instrText xml:space="preserve"> PAGEREF _Toc98591847 \h </w:instrText>
+              <w:instrText xml:space="preserve"> PAGEREF _Toc99144739 \h </w:instrText>
             </w:r>
             <w:r>
               <w:rPr>
@@ -2587,7 +2616,7 @@
               <w:szCs w:val="22"/>
             </w:rPr>
           </w:pPr>
-          <w:hyperlink w:anchor="_Toc98591848" w:history="1">
+          <w:hyperlink w:anchor="_Toc99144740" w:history="1">
             <w:r>
               <w:rPr>
                 <w:rStyle w:val="Hyperlink"/>
@@ -2609,13 +2638,13 @@
                 <w:rStyle w:val="Hyperlink"/>
                 <w:noProof/>
               </w:rPr>
-              <w:t>Pregled</w:t>
-            </w:r>
-            <w:r>
-              <w:rPr>
-                <w:rStyle w:val="Hyperlink"/>
-                <w:noProof/>
-                <w:spacing w:val="12"/>
+              <w:t>Pretraga</w:t>
+            </w:r>
+            <w:r>
+              <w:rPr>
+                <w:rStyle w:val="Hyperlink"/>
+                <w:noProof/>
+                <w:spacing w:val="16"/>
               </w:rPr>
               <w:t xml:space="preserve"> </w:t>
             </w:r>
@@ -2624,21 +2653,6 @@
                 <w:rStyle w:val="Hyperlink"/>
                 <w:noProof/>
               </w:rPr>
-              <w:t>recepta</w:t>
-            </w:r>
-            <w:r>
-              <w:rPr>
-                <w:rStyle w:val="Hyperlink"/>
-                <w:noProof/>
-                <w:spacing w:val="13"/>
-              </w:rPr>
-              <w:t xml:space="preserve"> </w:t>
-            </w:r>
-            <w:r>
-              <w:rPr>
-                <w:rStyle w:val="Hyperlink"/>
-                <w:noProof/>
-              </w:rPr>
               <w:t>koktela</w:t>
             </w:r>
             <w:r>
@@ -2660,7 +2674,7 @@
                 <w:noProof/>
                 <w:webHidden/>
               </w:rPr>
-              <w:instrText xml:space="preserve"> PAGEREF _Toc98591848 \h </w:instrText>
+              <w:instrText xml:space="preserve"> PAGEREF _Toc99144740 \h </w:instrText>
             </w:r>
             <w:r>
               <w:rPr>
@@ -2705,7 +2719,7 @@
               <w:szCs w:val="22"/>
             </w:rPr>
           </w:pPr>
-          <w:hyperlink w:anchor="_Toc98591849" w:history="1">
+          <w:hyperlink w:anchor="_Toc99144741" w:history="1">
             <w:r>
               <w:rPr>
                 <w:rStyle w:val="Hyperlink"/>
@@ -2727,13 +2741,13 @@
                 <w:rStyle w:val="Hyperlink"/>
                 <w:noProof/>
               </w:rPr>
-              <w:t>Ocenjivanje</w:t>
-            </w:r>
-            <w:r>
-              <w:rPr>
-                <w:rStyle w:val="Hyperlink"/>
-                <w:noProof/>
-                <w:spacing w:val="6"/>
+              <w:t>Pregled</w:t>
+            </w:r>
+            <w:r>
+              <w:rPr>
+                <w:rStyle w:val="Hyperlink"/>
+                <w:noProof/>
+                <w:spacing w:val="12"/>
               </w:rPr>
               <w:t xml:space="preserve"> </w:t>
             </w:r>
@@ -2742,6 +2756,21 @@
                 <w:rStyle w:val="Hyperlink"/>
                 <w:noProof/>
               </w:rPr>
+              <w:t>recepta</w:t>
+            </w:r>
+            <w:r>
+              <w:rPr>
+                <w:rStyle w:val="Hyperlink"/>
+                <w:noProof/>
+                <w:spacing w:val="13"/>
+              </w:rPr>
+              <w:t xml:space="preserve"> </w:t>
+            </w:r>
+            <w:r>
+              <w:rPr>
+                <w:rStyle w:val="Hyperlink"/>
+                <w:noProof/>
+              </w:rPr>
               <w:t>koktela</w:t>
             </w:r>
             <w:r>
@@ -2763,7 +2792,7 @@
                 <w:noProof/>
                 <w:webHidden/>
               </w:rPr>
-              <w:instrText xml:space="preserve"> PAGEREF _Toc98591849 \h </w:instrText>
+              <w:instrText xml:space="preserve"> PAGEREF _Toc99144741 \h </w:instrText>
             </w:r>
             <w:r>
               <w:rPr>
@@ -2808,7 +2837,7 @@
               <w:szCs w:val="22"/>
             </w:rPr>
           </w:pPr>
-          <w:hyperlink w:anchor="_Toc98591850" w:history="1">
+          <w:hyperlink w:anchor="_Toc99144742" w:history="1">
             <w:r>
               <w:rPr>
                 <w:rStyle w:val="Hyperlink"/>
@@ -2830,13 +2859,13 @@
                 <w:rStyle w:val="Hyperlink"/>
                 <w:noProof/>
               </w:rPr>
-              <w:t>Dodavanje</w:t>
-            </w:r>
-            <w:r>
-              <w:rPr>
-                <w:rStyle w:val="Hyperlink"/>
-                <w:noProof/>
-                <w:spacing w:val="-4"/>
+              <w:t>Ocenjivanje</w:t>
+            </w:r>
+            <w:r>
+              <w:rPr>
+                <w:rStyle w:val="Hyperlink"/>
+                <w:noProof/>
+                <w:spacing w:val="6"/>
               </w:rPr>
               <w:t xml:space="preserve"> </w:t>
             </w:r>
@@ -2849,51 +2878,6 @@
             </w:r>
             <w:r>
               <w:rPr>
-                <w:rStyle w:val="Hyperlink"/>
-                <w:noProof/>
-                <w:spacing w:val="-4"/>
-              </w:rPr>
-              <w:t xml:space="preserve"> </w:t>
-            </w:r>
-            <w:r>
-              <w:rPr>
-                <w:rStyle w:val="Hyperlink"/>
-                <w:noProof/>
-              </w:rPr>
-              <w:t>u</w:t>
-            </w:r>
-            <w:r>
-              <w:rPr>
-                <w:rStyle w:val="Hyperlink"/>
-                <w:noProof/>
-                <w:spacing w:val="-3"/>
-              </w:rPr>
-              <w:t xml:space="preserve"> </w:t>
-            </w:r>
-            <w:r>
-              <w:rPr>
-                <w:rStyle w:val="Hyperlink"/>
-                <w:noProof/>
-              </w:rPr>
-              <w:t>listu</w:t>
-            </w:r>
-            <w:r>
-              <w:rPr>
-                <w:rStyle w:val="Hyperlink"/>
-                <w:noProof/>
-                <w:spacing w:val="-4"/>
-              </w:rPr>
-              <w:t xml:space="preserve"> </w:t>
-            </w:r>
-            <w:r>
-              <w:rPr>
-                <w:rStyle w:val="Hyperlink"/>
-                <w:noProof/>
-              </w:rPr>
-              <w:t>sačuvanih</w:t>
-            </w:r>
-            <w:r>
-              <w:rPr>
                 <w:noProof/>
                 <w:webHidden/>
               </w:rPr>
@@ -2911,7 +2895,7 @@
                 <w:noProof/>
                 <w:webHidden/>
               </w:rPr>
-              <w:instrText xml:space="preserve"> PAGEREF _Toc98591850 \h </w:instrText>
+              <w:instrText xml:space="preserve"> PAGEREF _Toc99144742 \h </w:instrText>
             </w:r>
             <w:r>
               <w:rPr>
@@ -2956,7 +2940,7 @@
               <w:szCs w:val="22"/>
             </w:rPr>
           </w:pPr>
-          <w:hyperlink w:anchor="_Toc98591851" w:history="1">
+          <w:hyperlink w:anchor="_Toc99144743" w:history="1">
             <w:r>
               <w:rPr>
                 <w:rStyle w:val="Hyperlink"/>
@@ -2978,7 +2962,7 @@
                 <w:rStyle w:val="Hyperlink"/>
                 <w:noProof/>
               </w:rPr>
-              <w:t>Uklanjanje</w:t>
+              <w:t>Dodavanje</w:t>
             </w:r>
             <w:r>
               <w:rPr>
@@ -3008,7 +2992,7 @@
                 <w:rStyle w:val="Hyperlink"/>
                 <w:noProof/>
               </w:rPr>
-              <w:t>iz</w:t>
+              <w:t>u</w:t>
             </w:r>
             <w:r>
               <w:rPr>
@@ -3023,7 +3007,7 @@
                 <w:rStyle w:val="Hyperlink"/>
                 <w:noProof/>
               </w:rPr>
-              <w:t>liste</w:t>
+              <w:t>listu</w:t>
             </w:r>
             <w:r>
               <w:rPr>
@@ -3059,7 +3043,7 @@
                 <w:noProof/>
                 <w:webHidden/>
               </w:rPr>
-              <w:instrText xml:space="preserve"> PAGEREF _Toc98591851 \h </w:instrText>
+              <w:instrText xml:space="preserve"> PAGEREF _Toc99144743 \h </w:instrText>
             </w:r>
             <w:r>
               <w:rPr>
@@ -3104,7 +3088,7 @@
               <w:szCs w:val="22"/>
             </w:rPr>
           </w:pPr>
-          <w:hyperlink w:anchor="_Toc98591852" w:history="1">
+          <w:hyperlink w:anchor="_Toc99144744" w:history="1">
             <w:r>
               <w:rPr>
                 <w:rStyle w:val="Hyperlink"/>
@@ -3126,7 +3110,37 @@
                 <w:rStyle w:val="Hyperlink"/>
                 <w:noProof/>
               </w:rPr>
-              <w:t>Pregled</w:t>
+              <w:t>Uklanjanje</w:t>
+            </w:r>
+            <w:r>
+              <w:rPr>
+                <w:rStyle w:val="Hyperlink"/>
+                <w:noProof/>
+                <w:spacing w:val="-4"/>
+              </w:rPr>
+              <w:t xml:space="preserve"> </w:t>
+            </w:r>
+            <w:r>
+              <w:rPr>
+                <w:rStyle w:val="Hyperlink"/>
+                <w:noProof/>
+              </w:rPr>
+              <w:t>koktela</w:t>
+            </w:r>
+            <w:r>
+              <w:rPr>
+                <w:rStyle w:val="Hyperlink"/>
+                <w:noProof/>
+                <w:spacing w:val="-4"/>
+              </w:rPr>
+              <w:t xml:space="preserve"> </w:t>
+            </w:r>
+            <w:r>
+              <w:rPr>
+                <w:rStyle w:val="Hyperlink"/>
+                <w:noProof/>
+              </w:rPr>
+              <w:t>iz</w:t>
             </w:r>
             <w:r>
               <w:rPr>
@@ -3147,7 +3161,7 @@
               <w:rPr>
                 <w:rStyle w:val="Hyperlink"/>
                 <w:noProof/>
-                <w:spacing w:val="-2"/>
+                <w:spacing w:val="-4"/>
               </w:rPr>
               <w:t xml:space="preserve"> </w:t>
             </w:r>
@@ -3160,21 +3174,6 @@
             </w:r>
             <w:r>
               <w:rPr>
-                <w:rStyle w:val="Hyperlink"/>
-                <w:noProof/>
-                <w:spacing w:val="-2"/>
-              </w:rPr>
-              <w:t xml:space="preserve"> </w:t>
-            </w:r>
-            <w:r>
-              <w:rPr>
-                <w:rStyle w:val="Hyperlink"/>
-                <w:noProof/>
-              </w:rPr>
-              <w:t>koktela</w:t>
-            </w:r>
-            <w:r>
-              <w:rPr>
                 <w:noProof/>
                 <w:webHidden/>
               </w:rPr>
@@ -3192,7 +3191,7 @@
                 <w:noProof/>
                 <w:webHidden/>
               </w:rPr>
-              <w:instrText xml:space="preserve"> PAGEREF _Toc98591852 \h </w:instrText>
+              <w:instrText xml:space="preserve"> PAGEREF _Toc99144744 \h </w:instrText>
             </w:r>
             <w:r>
               <w:rPr>
@@ -3237,7 +3236,7 @@
               <w:szCs w:val="22"/>
             </w:rPr>
           </w:pPr>
-          <w:hyperlink w:anchor="_Toc98591853" w:history="1">
+          <w:hyperlink w:anchor="_Toc99144745" w:history="1">
             <w:r>
               <w:rPr>
                 <w:rStyle w:val="Hyperlink"/>
@@ -3259,13 +3258,13 @@
                 <w:rStyle w:val="Hyperlink"/>
                 <w:noProof/>
               </w:rPr>
-              <w:t>Dodavanje</w:t>
-            </w:r>
-            <w:r>
-              <w:rPr>
-                <w:rStyle w:val="Hyperlink"/>
-                <w:noProof/>
-                <w:spacing w:val="12"/>
+              <w:t>Pregled</w:t>
+            </w:r>
+            <w:r>
+              <w:rPr>
+                <w:rStyle w:val="Hyperlink"/>
+                <w:noProof/>
+                <w:spacing w:val="-3"/>
               </w:rPr>
               <w:t xml:space="preserve"> </w:t>
             </w:r>
@@ -3274,6 +3273,36 @@
                 <w:rStyle w:val="Hyperlink"/>
                 <w:noProof/>
               </w:rPr>
+              <w:t>liste</w:t>
+            </w:r>
+            <w:r>
+              <w:rPr>
+                <w:rStyle w:val="Hyperlink"/>
+                <w:noProof/>
+                <w:spacing w:val="-2"/>
+              </w:rPr>
+              <w:t xml:space="preserve"> </w:t>
+            </w:r>
+            <w:r>
+              <w:rPr>
+                <w:rStyle w:val="Hyperlink"/>
+                <w:noProof/>
+              </w:rPr>
+              <w:t>sačuvanih</w:t>
+            </w:r>
+            <w:r>
+              <w:rPr>
+                <w:rStyle w:val="Hyperlink"/>
+                <w:noProof/>
+                <w:spacing w:val="-2"/>
+              </w:rPr>
+              <w:t xml:space="preserve"> </w:t>
+            </w:r>
+            <w:r>
+              <w:rPr>
+                <w:rStyle w:val="Hyperlink"/>
+                <w:noProof/>
+              </w:rPr>
               <w:t>koktela</w:t>
             </w:r>
             <w:r>
@@ -3295,7 +3324,7 @@
                 <w:noProof/>
                 <w:webHidden/>
               </w:rPr>
-              <w:instrText xml:space="preserve"> PAGEREF _Toc98591853 \h </w:instrText>
+              <w:instrText xml:space="preserve"> PAGEREF _Toc99144745 \h </w:instrText>
             </w:r>
             <w:r>
               <w:rPr>
@@ -3340,7 +3369,7 @@
               <w:szCs w:val="22"/>
             </w:rPr>
           </w:pPr>
-          <w:hyperlink w:anchor="_Toc98591854" w:history="1">
+          <w:hyperlink w:anchor="_Toc99144746" w:history="1">
             <w:r>
               <w:rPr>
                 <w:rStyle w:val="Hyperlink"/>
@@ -3362,13 +3391,13 @@
                 <w:rStyle w:val="Hyperlink"/>
                 <w:noProof/>
               </w:rPr>
-              <w:t>Odobravanje</w:t>
-            </w:r>
-            <w:r>
-              <w:rPr>
-                <w:rStyle w:val="Hyperlink"/>
-                <w:noProof/>
-                <w:spacing w:val="6"/>
+              <w:t>Dodavanje</w:t>
+            </w:r>
+            <w:r>
+              <w:rPr>
+                <w:rStyle w:val="Hyperlink"/>
+                <w:noProof/>
+                <w:spacing w:val="12"/>
               </w:rPr>
               <w:t xml:space="preserve"> </w:t>
             </w:r>
@@ -3381,51 +3410,6 @@
             </w:r>
             <w:r>
               <w:rPr>
-                <w:rStyle w:val="Hyperlink"/>
-                <w:noProof/>
-                <w:spacing w:val="7"/>
-              </w:rPr>
-              <w:t xml:space="preserve"> </w:t>
-            </w:r>
-            <w:r>
-              <w:rPr>
-                <w:rStyle w:val="Hyperlink"/>
-                <w:noProof/>
-              </w:rPr>
-              <w:t>od</w:t>
-            </w:r>
-            <w:r>
-              <w:rPr>
-                <w:rStyle w:val="Hyperlink"/>
-                <w:noProof/>
-                <w:spacing w:val="7"/>
-              </w:rPr>
-              <w:t xml:space="preserve"> </w:t>
-            </w:r>
-            <w:r>
-              <w:rPr>
-                <w:rStyle w:val="Hyperlink"/>
-                <w:noProof/>
-              </w:rPr>
-              <w:t>strane</w:t>
-            </w:r>
-            <w:r>
-              <w:rPr>
-                <w:rStyle w:val="Hyperlink"/>
-                <w:noProof/>
-                <w:spacing w:val="7"/>
-              </w:rPr>
-              <w:t xml:space="preserve"> </w:t>
-            </w:r>
-            <w:r>
-              <w:rPr>
-                <w:rStyle w:val="Hyperlink"/>
-                <w:noProof/>
-              </w:rPr>
-              <w:t>administratora</w:t>
-            </w:r>
-            <w:r>
-              <w:rPr>
                 <w:noProof/>
                 <w:webHidden/>
               </w:rPr>
@@ -3443,7 +3427,7 @@
                 <w:noProof/>
                 <w:webHidden/>
               </w:rPr>
-              <w:instrText xml:space="preserve"> PAGEREF _Toc98591854 \h </w:instrText>
+              <w:instrText xml:space="preserve"> PAGEREF _Toc99144746 \h </w:instrText>
             </w:r>
             <w:r>
               <w:rPr>
@@ -3488,7 +3472,7 @@
               <w:szCs w:val="22"/>
             </w:rPr>
           </w:pPr>
-          <w:hyperlink w:anchor="_Toc98591855" w:history="1">
+          <w:hyperlink w:anchor="_Toc99144747" w:history="1">
             <w:r>
               <w:rPr>
                 <w:rStyle w:val="Hyperlink"/>
@@ -3510,13 +3494,13 @@
                 <w:rStyle w:val="Hyperlink"/>
                 <w:noProof/>
               </w:rPr>
-              <w:t>Rešavanje</w:t>
-            </w:r>
-            <w:r>
-              <w:rPr>
-                <w:rStyle w:val="Hyperlink"/>
-                <w:noProof/>
-                <w:spacing w:val="-1"/>
+              <w:t>Odobravanje</w:t>
+            </w:r>
+            <w:r>
+              <w:rPr>
+                <w:rStyle w:val="Hyperlink"/>
+                <w:noProof/>
+                <w:spacing w:val="6"/>
               </w:rPr>
               <w:t xml:space="preserve"> </w:t>
             </w:r>
@@ -3525,7 +3509,52 @@
                 <w:rStyle w:val="Hyperlink"/>
                 <w:noProof/>
               </w:rPr>
-              <w:t>kviza</w:t>
+              <w:t>koktela</w:t>
+            </w:r>
+            <w:r>
+              <w:rPr>
+                <w:rStyle w:val="Hyperlink"/>
+                <w:noProof/>
+                <w:spacing w:val="7"/>
+              </w:rPr>
+              <w:t xml:space="preserve"> </w:t>
+            </w:r>
+            <w:r>
+              <w:rPr>
+                <w:rStyle w:val="Hyperlink"/>
+                <w:noProof/>
+              </w:rPr>
+              <w:t>od</w:t>
+            </w:r>
+            <w:r>
+              <w:rPr>
+                <w:rStyle w:val="Hyperlink"/>
+                <w:noProof/>
+                <w:spacing w:val="7"/>
+              </w:rPr>
+              <w:t xml:space="preserve"> </w:t>
+            </w:r>
+            <w:r>
+              <w:rPr>
+                <w:rStyle w:val="Hyperlink"/>
+                <w:noProof/>
+              </w:rPr>
+              <w:t>strane</w:t>
+            </w:r>
+            <w:r>
+              <w:rPr>
+                <w:rStyle w:val="Hyperlink"/>
+                <w:noProof/>
+                <w:spacing w:val="7"/>
+              </w:rPr>
+              <w:t xml:space="preserve"> </w:t>
+            </w:r>
+            <w:r>
+              <w:rPr>
+                <w:rStyle w:val="Hyperlink"/>
+                <w:noProof/>
+              </w:rPr>
+              <w:t>administratora</w:t>
             </w:r>
             <w:r>
               <w:rPr>
@@ -3546,7 +3575,7 @@
                 <w:noProof/>
                 <w:webHidden/>
               </w:rPr>
-              <w:instrText xml:space="preserve"> PAGEREF _Toc98591855 \h </w:instrText>
+              <w:instrText xml:space="preserve"> PAGEREF _Toc99144747 \h </w:instrText>
             </w:r>
             <w:r>
               <w:rPr>
@@ -3591,7 +3620,7 @@
               <w:szCs w:val="22"/>
             </w:rPr>
           </w:pPr>
-          <w:hyperlink w:anchor="_Toc98591856" w:history="1">
+          <w:hyperlink w:anchor="_Toc99144748" w:history="1">
             <w:r>
               <w:rPr>
                 <w:rStyle w:val="Hyperlink"/>
@@ -3613,13 +3642,13 @@
                 <w:rStyle w:val="Hyperlink"/>
                 <w:noProof/>
               </w:rPr>
-              <w:t>Prikaz</w:t>
-            </w:r>
-            <w:r>
-              <w:rPr>
-                <w:rStyle w:val="Hyperlink"/>
-                <w:noProof/>
-                <w:spacing w:val="4"/>
+              <w:t>Rešavanje</w:t>
+            </w:r>
+            <w:r>
+              <w:rPr>
+                <w:rStyle w:val="Hyperlink"/>
+                <w:noProof/>
+                <w:spacing w:val="-1"/>
               </w:rPr>
               <w:t xml:space="preserve"> </w:t>
             </w:r>
@@ -3628,52 +3657,7 @@
                 <w:rStyle w:val="Hyperlink"/>
                 <w:noProof/>
               </w:rPr>
-              <w:t>preporučenih</w:t>
-            </w:r>
-            <w:r>
-              <w:rPr>
-                <w:rStyle w:val="Hyperlink"/>
-                <w:noProof/>
-                <w:spacing w:val="5"/>
-              </w:rPr>
-              <w:t xml:space="preserve"> </w:t>
-            </w:r>
-            <w:r>
-              <w:rPr>
-                <w:rStyle w:val="Hyperlink"/>
-                <w:noProof/>
-              </w:rPr>
-              <w:t>koktela</w:t>
-            </w:r>
-            <w:r>
-              <w:rPr>
-                <w:rStyle w:val="Hyperlink"/>
-                <w:noProof/>
-                <w:spacing w:val="4"/>
-              </w:rPr>
-              <w:t xml:space="preserve"> </w:t>
-            </w:r>
-            <w:r>
-              <w:rPr>
-                <w:rStyle w:val="Hyperlink"/>
-                <w:noProof/>
-              </w:rPr>
-              <w:t>za</w:t>
-            </w:r>
-            <w:r>
-              <w:rPr>
-                <w:rStyle w:val="Hyperlink"/>
-                <w:noProof/>
-                <w:spacing w:val="5"/>
-              </w:rPr>
-              <w:t xml:space="preserve"> </w:t>
-            </w:r>
-            <w:r>
-              <w:rPr>
-                <w:rStyle w:val="Hyperlink"/>
-                <w:noProof/>
-              </w:rPr>
-              <w:t>korisnika</w:t>
+              <w:t>kviza</w:t>
             </w:r>
             <w:r>
               <w:rPr>
@@ -3694,7 +3678,7 @@
                 <w:noProof/>
                 <w:webHidden/>
               </w:rPr>
-              <w:instrText xml:space="preserve"> PAGEREF _Toc98591856 \h </w:instrText>
+              <w:instrText xml:space="preserve"> PAGEREF _Toc99144748 \h </w:instrText>
             </w:r>
             <w:r>
               <w:rPr>
@@ -3739,7 +3723,7 @@
               <w:szCs w:val="22"/>
             </w:rPr>
           </w:pPr>
-          <w:hyperlink w:anchor="_Toc98591857" w:history="1">
+          <w:hyperlink w:anchor="_Toc99144749" w:history="1">
             <w:r>
               <w:rPr>
                 <w:rStyle w:val="Hyperlink"/>
@@ -3761,7 +3745,67 @@
                 <w:rStyle w:val="Hyperlink"/>
                 <w:noProof/>
               </w:rPr>
-              <w:t>Odjava</w:t>
+              <w:t>Prikaz</w:t>
+            </w:r>
+            <w:r>
+              <w:rPr>
+                <w:rStyle w:val="Hyperlink"/>
+                <w:noProof/>
+                <w:spacing w:val="4"/>
+              </w:rPr>
+              <w:t xml:space="preserve"> </w:t>
+            </w:r>
+            <w:r>
+              <w:rPr>
+                <w:rStyle w:val="Hyperlink"/>
+                <w:noProof/>
+              </w:rPr>
+              <w:t>preporučenih</w:t>
+            </w:r>
+            <w:r>
+              <w:rPr>
+                <w:rStyle w:val="Hyperlink"/>
+                <w:noProof/>
+                <w:spacing w:val="5"/>
+              </w:rPr>
+              <w:t xml:space="preserve"> </w:t>
+            </w:r>
+            <w:r>
+              <w:rPr>
+                <w:rStyle w:val="Hyperlink"/>
+                <w:noProof/>
+              </w:rPr>
+              <w:t>koktela</w:t>
+            </w:r>
+            <w:r>
+              <w:rPr>
+                <w:rStyle w:val="Hyperlink"/>
+                <w:noProof/>
+                <w:spacing w:val="4"/>
+              </w:rPr>
+              <w:t xml:space="preserve"> </w:t>
+            </w:r>
+            <w:r>
+              <w:rPr>
+                <w:rStyle w:val="Hyperlink"/>
+                <w:noProof/>
+              </w:rPr>
+              <w:t>za</w:t>
+            </w:r>
+            <w:r>
+              <w:rPr>
+                <w:rStyle w:val="Hyperlink"/>
+                <w:noProof/>
+                <w:spacing w:val="5"/>
+              </w:rPr>
+              <w:t xml:space="preserve"> </w:t>
+            </w:r>
+            <w:r>
+              <w:rPr>
+                <w:rStyle w:val="Hyperlink"/>
+                <w:noProof/>
+              </w:rPr>
+              <w:t>korisnika</w:t>
             </w:r>
             <w:r>
               <w:rPr>
@@ -3782,313 +3826,7 @@
                 <w:noProof/>
                 <w:webHidden/>
               </w:rPr>
-              <w:instrText xml:space="preserve"> PAGEREF _Toc98591857 \h </w:instrText>
-            </w:r>
-            <w:r>
-              <w:rPr>
-                <w:noProof/>
-                <w:webHidden/>
-              </w:rPr>
-            </w:r>
-            <w:r>
-              <w:rPr>
-                <w:noProof/>
-                <w:webHidden/>
-              </w:rPr>
-              <w:fldChar w:fldCharType="separate"/>
-            </w:r>
-            <w:r>
-              <w:rPr>
-                <w:noProof/>
-                <w:webHidden/>
-              </w:rPr>
-              <w:t>9</w:t>
-            </w:r>
-            <w:r>
-              <w:rPr>
-                <w:noProof/>
-                <w:webHidden/>
-              </w:rPr>
-              <w:fldChar w:fldCharType="end"/>
-            </w:r>
-          </w:hyperlink>
-        </w:p>
-        <w:p>
-          <w:pPr>
-            <w:pStyle w:val="TOC1"/>
-            <w:tabs>
-              <w:tab w:val="right" w:pos="9860"/>
-            </w:tabs>
-            <w:rPr>
-              <w:rFonts w:asciiTheme="minorHAnsi" w:eastAsiaTheme="minorEastAsia" w:hAnsiTheme="minorHAnsi" w:cstheme="minorBidi"/>
-              <w:noProof/>
-              <w:sz w:val="22"/>
-              <w:szCs w:val="22"/>
-            </w:rPr>
-          </w:pPr>
-          <w:hyperlink w:anchor="_Toc98591858" w:history="1">
-            <w:r>
-              <w:rPr>
-                <w:rStyle w:val="Hyperlink"/>
-                <w:noProof/>
-              </w:rPr>
-              <w:t>7.</w:t>
-            </w:r>
-            <w:r>
-              <w:rPr>
-                <w:rFonts w:asciiTheme="minorHAnsi" w:eastAsiaTheme="minorEastAsia" w:hAnsiTheme="minorHAnsi" w:cstheme="minorBidi"/>
-                <w:noProof/>
-                <w:sz w:val="22"/>
-                <w:szCs w:val="22"/>
-              </w:rPr>
-              <w:tab/>
-            </w:r>
-            <w:r>
-              <w:rPr>
-                <w:rStyle w:val="Hyperlink"/>
-                <w:noProof/>
-              </w:rPr>
-              <w:t>Pretpostavke</w:t>
-            </w:r>
-            <w:r>
-              <w:rPr>
-                <w:rStyle w:val="Hyperlink"/>
-                <w:noProof/>
-                <w:spacing w:val="5"/>
-              </w:rPr>
-              <w:t xml:space="preserve"> </w:t>
-            </w:r>
-            <w:r>
-              <w:rPr>
-                <w:rStyle w:val="Hyperlink"/>
-                <w:noProof/>
-              </w:rPr>
-              <w:t>i</w:t>
-            </w:r>
-            <w:r>
-              <w:rPr>
-                <w:rStyle w:val="Hyperlink"/>
-                <w:noProof/>
-                <w:spacing w:val="6"/>
-              </w:rPr>
-              <w:t xml:space="preserve"> </w:t>
-            </w:r>
-            <w:r>
-              <w:rPr>
-                <w:rStyle w:val="Hyperlink"/>
-                <w:noProof/>
-              </w:rPr>
-              <w:t>ograničenja</w:t>
-            </w:r>
-            <w:r>
-              <w:rPr>
-                <w:noProof/>
-                <w:webHidden/>
-              </w:rPr>
-              <w:tab/>
-            </w:r>
-            <w:r>
-              <w:rPr>
-                <w:noProof/>
-                <w:webHidden/>
-              </w:rPr>
-              <w:fldChar w:fldCharType="begin"/>
-            </w:r>
-            <w:r>
-              <w:rPr>
-                <w:noProof/>
-                <w:webHidden/>
-              </w:rPr>
-              <w:instrText xml:space="preserve"> PAGEREF _Toc98591858 \h </w:instrText>
-            </w:r>
-            <w:r>
-              <w:rPr>
-                <w:noProof/>
-                <w:webHidden/>
-              </w:rPr>
-            </w:r>
-            <w:r>
-              <w:rPr>
-                <w:noProof/>
-                <w:webHidden/>
-              </w:rPr>
-              <w:fldChar w:fldCharType="separate"/>
-            </w:r>
-            <w:r>
-              <w:rPr>
-                <w:noProof/>
-                <w:webHidden/>
-              </w:rPr>
-              <w:t>9</w:t>
-            </w:r>
-            <w:r>
-              <w:rPr>
-                <w:noProof/>
-                <w:webHidden/>
-              </w:rPr>
-              <w:fldChar w:fldCharType="end"/>
-            </w:r>
-          </w:hyperlink>
-        </w:p>
-        <w:p>
-          <w:pPr>
-            <w:pStyle w:val="TOC1"/>
-            <w:tabs>
-              <w:tab w:val="right" w:pos="9860"/>
-            </w:tabs>
-            <w:rPr>
-              <w:rFonts w:asciiTheme="minorHAnsi" w:eastAsiaTheme="minorEastAsia" w:hAnsiTheme="minorHAnsi" w:cstheme="minorBidi"/>
-              <w:noProof/>
-              <w:sz w:val="22"/>
-              <w:szCs w:val="22"/>
-            </w:rPr>
-          </w:pPr>
-          <w:hyperlink w:anchor="_Toc98591859" w:history="1">
-            <w:r>
-              <w:rPr>
-                <w:rStyle w:val="Hyperlink"/>
-                <w:noProof/>
-              </w:rPr>
-              <w:t>8.</w:t>
-            </w:r>
-            <w:r>
-              <w:rPr>
-                <w:rFonts w:asciiTheme="minorHAnsi" w:eastAsiaTheme="minorEastAsia" w:hAnsiTheme="minorHAnsi" w:cstheme="minorBidi"/>
-                <w:noProof/>
-                <w:sz w:val="22"/>
-                <w:szCs w:val="22"/>
-              </w:rPr>
-              <w:tab/>
-            </w:r>
-            <w:r>
-              <w:rPr>
-                <w:rStyle w:val="Hyperlink"/>
-                <w:noProof/>
-              </w:rPr>
-              <w:t>Kvalitet</w:t>
-            </w:r>
-            <w:r>
-              <w:rPr>
-                <w:noProof/>
-                <w:webHidden/>
-              </w:rPr>
-              <w:tab/>
-            </w:r>
-            <w:r>
-              <w:rPr>
-                <w:noProof/>
-                <w:webHidden/>
-              </w:rPr>
-              <w:fldChar w:fldCharType="begin"/>
-            </w:r>
-            <w:r>
-              <w:rPr>
-                <w:noProof/>
-                <w:webHidden/>
-              </w:rPr>
-              <w:instrText xml:space="preserve"> PAGEREF _Toc98591859 \h </w:instrText>
-            </w:r>
-            <w:r>
-              <w:rPr>
-                <w:noProof/>
-                <w:webHidden/>
-              </w:rPr>
-            </w:r>
-            <w:r>
-              <w:rPr>
-                <w:noProof/>
-                <w:webHidden/>
-              </w:rPr>
-              <w:fldChar w:fldCharType="separate"/>
-            </w:r>
-            <w:r>
-              <w:rPr>
-                <w:noProof/>
-                <w:webHidden/>
-              </w:rPr>
-              <w:t>9</w:t>
-            </w:r>
-            <w:r>
-              <w:rPr>
-                <w:noProof/>
-                <w:webHidden/>
-              </w:rPr>
-              <w:fldChar w:fldCharType="end"/>
-            </w:r>
-          </w:hyperlink>
-        </w:p>
-        <w:p>
-          <w:pPr>
-            <w:pStyle w:val="TOC1"/>
-            <w:tabs>
-              <w:tab w:val="right" w:pos="9860"/>
-            </w:tabs>
-            <w:rPr>
-              <w:rFonts w:asciiTheme="minorHAnsi" w:eastAsiaTheme="minorEastAsia" w:hAnsiTheme="minorHAnsi" w:cstheme="minorBidi"/>
-              <w:noProof/>
-              <w:sz w:val="22"/>
-              <w:szCs w:val="22"/>
-            </w:rPr>
-          </w:pPr>
-          <w:hyperlink w:anchor="_Toc98591860" w:history="1">
-            <w:r>
-              <w:rPr>
-                <w:rStyle w:val="Hyperlink"/>
-                <w:noProof/>
-              </w:rPr>
-              <w:t>9.</w:t>
-            </w:r>
-            <w:r>
-              <w:rPr>
-                <w:rFonts w:asciiTheme="minorHAnsi" w:eastAsiaTheme="minorEastAsia" w:hAnsiTheme="minorHAnsi" w:cstheme="minorBidi"/>
-                <w:noProof/>
-                <w:sz w:val="22"/>
-                <w:szCs w:val="22"/>
-              </w:rPr>
-              <w:tab/>
-            </w:r>
-            <w:r>
-              <w:rPr>
-                <w:rStyle w:val="Hyperlink"/>
-                <w:noProof/>
-              </w:rPr>
-              <w:t>Nefunkcionalni</w:t>
-            </w:r>
-            <w:r>
-              <w:rPr>
-                <w:rStyle w:val="Hyperlink"/>
-                <w:noProof/>
-                <w:spacing w:val="-15"/>
-              </w:rPr>
-              <w:t xml:space="preserve"> </w:t>
-            </w:r>
-            <w:r>
-              <w:rPr>
-                <w:rStyle w:val="Hyperlink"/>
-                <w:noProof/>
-              </w:rPr>
-              <w:t>zahtevi</w:t>
-            </w:r>
-            <w:r>
-              <w:rPr>
-                <w:noProof/>
-                <w:webHidden/>
-              </w:rPr>
-              <w:tab/>
-            </w:r>
-            <w:r>
-              <w:rPr>
-                <w:noProof/>
-                <w:webHidden/>
-              </w:rPr>
-              <w:fldChar w:fldCharType="begin"/>
-            </w:r>
-            <w:r>
-              <w:rPr>
-                <w:noProof/>
-                <w:webHidden/>
-              </w:rPr>
-              <w:instrText xml:space="preserve"> PAGEREF _Toc98591860 \h </w:instrText>
+              <w:instrText xml:space="preserve"> PAGEREF _Toc99144749 \h </w:instrText>
             </w:r>
             <w:r>
               <w:rPr>
@@ -4133,13 +3871,13 @@
               <w:szCs w:val="22"/>
             </w:rPr>
           </w:pPr>
-          <w:hyperlink w:anchor="_Toc98591861" w:history="1">
-            <w:r>
-              <w:rPr>
-                <w:rStyle w:val="Hyperlink"/>
-                <w:noProof/>
-              </w:rPr>
-              <w:t>9.1.</w:t>
+          <w:hyperlink w:anchor="_Toc99144750" w:history="1">
+            <w:r>
+              <w:rPr>
+                <w:rStyle w:val="Hyperlink"/>
+                <w:noProof/>
+              </w:rPr>
+              <w:t>6.17.</w:t>
             </w:r>
             <w:r>
               <w:rPr>
@@ -4155,13 +3893,100 @@
                 <w:rStyle w:val="Hyperlink"/>
                 <w:noProof/>
               </w:rPr>
-              <w:t>Sistemski</w:t>
-            </w:r>
-            <w:r>
-              <w:rPr>
-                <w:rStyle w:val="Hyperlink"/>
-                <w:noProof/>
-                <w:spacing w:val="-4"/>
+              <w:t>Odjava</w:t>
+            </w:r>
+            <w:r>
+              <w:rPr>
+                <w:noProof/>
+                <w:webHidden/>
+              </w:rPr>
+              <w:tab/>
+            </w:r>
+            <w:r>
+              <w:rPr>
+                <w:noProof/>
+                <w:webHidden/>
+              </w:rPr>
+              <w:fldChar w:fldCharType="begin"/>
+            </w:r>
+            <w:r>
+              <w:rPr>
+                <w:noProof/>
+                <w:webHidden/>
+              </w:rPr>
+              <w:instrText xml:space="preserve"> PAGEREF _Toc99144750 \h </w:instrText>
+            </w:r>
+            <w:r>
+              <w:rPr>
+                <w:noProof/>
+                <w:webHidden/>
+              </w:rPr>
+            </w:r>
+            <w:r>
+              <w:rPr>
+                <w:noProof/>
+                <w:webHidden/>
+              </w:rPr>
+              <w:fldChar w:fldCharType="separate"/>
+            </w:r>
+            <w:r>
+              <w:rPr>
+                <w:noProof/>
+                <w:webHidden/>
+              </w:rPr>
+              <w:t>9</w:t>
+            </w:r>
+            <w:r>
+              <w:rPr>
+                <w:noProof/>
+                <w:webHidden/>
+              </w:rPr>
+              <w:fldChar w:fldCharType="end"/>
+            </w:r>
+          </w:hyperlink>
+        </w:p>
+        <w:p>
+          <w:pPr>
+            <w:pStyle w:val="TOC1"/>
+            <w:tabs>
+              <w:tab w:val="right" w:pos="9860"/>
+            </w:tabs>
+            <w:rPr>
+              <w:rFonts w:asciiTheme="minorHAnsi" w:eastAsiaTheme="minorEastAsia" w:hAnsiTheme="minorHAnsi" w:cstheme="minorBidi"/>
+              <w:noProof/>
+              <w:sz w:val="22"/>
+              <w:szCs w:val="22"/>
+            </w:rPr>
+          </w:pPr>
+          <w:hyperlink w:anchor="_Toc99144751" w:history="1">
+            <w:r>
+              <w:rPr>
+                <w:rStyle w:val="Hyperlink"/>
+                <w:noProof/>
+              </w:rPr>
+              <w:t>7.</w:t>
+            </w:r>
+            <w:r>
+              <w:rPr>
+                <w:rFonts w:asciiTheme="minorHAnsi" w:eastAsiaTheme="minorEastAsia" w:hAnsiTheme="minorHAnsi" w:cstheme="minorBidi"/>
+                <w:noProof/>
+                <w:sz w:val="22"/>
+                <w:szCs w:val="22"/>
+              </w:rPr>
+              <w:tab/>
+            </w:r>
+            <w:r>
+              <w:rPr>
+                <w:rStyle w:val="Hyperlink"/>
+                <w:noProof/>
+              </w:rPr>
+              <w:t>Pretpostavke</w:t>
+            </w:r>
+            <w:r>
+              <w:rPr>
+                <w:rStyle w:val="Hyperlink"/>
+                <w:noProof/>
+                <w:spacing w:val="5"/>
               </w:rPr>
               <w:t xml:space="preserve"> </w:t>
             </w:r>
@@ -4170,6 +3995,210 @@
                 <w:rStyle w:val="Hyperlink"/>
                 <w:noProof/>
               </w:rPr>
+              <w:t>i</w:t>
+            </w:r>
+            <w:r>
+              <w:rPr>
+                <w:rStyle w:val="Hyperlink"/>
+                <w:noProof/>
+                <w:spacing w:val="6"/>
+              </w:rPr>
+              <w:t xml:space="preserve"> </w:t>
+            </w:r>
+            <w:r>
+              <w:rPr>
+                <w:rStyle w:val="Hyperlink"/>
+                <w:noProof/>
+              </w:rPr>
+              <w:t>ograničenja</w:t>
+            </w:r>
+            <w:r>
+              <w:rPr>
+                <w:noProof/>
+                <w:webHidden/>
+              </w:rPr>
+              <w:tab/>
+            </w:r>
+            <w:r>
+              <w:rPr>
+                <w:noProof/>
+                <w:webHidden/>
+              </w:rPr>
+              <w:fldChar w:fldCharType="begin"/>
+            </w:r>
+            <w:r>
+              <w:rPr>
+                <w:noProof/>
+                <w:webHidden/>
+              </w:rPr>
+              <w:instrText xml:space="preserve"> PAGEREF _Toc99144751 \h </w:instrText>
+            </w:r>
+            <w:r>
+              <w:rPr>
+                <w:noProof/>
+                <w:webHidden/>
+              </w:rPr>
+            </w:r>
+            <w:r>
+              <w:rPr>
+                <w:noProof/>
+                <w:webHidden/>
+              </w:rPr>
+              <w:fldChar w:fldCharType="separate"/>
+            </w:r>
+            <w:r>
+              <w:rPr>
+                <w:noProof/>
+                <w:webHidden/>
+              </w:rPr>
+              <w:t>9</w:t>
+            </w:r>
+            <w:r>
+              <w:rPr>
+                <w:noProof/>
+                <w:webHidden/>
+              </w:rPr>
+              <w:fldChar w:fldCharType="end"/>
+            </w:r>
+          </w:hyperlink>
+        </w:p>
+        <w:p>
+          <w:pPr>
+            <w:pStyle w:val="TOC1"/>
+            <w:tabs>
+              <w:tab w:val="right" w:pos="9860"/>
+            </w:tabs>
+            <w:rPr>
+              <w:rFonts w:asciiTheme="minorHAnsi" w:eastAsiaTheme="minorEastAsia" w:hAnsiTheme="minorHAnsi" w:cstheme="minorBidi"/>
+              <w:noProof/>
+              <w:sz w:val="22"/>
+              <w:szCs w:val="22"/>
+            </w:rPr>
+          </w:pPr>
+          <w:hyperlink w:anchor="_Toc99144752" w:history="1">
+            <w:r>
+              <w:rPr>
+                <w:rStyle w:val="Hyperlink"/>
+                <w:noProof/>
+              </w:rPr>
+              <w:t>8.</w:t>
+            </w:r>
+            <w:r>
+              <w:rPr>
+                <w:rFonts w:asciiTheme="minorHAnsi" w:eastAsiaTheme="minorEastAsia" w:hAnsiTheme="minorHAnsi" w:cstheme="minorBidi"/>
+                <w:noProof/>
+                <w:sz w:val="22"/>
+                <w:szCs w:val="22"/>
+              </w:rPr>
+              <w:tab/>
+            </w:r>
+            <w:r>
+              <w:rPr>
+                <w:rStyle w:val="Hyperlink"/>
+                <w:noProof/>
+              </w:rPr>
+              <w:t>Kvalitet</w:t>
+            </w:r>
+            <w:r>
+              <w:rPr>
+                <w:noProof/>
+                <w:webHidden/>
+              </w:rPr>
+              <w:tab/>
+            </w:r>
+            <w:r>
+              <w:rPr>
+                <w:noProof/>
+                <w:webHidden/>
+              </w:rPr>
+              <w:fldChar w:fldCharType="begin"/>
+            </w:r>
+            <w:r>
+              <w:rPr>
+                <w:noProof/>
+                <w:webHidden/>
+              </w:rPr>
+              <w:instrText xml:space="preserve"> PAGEREF _Toc99144752 \h </w:instrText>
+            </w:r>
+            <w:r>
+              <w:rPr>
+                <w:noProof/>
+                <w:webHidden/>
+              </w:rPr>
+            </w:r>
+            <w:r>
+              <w:rPr>
+                <w:noProof/>
+                <w:webHidden/>
+              </w:rPr>
+              <w:fldChar w:fldCharType="separate"/>
+            </w:r>
+            <w:r>
+              <w:rPr>
+                <w:noProof/>
+                <w:webHidden/>
+              </w:rPr>
+              <w:t>9</w:t>
+            </w:r>
+            <w:r>
+              <w:rPr>
+                <w:noProof/>
+                <w:webHidden/>
+              </w:rPr>
+              <w:fldChar w:fldCharType="end"/>
+            </w:r>
+          </w:hyperlink>
+        </w:p>
+        <w:p>
+          <w:pPr>
+            <w:pStyle w:val="TOC1"/>
+            <w:tabs>
+              <w:tab w:val="right" w:pos="9860"/>
+            </w:tabs>
+            <w:rPr>
+              <w:rFonts w:asciiTheme="minorHAnsi" w:eastAsiaTheme="minorEastAsia" w:hAnsiTheme="minorHAnsi" w:cstheme="minorBidi"/>
+              <w:noProof/>
+              <w:sz w:val="22"/>
+              <w:szCs w:val="22"/>
+            </w:rPr>
+          </w:pPr>
+          <w:hyperlink w:anchor="_Toc99144753" w:history="1">
+            <w:r>
+              <w:rPr>
+                <w:rStyle w:val="Hyperlink"/>
+                <w:noProof/>
+              </w:rPr>
+              <w:t>9.</w:t>
+            </w:r>
+            <w:r>
+              <w:rPr>
+                <w:rFonts w:asciiTheme="minorHAnsi" w:eastAsiaTheme="minorEastAsia" w:hAnsiTheme="minorHAnsi" w:cstheme="minorBidi"/>
+                <w:noProof/>
+                <w:sz w:val="22"/>
+                <w:szCs w:val="22"/>
+              </w:rPr>
+              <w:tab/>
+            </w:r>
+            <w:r>
+              <w:rPr>
+                <w:rStyle w:val="Hyperlink"/>
+                <w:noProof/>
+              </w:rPr>
+              <w:t>Nefunkcionalni</w:t>
+            </w:r>
+            <w:r>
+              <w:rPr>
+                <w:rStyle w:val="Hyperlink"/>
+                <w:noProof/>
+                <w:spacing w:val="-15"/>
+              </w:rPr>
+              <w:t xml:space="preserve"> </w:t>
+            </w:r>
+            <w:r>
+              <w:rPr>
+                <w:rStyle w:val="Hyperlink"/>
+                <w:noProof/>
+              </w:rPr>
               <w:t>zahtevi</w:t>
             </w:r>
             <w:r>
@@ -4191,7 +4220,7 @@
                 <w:noProof/>
                 <w:webHidden/>
               </w:rPr>
-              <w:instrText xml:space="preserve"> PAGEREF _Toc98591861 \h </w:instrText>
+              <w:instrText xml:space="preserve"> PAGEREF _Toc99144753 \h </w:instrText>
             </w:r>
             <w:r>
               <w:rPr>
@@ -4236,13 +4265,13 @@
               <w:szCs w:val="22"/>
             </w:rPr>
           </w:pPr>
-          <w:hyperlink w:anchor="_Toc98591862" w:history="1">
-            <w:r>
-              <w:rPr>
-                <w:rStyle w:val="Hyperlink"/>
-                <w:noProof/>
-              </w:rPr>
-              <w:t>9.2.</w:t>
+          <w:hyperlink w:anchor="_Toc99144754" w:history="1">
+            <w:r>
+              <w:rPr>
+                <w:rStyle w:val="Hyperlink"/>
+                <w:noProof/>
+              </w:rPr>
+              <w:t>9.1.</w:t>
             </w:r>
             <w:r>
               <w:rPr>
@@ -4258,6 +4287,109 @@
                 <w:rStyle w:val="Hyperlink"/>
                 <w:noProof/>
               </w:rPr>
+              <w:t>Sistemski</w:t>
+            </w:r>
+            <w:r>
+              <w:rPr>
+                <w:rStyle w:val="Hyperlink"/>
+                <w:noProof/>
+                <w:spacing w:val="-4"/>
+              </w:rPr>
+              <w:t xml:space="preserve"> </w:t>
+            </w:r>
+            <w:r>
+              <w:rPr>
+                <w:rStyle w:val="Hyperlink"/>
+                <w:noProof/>
+              </w:rPr>
+              <w:t>zahtevi</w:t>
+            </w:r>
+            <w:r>
+              <w:rPr>
+                <w:noProof/>
+                <w:webHidden/>
+              </w:rPr>
+              <w:tab/>
+            </w:r>
+            <w:r>
+              <w:rPr>
+                <w:noProof/>
+                <w:webHidden/>
+              </w:rPr>
+              <w:fldChar w:fldCharType="begin"/>
+            </w:r>
+            <w:r>
+              <w:rPr>
+                <w:noProof/>
+                <w:webHidden/>
+              </w:rPr>
+              <w:instrText xml:space="preserve"> PAGEREF _Toc99144754 \h </w:instrText>
+            </w:r>
+            <w:r>
+              <w:rPr>
+                <w:noProof/>
+                <w:webHidden/>
+              </w:rPr>
+            </w:r>
+            <w:r>
+              <w:rPr>
+                <w:noProof/>
+                <w:webHidden/>
+              </w:rPr>
+              <w:fldChar w:fldCharType="separate"/>
+            </w:r>
+            <w:r>
+              <w:rPr>
+                <w:noProof/>
+                <w:webHidden/>
+              </w:rPr>
+              <w:t>9</w:t>
+            </w:r>
+            <w:r>
+              <w:rPr>
+                <w:noProof/>
+                <w:webHidden/>
+              </w:rPr>
+              <w:fldChar w:fldCharType="end"/>
+            </w:r>
+          </w:hyperlink>
+        </w:p>
+        <w:p>
+          <w:pPr>
+            <w:pStyle w:val="TOC2"/>
+            <w:tabs>
+              <w:tab w:val="left" w:pos="1389"/>
+              <w:tab w:val="right" w:pos="9860"/>
+            </w:tabs>
+            <w:rPr>
+              <w:rFonts w:asciiTheme="minorHAnsi" w:eastAsiaTheme="minorEastAsia" w:hAnsiTheme="minorHAnsi" w:cstheme="minorBidi"/>
+              <w:noProof/>
+              <w:sz w:val="22"/>
+              <w:szCs w:val="22"/>
+            </w:rPr>
+          </w:pPr>
+          <w:hyperlink w:anchor="_Toc99144755" w:history="1">
+            <w:r>
+              <w:rPr>
+                <w:rStyle w:val="Hyperlink"/>
+                <w:noProof/>
+              </w:rPr>
+              <w:t>9.2.</w:t>
+            </w:r>
+            <w:r>
+              <w:rPr>
+                <w:rFonts w:asciiTheme="minorHAnsi" w:eastAsiaTheme="minorEastAsia" w:hAnsiTheme="minorHAnsi" w:cstheme="minorBidi"/>
+                <w:noProof/>
+                <w:sz w:val="22"/>
+                <w:szCs w:val="22"/>
+              </w:rPr>
+              <w:tab/>
+            </w:r>
+            <w:r>
+              <w:rPr>
+                <w:rStyle w:val="Hyperlink"/>
+                <w:noProof/>
+              </w:rPr>
               <w:t>Ostali</w:t>
             </w:r>
             <w:r>
@@ -4294,7 +4426,7 @@
                 <w:noProof/>
                 <w:webHidden/>
               </w:rPr>
-              <w:instrText xml:space="preserve"> PAGEREF _Toc98591862 \h </w:instrText>
+              <w:instrText xml:space="preserve"> PAGEREF _Toc99144755 \h </w:instrText>
             </w:r>
             <w:r>
               <w:rPr>
@@ -4339,7 +4471,7 @@
               <w:szCs w:val="22"/>
             </w:rPr>
           </w:pPr>
-          <w:hyperlink w:anchor="_Toc98591863" w:history="1">
+          <w:hyperlink w:anchor="_Toc99144756" w:history="1">
             <w:r>
               <w:rPr>
                 <w:rStyle w:val="Hyperlink"/>
@@ -4427,7 +4559,7 @@
                 <w:noProof/>
                 <w:webHidden/>
               </w:rPr>
-              <w:instrText xml:space="preserve"> PAGEREF _Toc98591863 \h </w:instrText>
+              <w:instrText xml:space="preserve"> PAGEREF _Toc99144756 \h </w:instrText>
             </w:r>
             <w:r>
               <w:rPr>
@@ -4472,7 +4604,7 @@
               <w:szCs w:val="22"/>
             </w:rPr>
           </w:pPr>
-          <w:hyperlink w:anchor="_Toc98591864" w:history="1">
+          <w:hyperlink w:anchor="_Toc99144757" w:history="1">
             <w:r>
               <w:rPr>
                 <w:rStyle w:val="Hyperlink"/>
@@ -4560,7 +4692,7 @@
                 <w:noProof/>
                 <w:webHidden/>
               </w:rPr>
-              <w:instrText xml:space="preserve"> PAGEREF _Toc98591864 \h </w:instrText>
+              <w:instrText xml:space="preserve"> PAGEREF _Toc99144757 \h </w:instrText>
             </w:r>
             <w:r>
               <w:rPr>
@@ -4605,7 +4737,7 @@
               <w:szCs w:val="22"/>
             </w:rPr>
           </w:pPr>
-          <w:hyperlink w:anchor="_Toc98591865" w:history="1">
+          <w:hyperlink w:anchor="_Toc99144758" w:history="1">
             <w:r>
               <w:rPr>
                 <w:rStyle w:val="Hyperlink"/>
@@ -4648,7 +4780,7 @@
                 <w:noProof/>
                 <w:webHidden/>
               </w:rPr>
-              <w:instrText xml:space="preserve"> PAGEREF _Toc98591865 \h </w:instrText>
+              <w:instrText xml:space="preserve"> PAGEREF _Toc99144758 \h </w:instrText>
             </w:r>
             <w:r>
               <w:rPr>
@@ -4693,7 +4825,7 @@
               <w:szCs w:val="22"/>
             </w:rPr>
           </w:pPr>
-          <w:hyperlink w:anchor="_Toc98591866" w:history="1">
+          <w:hyperlink w:anchor="_Toc99144759" w:history="1">
             <w:r>
               <w:rPr>
                 <w:rStyle w:val="Hyperlink"/>
@@ -4766,7 +4898,7 @@
                 <w:noProof/>
                 <w:webHidden/>
               </w:rPr>
-              <w:instrText xml:space="preserve"> PAGEREF _Toc98591866 \h </w:instrText>
+              <w:instrText xml:space="preserve"> PAGEREF _Toc99144759 \h </w:instrText>
             </w:r>
             <w:r>
               <w:rPr>
@@ -4836,8 +4968,8 @@
       <w:tblGrid>
         <w:gridCol w:w="1208"/>
         <w:gridCol w:w="871"/>
-        <w:gridCol w:w="3742"/>
-        <w:gridCol w:w="3740"/>
+        <w:gridCol w:w="3899"/>
+        <w:gridCol w:w="3583"/>
       </w:tblGrid>
       <w:tr>
         <w:trPr>
@@ -4895,7 +5027,7 @@
         </w:tc>
         <w:tc>
           <w:tcPr>
-            <w:tcW w:w="3742" w:type="dxa"/>
+            <w:tcW w:w="3899" w:type="dxa"/>
             <w:tcBorders>
               <w:bottom w:val="single" w:sz="6" w:space="0" w:color="404040"/>
             </w:tcBorders>
@@ -4932,7 +5064,7 @@
         </w:tc>
         <w:tc>
           <w:tcPr>
-            <w:tcW w:w="3740" w:type="dxa"/>
+            <w:tcW w:w="3583" w:type="dxa"/>
             <w:tcBorders>
               <w:bottom w:val="single" w:sz="6" w:space="0" w:color="404040"/>
             </w:tcBorders>
@@ -4996,7 +5128,7 @@
         </w:tc>
         <w:tc>
           <w:tcPr>
-            <w:tcW w:w="3742" w:type="dxa"/>
+            <w:tcW w:w="3899" w:type="dxa"/>
             <w:tcBorders>
               <w:top w:val="single" w:sz="6" w:space="0" w:color="404040"/>
             </w:tcBorders>
@@ -5022,7 +5154,7 @@
         </w:tc>
         <w:tc>
           <w:tcPr>
-            <w:tcW w:w="3740" w:type="dxa"/>
+            <w:tcW w:w="3583" w:type="dxa"/>
             <w:tcBorders>
               <w:top w:val="single" w:sz="6" w:space="0" w:color="404040"/>
             </w:tcBorders>
@@ -5110,6 +5242,12 @@
                 <w:rFonts w:ascii="Times New Roman"/>
               </w:rPr>
             </w:pPr>
+            <w:r>
+              <w:rPr>
+                <w:rFonts w:ascii="Times New Roman"/>
+              </w:rPr>
+              <w:t xml:space="preserve">  25.3.2022.</w:t>
+            </w:r>
           </w:p>
         </w:tc>
         <w:tc>
@@ -5125,11 +5263,17 @@
                 <w:rFonts w:ascii="Times New Roman"/>
               </w:rPr>
             </w:pPr>
+            <w:r>
+              <w:rPr>
+                <w:rFonts w:ascii="Times New Roman"/>
+              </w:rPr>
+              <w:t xml:space="preserve">  1.1</w:t>
+            </w:r>
           </w:p>
         </w:tc>
         <w:tc>
           <w:tcPr>
-            <w:tcW w:w="3742" w:type="dxa"/>
+            <w:tcW w:w="3899" w:type="dxa"/>
             <w:shd w:val="clear" w:color="auto" w:fill="F5F5F5"/>
           </w:tcPr>
           <w:p>
@@ -5140,11 +5284,23 @@
                 <w:rFonts w:ascii="Times New Roman"/>
               </w:rPr>
             </w:pPr>
+            <w:r>
+              <w:rPr>
+                <w:rFonts w:ascii="Times New Roman"/>
+              </w:rPr>
+              <w:t xml:space="preserve">  </w:t>
+            </w:r>
+            <w:r>
+              <w:t>Razdvoje</w:t>
+            </w:r>
+            <w:r>
+              <w:t>ne funkcionalnosti za pregled I promenu korisnickih podataka</w:t>
+            </w:r>
           </w:p>
         </w:tc>
         <w:tc>
           <w:tcPr>
-            <w:tcW w:w="3740" w:type="dxa"/>
+            <w:tcW w:w="3583" w:type="dxa"/>
             <w:shd w:val="clear" w:color="auto" w:fill="F5F5F5"/>
           </w:tcPr>
           <w:p>
@@ -5155,6 +5311,21 @@
                 <w:rFonts w:ascii="Times New Roman"/>
               </w:rPr>
             </w:pPr>
+            <w:r>
+              <w:t xml:space="preserve"> </w:t>
+            </w:r>
+            <w:r>
+              <w:t>Jana</w:t>
+            </w:r>
+            <w:r>
+              <w:rPr>
+                <w:spacing w:val="-6"/>
+              </w:rPr>
+              <w:t xml:space="preserve"> </w:t>
+            </w:r>
+            <w:r>
+              <w:t>Milovanović</w:t>
+            </w:r>
           </w:p>
         </w:tc>
       </w:tr>
@@ -5192,7 +5363,7 @@
         </w:tc>
         <w:tc>
           <w:tcPr>
-            <w:tcW w:w="3742" w:type="dxa"/>
+            <w:tcW w:w="3899" w:type="dxa"/>
           </w:tcPr>
           <w:p>
             <w:pPr>
@@ -5206,7 +5377,7 @@
         </w:tc>
         <w:tc>
           <w:tcPr>
-            <w:tcW w:w="3740" w:type="dxa"/>
+            <w:tcW w:w="3583" w:type="dxa"/>
           </w:tcPr>
           <w:p>
             <w:pPr>
@@ -5255,7 +5426,7 @@
         </w:tc>
         <w:tc>
           <w:tcPr>
-            <w:tcW w:w="3742" w:type="dxa"/>
+            <w:tcW w:w="3899" w:type="dxa"/>
             <w:shd w:val="clear" w:color="auto" w:fill="F5F5F5"/>
           </w:tcPr>
           <w:p>
@@ -5270,7 +5441,7 @@
         </w:tc>
         <w:tc>
           <w:tcPr>
-            <w:tcW w:w="3740" w:type="dxa"/>
+            <w:tcW w:w="3583" w:type="dxa"/>
             <w:shd w:val="clear" w:color="auto" w:fill="F5F5F5"/>
           </w:tcPr>
           <w:p>
@@ -5311,7 +5482,7 @@
         <w:spacing w:before="90"/>
       </w:pPr>
       <w:bookmarkStart w:id="0" w:name="Uvod"/>
-      <w:bookmarkStart w:id="1" w:name="_Toc98591829"/>
+      <w:bookmarkStart w:id="1" w:name="_Toc99144721"/>
       <w:bookmarkEnd w:id="0"/>
       <w:r>
         <w:lastRenderedPageBreak/>
@@ -5333,7 +5504,7 @@
         <w:spacing w:before="377"/>
         <w:ind w:hanging="983"/>
       </w:pPr>
-      <w:bookmarkStart w:id="2" w:name="_Toc98591830"/>
+      <w:bookmarkStart w:id="2" w:name="_Toc99144722"/>
       <w:r>
         <w:t>Rezime</w:t>
       </w:r>
@@ -5499,7 +5670,7 @@
         </w:tabs>
         <w:ind w:hanging="983"/>
       </w:pPr>
-      <w:bookmarkStart w:id="3" w:name="_Toc98591831"/>
+      <w:bookmarkStart w:id="3" w:name="_Toc99144723"/>
       <w:r>
         <w:t>Namena</w:t>
       </w:r>
@@ -5602,7 +5773,7 @@
         </w:tabs>
       </w:pPr>
       <w:bookmarkStart w:id="4" w:name="Tehnologije"/>
-      <w:bookmarkStart w:id="5" w:name="_Toc98591832"/>
+      <w:bookmarkStart w:id="5" w:name="_Toc99144724"/>
       <w:bookmarkEnd w:id="4"/>
       <w:r>
         <w:t>Tehnologije</w:t>
@@ -5859,7 +6030,7 @@
         </w:tabs>
       </w:pPr>
       <w:bookmarkStart w:id="6" w:name="Opis_problema"/>
-      <w:bookmarkStart w:id="7" w:name="_Toc98591833"/>
+      <w:bookmarkStart w:id="7" w:name="_Toc99144725"/>
       <w:bookmarkEnd w:id="6"/>
       <w:r>
         <w:t>Opis</w:t>
@@ -5974,7 +6145,7 @@
         <w:spacing w:before="90"/>
       </w:pPr>
       <w:bookmarkStart w:id="8" w:name="Kategorije_korisnika"/>
-      <w:bookmarkStart w:id="9" w:name="_Toc98591834"/>
+      <w:bookmarkStart w:id="9" w:name="_Toc99144726"/>
       <w:bookmarkEnd w:id="8"/>
       <w:r>
         <w:lastRenderedPageBreak/>
@@ -6104,7 +6275,7 @@
         </w:tabs>
         <w:ind w:hanging="983"/>
       </w:pPr>
-      <w:bookmarkStart w:id="10" w:name="_Toc98591835"/>
+      <w:bookmarkStart w:id="10" w:name="_Toc99144727"/>
       <w:r>
         <w:t>Administrator</w:t>
       </w:r>
@@ -6715,7 +6886,7 @@
         <w:spacing w:before="1"/>
         <w:ind w:hanging="983"/>
       </w:pPr>
-      <w:bookmarkStart w:id="11" w:name="_Toc98591836"/>
+      <w:bookmarkStart w:id="11" w:name="_Toc99144728"/>
       <w:r>
         <w:t>Registrovani</w:t>
       </w:r>
@@ -7521,7 +7692,7 @@
         <w:spacing w:before="1"/>
         <w:ind w:hanging="983"/>
       </w:pPr>
-      <w:bookmarkStart w:id="12" w:name="_Toc98591837"/>
+      <w:bookmarkStart w:id="12" w:name="_Toc99144729"/>
       <w:r>
         <w:t>Neregistrovani</w:t>
       </w:r>
@@ -7693,7 +7864,7 @@
         <w:spacing w:before="90"/>
       </w:pPr>
       <w:bookmarkStart w:id="13" w:name="Opis_proizvoda"/>
-      <w:bookmarkStart w:id="14" w:name="_Toc98591838"/>
+      <w:bookmarkStart w:id="14" w:name="_Toc99144730"/>
       <w:bookmarkEnd w:id="13"/>
       <w:r>
         <w:rPr>
@@ -7727,7 +7898,7 @@
         <w:spacing w:before="377"/>
         <w:ind w:hanging="983"/>
       </w:pPr>
-      <w:bookmarkStart w:id="15" w:name="_Toc98591839"/>
+      <w:bookmarkStart w:id="15" w:name="_Toc99144731"/>
       <w:r>
         <w:t>Pregled</w:t>
       </w:r>
@@ -8081,7 +8252,7 @@
         </w:tabs>
         <w:ind w:hanging="983"/>
       </w:pPr>
-      <w:bookmarkStart w:id="16" w:name="_Toc98591840"/>
+      <w:bookmarkStart w:id="16" w:name="_Toc99144732"/>
       <w:r>
         <w:t>Pregled</w:t>
       </w:r>
@@ -8959,7 +9130,7 @@
         </w:tabs>
       </w:pPr>
       <w:bookmarkStart w:id="17" w:name="Funkcionalni_zahtevi"/>
-      <w:bookmarkStart w:id="18" w:name="_Toc98591841"/>
+      <w:bookmarkStart w:id="18" w:name="_Toc99144733"/>
       <w:bookmarkEnd w:id="17"/>
       <w:r>
         <w:rPr>
@@ -8995,7 +9166,7 @@
         <w:spacing w:before="378"/>
         <w:ind w:hanging="983"/>
       </w:pPr>
-      <w:bookmarkStart w:id="19" w:name="_Toc98591842"/>
+      <w:bookmarkStart w:id="19" w:name="_Toc99144734"/>
       <w:r>
         <w:t>Registracija</w:t>
       </w:r>
@@ -9180,7 +9351,7 @@
         <w:spacing w:before="1"/>
         <w:ind w:hanging="983"/>
       </w:pPr>
-      <w:bookmarkStart w:id="20" w:name="_Toc98591843"/>
+      <w:bookmarkStart w:id="20" w:name="_Toc99144735"/>
       <w:r>
         <w:t>Prijava</w:t>
       </w:r>
@@ -9405,7 +9576,7 @@
         <w:spacing w:before="101"/>
         <w:ind w:hanging="983"/>
       </w:pPr>
-      <w:bookmarkStart w:id="21" w:name="_Toc98591844"/>
+      <w:bookmarkStart w:id="21" w:name="_Toc99144736"/>
       <w:r>
         <w:lastRenderedPageBreak/>
         <w:t>Uklanjanje</w:t>
@@ -9598,9 +9769,12 @@
         </w:tabs>
         <w:ind w:hanging="983"/>
       </w:pPr>
-      <w:bookmarkStart w:id="22" w:name="_Toc98591845"/>
-      <w:r>
-        <w:t>Promena</w:t>
+      <w:bookmarkStart w:id="22" w:name="_Toc99144737"/>
+      <w:r>
+        <w:t>Pr</w:t>
+      </w:r>
+      <w:r>
+        <w:t>egled</w:t>
       </w:r>
       <w:r>
         <w:rPr>
@@ -9683,7 +9857,16 @@
         <w:t xml:space="preserve"> </w:t>
       </w:r>
       <w:r>
-        <w:t>i</w:t>
+        <w:t>svoje</w:t>
+      </w:r>
+      <w:r>
+        <w:rPr>
+          <w:spacing w:val="8"/>
+        </w:rPr>
+        <w:t xml:space="preserve"> </w:t>
+      </w:r>
+      <w:r>
+        <w:t>korisničke</w:t>
       </w:r>
       <w:r>
         <w:rPr>
@@ -9692,6 +9875,103 @@
         <w:t xml:space="preserve"> </w:t>
       </w:r>
       <w:r>
+        <w:t>podatke.</w:t>
+      </w:r>
+    </w:p>
+    <w:p>
+      <w:pPr>
+        <w:pStyle w:val="BodyText"/>
+        <w:ind w:left="113"/>
+      </w:pPr>
+    </w:p>
+    <w:p>
+      <w:pPr>
+        <w:pStyle w:val="Heading2"/>
+        <w:numPr>
+          <w:ilvl w:val="1"/>
+          <w:numId w:val="3"/>
+        </w:numPr>
+        <w:tabs>
+          <w:tab w:val="left" w:pos="1454"/>
+          <w:tab w:val="left" w:pos="1456"/>
+        </w:tabs>
+      </w:pPr>
+      <w:bookmarkStart w:id="23" w:name="_Toc99144738"/>
+      <w:r>
+        <w:t>Promena</w:t>
+      </w:r>
+      <w:r>
+        <w:rPr>
+          <w:spacing w:val="4"/>
+        </w:rPr>
+        <w:t xml:space="preserve"> </w:t>
+      </w:r>
+      <w:r>
+        <w:t>korisničkih</w:t>
+      </w:r>
+      <w:r>
+        <w:rPr>
+          <w:spacing w:val="4"/>
+        </w:rPr>
+        <w:t xml:space="preserve"> </w:t>
+      </w:r>
+      <w:r>
+        <w:t>podataka</w:t>
+      </w:r>
+      <w:bookmarkEnd w:id="23"/>
+    </w:p>
+    <w:p>
+      <w:pPr>
+        <w:pStyle w:val="BodyText"/>
+        <w:spacing w:before="5"/>
+        <w:rPr>
+          <w:b/>
+          <w:sz w:val="28"/>
+        </w:rPr>
+      </w:pPr>
+    </w:p>
+    <w:p>
+      <w:pPr>
+        <w:pStyle w:val="BodyText"/>
+        <w:ind w:left="113"/>
+      </w:pPr>
+      <w:r>
+        <w:t>Korisnik</w:t>
+      </w:r>
+      <w:r>
+        <w:rPr>
+          <w:spacing w:val="8"/>
+        </w:rPr>
+        <w:t xml:space="preserve"> </w:t>
+      </w:r>
+      <w:r>
+        <w:t>ima</w:t>
+      </w:r>
+      <w:r>
+        <w:rPr>
+          <w:spacing w:val="9"/>
+        </w:rPr>
+        <w:t xml:space="preserve"> </w:t>
+      </w:r>
+      <w:r>
+        <w:t>mogućnost</w:t>
+      </w:r>
+      <w:r>
+        <w:rPr>
+          <w:spacing w:val="9"/>
+        </w:rPr>
+        <w:t xml:space="preserve"> </w:t>
+      </w:r>
+      <w:r>
+        <w:t>da</w:t>
+      </w:r>
+      <w:r>
+        <w:rPr>
+          <w:spacing w:val="9"/>
+        </w:rPr>
+        <w:t xml:space="preserve"> </w:t>
+      </w:r>
+      <w:r>
         <w:t>izmeni</w:t>
       </w:r>
       <w:r>
@@ -9721,6 +10001,12 @@
       <w:r>
         <w:t>podatke.</w:t>
       </w:r>
+    </w:p>
+    <w:p>
+      <w:pPr>
+        <w:pStyle w:val="BodyText"/>
+        <w:ind w:left="113"/>
+      </w:pPr>
     </w:p>
     <w:p>
       <w:pPr>
@@ -9744,7 +10030,7 @@
         </w:tabs>
         <w:ind w:hanging="983"/>
       </w:pPr>
-      <w:bookmarkStart w:id="23" w:name="_Toc98591846"/>
+      <w:bookmarkStart w:id="24" w:name="_Toc99144739"/>
       <w:r>
         <w:t>Promena</w:t>
       </w:r>
@@ -9757,7 +10043,7 @@
       <w:r>
         <w:t>lozinke</w:t>
       </w:r>
-      <w:bookmarkEnd w:id="23"/>
+      <w:bookmarkEnd w:id="24"/>
     </w:p>
     <w:p>
       <w:pPr>
@@ -9864,7 +10150,7 @@
         </w:tabs>
         <w:ind w:hanging="983"/>
       </w:pPr>
-      <w:bookmarkStart w:id="24" w:name="_Toc98591847"/>
+      <w:bookmarkStart w:id="25" w:name="_Toc99144740"/>
       <w:r>
         <w:t>Pretraga</w:t>
       </w:r>
@@ -9877,7 +10163,7 @@
       <w:r>
         <w:t>koktela</w:t>
       </w:r>
-      <w:bookmarkEnd w:id="24"/>
+      <w:bookmarkEnd w:id="25"/>
     </w:p>
     <w:p>
       <w:pPr>
@@ -10020,7 +10306,7 @@
         </w:tabs>
         <w:ind w:hanging="983"/>
       </w:pPr>
-      <w:bookmarkStart w:id="25" w:name="_Toc98591848"/>
+      <w:bookmarkStart w:id="26" w:name="_Toc99144741"/>
       <w:r>
         <w:t>Pregled</w:t>
       </w:r>
@@ -10042,7 +10328,7 @@
       <w:r>
         <w:t>koktela</w:t>
       </w:r>
-      <w:bookmarkEnd w:id="25"/>
+      <w:bookmarkEnd w:id="26"/>
     </w:p>
     <w:p>
       <w:pPr>
@@ -10212,7 +10498,7 @@
         </w:tabs>
         <w:ind w:hanging="983"/>
       </w:pPr>
-      <w:bookmarkStart w:id="26" w:name="_Toc98591849"/>
+      <w:bookmarkStart w:id="27" w:name="_Toc99144742"/>
       <w:r>
         <w:t>Ocenjivanje</w:t>
       </w:r>
@@ -10225,7 +10511,7 @@
       <w:r>
         <w:t>koktela</w:t>
       </w:r>
-      <w:bookmarkEnd w:id="26"/>
+      <w:bookmarkEnd w:id="27"/>
     </w:p>
     <w:p>
       <w:pPr>
@@ -10358,7 +10644,7 @@
         </w:tabs>
         <w:ind w:hanging="983"/>
       </w:pPr>
-      <w:bookmarkStart w:id="27" w:name="_Toc98591850"/>
+      <w:bookmarkStart w:id="28" w:name="_Toc99144743"/>
       <w:r>
         <w:t>Dodavanje</w:t>
       </w:r>
@@ -10398,7 +10684,7 @@
       <w:r>
         <w:t>sačuvanih</w:t>
       </w:r>
-      <w:bookmarkEnd w:id="27"/>
+      <w:bookmarkEnd w:id="28"/>
     </w:p>
     <w:p>
       <w:pPr>
@@ -10511,7 +10797,7 @@
           <w:tab w:val="left" w:pos="1456"/>
         </w:tabs>
       </w:pPr>
-      <w:bookmarkStart w:id="28" w:name="_Toc98591851"/>
+      <w:bookmarkStart w:id="29" w:name="_Toc99144744"/>
       <w:r>
         <w:t>Uklanjanje</w:t>
       </w:r>
@@ -10554,7 +10840,7 @@
       <w:r>
         <w:t>sačuvanih</w:t>
       </w:r>
-      <w:bookmarkEnd w:id="28"/>
+      <w:bookmarkEnd w:id="29"/>
     </w:p>
     <w:p>
       <w:pPr>
@@ -10595,7 +10881,7 @@
           <w:tab w:val="left" w:pos="1456"/>
         </w:tabs>
       </w:pPr>
-      <w:bookmarkStart w:id="29" w:name="_Toc98591852"/>
+      <w:bookmarkStart w:id="30" w:name="_Toc99144745"/>
       <w:r>
         <w:t>Pregled</w:t>
       </w:r>
@@ -10626,7 +10912,7 @@
       <w:r>
         <w:t>koktela</w:t>
       </w:r>
-      <w:bookmarkEnd w:id="29"/>
+      <w:bookmarkEnd w:id="30"/>
     </w:p>
     <w:p>
       <w:pPr>
@@ -10760,7 +11046,7 @@
         </w:tabs>
         <w:ind w:hanging="983"/>
       </w:pPr>
-      <w:bookmarkStart w:id="30" w:name="_Toc98591853"/>
+      <w:bookmarkStart w:id="31" w:name="_Toc99144746"/>
       <w:r>
         <w:t>Dodavanje</w:t>
       </w:r>
@@ -10773,7 +11059,7 @@
       <w:r>
         <w:t>koktela</w:t>
       </w:r>
-      <w:bookmarkEnd w:id="30"/>
+      <w:bookmarkEnd w:id="31"/>
     </w:p>
     <w:p>
       <w:pPr>
@@ -10791,6 +11077,7 @@
         <w:ind w:left="113"/>
       </w:pPr>
       <w:r>
+        <w:lastRenderedPageBreak/>
         <w:t>Registrovani</w:t>
       </w:r>
       <w:r>
@@ -10871,7 +11158,7 @@
         <w:spacing w:before="1"/>
         <w:ind w:hanging="983"/>
       </w:pPr>
-      <w:bookmarkStart w:id="31" w:name="_Toc98591854"/>
+      <w:bookmarkStart w:id="32" w:name="_Toc99144747"/>
       <w:r>
         <w:t>Odobravanje</w:t>
       </w:r>
@@ -10911,7 +11198,7 @@
       <w:r>
         <w:t>administratora</w:t>
       </w:r>
-      <w:bookmarkEnd w:id="31"/>
+      <w:bookmarkEnd w:id="32"/>
     </w:p>
     <w:p>
       <w:pPr>
@@ -11027,7 +11314,7 @@
         <w:spacing w:before="1"/>
         <w:ind w:hanging="983"/>
       </w:pPr>
-      <w:bookmarkStart w:id="32" w:name="_Toc98591855"/>
+      <w:bookmarkStart w:id="33" w:name="_Toc99144748"/>
       <w:r>
         <w:t>Rešavanje</w:t>
       </w:r>
@@ -11040,7 +11327,7 @@
       <w:r>
         <w:t>kviza</w:t>
       </w:r>
-      <w:bookmarkEnd w:id="32"/>
+      <w:bookmarkEnd w:id="33"/>
     </w:p>
     <w:p>
       <w:pPr>
@@ -11131,7 +11418,7 @@
         <w:spacing w:before="101"/>
         <w:ind w:hanging="983"/>
       </w:pPr>
-      <w:bookmarkStart w:id="33" w:name="_Toc98591856"/>
+      <w:bookmarkStart w:id="34" w:name="_Toc99144749"/>
       <w:r>
         <w:t>Prikaz</w:t>
       </w:r>
@@ -11171,7 +11458,7 @@
       <w:r>
         <w:t>korisnika</w:t>
       </w:r>
-      <w:bookmarkEnd w:id="33"/>
+      <w:bookmarkEnd w:id="34"/>
     </w:p>
     <w:p>
       <w:pPr>
@@ -11305,11 +11592,11 @@
         </w:tabs>
         <w:ind w:hanging="983"/>
       </w:pPr>
-      <w:bookmarkStart w:id="34" w:name="_Toc98591857"/>
+      <w:bookmarkStart w:id="35" w:name="_Toc99144750"/>
       <w:r>
         <w:t>Odjava</w:t>
       </w:r>
-      <w:bookmarkEnd w:id="34"/>
+      <w:bookmarkEnd w:id="35"/>
     </w:p>
     <w:p>
       <w:pPr>
@@ -11333,9 +11620,9 @@
           <w:tab w:val="left" w:pos="703"/>
         </w:tabs>
       </w:pPr>
-      <w:bookmarkStart w:id="35" w:name="Pretpostavke_i_ograničenja"/>
-      <w:bookmarkStart w:id="36" w:name="_Toc98591858"/>
-      <w:bookmarkEnd w:id="35"/>
+      <w:bookmarkStart w:id="36" w:name="Pretpostavke_i_ograničenja"/>
+      <w:bookmarkStart w:id="37" w:name="_Toc99144751"/>
+      <w:bookmarkEnd w:id="36"/>
       <w:r>
         <w:t>Pretpostavke</w:t>
       </w:r>
@@ -11357,7 +11644,7 @@
       <w:r>
         <w:t>ograničenja</w:t>
       </w:r>
-      <w:bookmarkEnd w:id="36"/>
+      <w:bookmarkEnd w:id="37"/>
     </w:p>
     <w:p>
       <w:pPr>
@@ -11851,13 +12138,13 @@
           <w:tab w:val="left" w:pos="703"/>
         </w:tabs>
       </w:pPr>
-      <w:bookmarkStart w:id="37" w:name="Kvalitet"/>
-      <w:bookmarkStart w:id="38" w:name="_Toc98591859"/>
-      <w:bookmarkEnd w:id="37"/>
+      <w:bookmarkStart w:id="38" w:name="Kvalitet"/>
+      <w:bookmarkStart w:id="39" w:name="_Toc99144752"/>
+      <w:bookmarkEnd w:id="38"/>
       <w:r>
         <w:t>Kvalitet</w:t>
       </w:r>
-      <w:bookmarkEnd w:id="38"/>
+      <w:bookmarkEnd w:id="39"/>
     </w:p>
     <w:p>
       <w:pPr>
@@ -11918,9 +12205,9 @@
           <w:tab w:val="left" w:pos="703"/>
         </w:tabs>
       </w:pPr>
-      <w:bookmarkStart w:id="39" w:name="Nefunkcionalni_zahtevi"/>
-      <w:bookmarkStart w:id="40" w:name="_Toc98591860"/>
-      <w:bookmarkEnd w:id="39"/>
+      <w:bookmarkStart w:id="40" w:name="Nefunkcionalni_zahtevi"/>
+      <w:bookmarkStart w:id="41" w:name="_Toc99144753"/>
+      <w:bookmarkEnd w:id="40"/>
       <w:r>
         <w:t>Nefunkcionalni</w:t>
       </w:r>
@@ -11933,7 +12220,7 @@
       <w:r>
         <w:t>zahtevi</w:t>
       </w:r>
-      <w:bookmarkEnd w:id="40"/>
+      <w:bookmarkEnd w:id="41"/>
     </w:p>
     <w:p>
       <w:pPr>
@@ -12030,7 +12317,7 @@
         </w:tabs>
         <w:ind w:hanging="983"/>
       </w:pPr>
-      <w:bookmarkStart w:id="41" w:name="_Toc98591861"/>
+      <w:bookmarkStart w:id="42" w:name="_Toc99144754"/>
       <w:r>
         <w:t>Sistemski</w:t>
       </w:r>
@@ -12043,7 +12330,7 @@
       <w:r>
         <w:t>zahtevi</w:t>
       </w:r>
-      <w:bookmarkEnd w:id="41"/>
+      <w:bookmarkEnd w:id="42"/>
     </w:p>
     <w:p>
       <w:pPr>
@@ -12322,7 +12609,7 @@
         </w:tabs>
         <w:ind w:hanging="983"/>
       </w:pPr>
-      <w:bookmarkStart w:id="42" w:name="_Toc98591862"/>
+      <w:bookmarkStart w:id="43" w:name="_Toc99144755"/>
       <w:r>
         <w:t>Ostali</w:t>
       </w:r>
@@ -12335,7 +12622,7 @@
       <w:r>
         <w:t>zahtevi</w:t>
       </w:r>
-      <w:bookmarkEnd w:id="42"/>
+      <w:bookmarkEnd w:id="43"/>
     </w:p>
     <w:p>
       <w:pPr>
@@ -12639,11 +12926,10 @@
           <w:tab w:val="left" w:pos="703"/>
         </w:tabs>
       </w:pPr>
-      <w:bookmarkStart w:id="43" w:name="Zahtevi_za_korisničkom_dokumentacijom"/>
-      <w:bookmarkStart w:id="44" w:name="_Toc98591863"/>
-      <w:bookmarkEnd w:id="43"/>
-      <w:r>
-        <w:lastRenderedPageBreak/>
+      <w:bookmarkStart w:id="44" w:name="Zahtevi_za_korisničkom_dokumentacijom"/>
+      <w:bookmarkStart w:id="45" w:name="_Toc99144756"/>
+      <w:bookmarkEnd w:id="44"/>
+      <w:r>
         <w:t>Zahtevi</w:t>
       </w:r>
       <w:r>
@@ -12673,7 +12959,7 @@
       <w:r>
         <w:t>dokumentacijom</w:t>
       </w:r>
-      <w:bookmarkEnd w:id="44"/>
+      <w:bookmarkEnd w:id="45"/>
     </w:p>
     <w:p>
       <w:pPr>
@@ -12689,7 +12975,7 @@
         <w:spacing w:before="377"/>
         <w:ind w:hanging="983"/>
       </w:pPr>
-      <w:bookmarkStart w:id="45" w:name="_Toc98591864"/>
+      <w:bookmarkStart w:id="46" w:name="_Toc99144757"/>
       <w:r>
         <w:t>Uputstva</w:t>
       </w:r>
@@ -12720,7 +13006,7 @@
       <w:r>
         <w:t>sajta</w:t>
       </w:r>
-      <w:bookmarkEnd w:id="45"/>
+      <w:bookmarkEnd w:id="46"/>
     </w:p>
     <w:p>
       <w:pPr>
@@ -12853,11 +13139,11 @@
         <w:spacing w:before="101"/>
         <w:ind w:right="6563" w:hanging="1029"/>
       </w:pPr>
-      <w:bookmarkStart w:id="46" w:name="_Toc98591865"/>
+      <w:bookmarkStart w:id="47" w:name="_Toc99144758"/>
       <w:r>
         <w:t>Označavanje</w:t>
       </w:r>
-      <w:bookmarkEnd w:id="46"/>
+      <w:bookmarkEnd w:id="47"/>
     </w:p>
     <w:p>
       <w:pPr>
@@ -12974,9 +13260,9 @@
         <w:spacing w:before="1"/>
         <w:ind w:right="6655" w:hanging="703"/>
       </w:pPr>
-      <w:bookmarkStart w:id="47" w:name="Plan_i_prioriteti"/>
-      <w:bookmarkStart w:id="48" w:name="_Toc98591866"/>
-      <w:bookmarkEnd w:id="47"/>
+      <w:bookmarkStart w:id="48" w:name="Plan_i_prioriteti"/>
+      <w:bookmarkStart w:id="49" w:name="_Toc99144759"/>
+      <w:bookmarkEnd w:id="48"/>
       <w:r>
         <w:t>Plan</w:t>
       </w:r>
@@ -12998,7 +13284,7 @@
       <w:r>
         <w:t>prioriteti</w:t>
       </w:r>
-      <w:bookmarkEnd w:id="48"/>
+      <w:bookmarkEnd w:id="49"/>
     </w:p>
     <w:p>
       <w:pPr>
@@ -13670,7 +13956,7 @@
       <w:pPr>
         <w:pStyle w:val="BodyText"/>
         <w:spacing w:before="294" w:line="242" w:lineRule="auto"/>
-        <w:ind w:left="113" w:right="111"/>
+        <w:ind w:right="111"/>
         <w:jc w:val="both"/>
       </w:pPr>
     </w:p>
@@ -13787,7 +14073,6 @@
       <w:lvlJc w:val="left"/>
       <w:pPr>
         <w:ind w:left="702" w:hanging="590"/>
-        <w:jc w:val="left"/>
       </w:pPr>
       <w:rPr>
         <w:rFonts w:ascii="Arial" w:eastAsia="Arial" w:hAnsi="Arial" w:cs="Arial" w:hint="default"/>
@@ -13807,7 +14092,6 @@
       <w:lvlJc w:val="left"/>
       <w:pPr>
         <w:ind w:left="1455" w:hanging="982"/>
-        <w:jc w:val="left"/>
       </w:pPr>
       <w:rPr>
         <w:rFonts w:ascii="Arial" w:eastAsia="Arial" w:hAnsi="Arial" w:cs="Arial" w:hint="default"/>
@@ -14021,7 +14305,6 @@
       <w:lvlJc w:val="left"/>
       <w:pPr>
         <w:ind w:left="702" w:hanging="590"/>
-        <w:jc w:val="left"/>
       </w:pPr>
       <w:rPr>
         <w:rFonts w:ascii="Arial" w:eastAsia="Arial" w:hAnsi="Arial" w:cs="Arial" w:hint="default"/>
@@ -14041,7 +14324,6 @@
       <w:lvlJc w:val="left"/>
       <w:pPr>
         <w:ind w:left="1455" w:hanging="982"/>
-        <w:jc w:val="left"/>
       </w:pPr>
       <w:rPr>
         <w:rFonts w:ascii="Arial" w:eastAsia="Arial" w:hAnsi="Arial" w:cs="Arial" w:hint="default"/>
@@ -14133,6 +14415,126 @@
     </w:lvl>
   </w:abstractNum>
   <w:abstractNum w:abstractNumId="3" w15:restartNumberingAfterBreak="0">
+    <w:nsid w:val="50B91377"/>
+    <w:multiLevelType w:val="multilevel"/>
+    <w:tmpl w:val="4E36BDD2"/>
+    <w:lvl w:ilvl="0">
+      <w:start w:val="1"/>
+      <w:numFmt w:val="decimal"/>
+      <w:lvlText w:val="%1."/>
+      <w:lvlJc w:val="left"/>
+      <w:pPr>
+        <w:ind w:left="702" w:hanging="590"/>
+      </w:pPr>
+      <w:rPr>
+        <w:rFonts w:ascii="Arial" w:eastAsia="Arial" w:hAnsi="Arial" w:cs="Arial" w:hint="default"/>
+        <w:b/>
+        <w:bCs/>
+        <w:i w:val="0"/>
+        <w:iCs w:val="0"/>
+        <w:w w:val="100"/>
+        <w:sz w:val="36"/>
+        <w:szCs w:val="36"/>
+      </w:rPr>
+    </w:lvl>
+    <w:lvl w:ilvl="1">
+      <w:start w:val="1"/>
+      <w:numFmt w:val="decimal"/>
+      <w:lvlText w:val="%1.%2."/>
+      <w:lvlJc w:val="left"/>
+      <w:pPr>
+        <w:ind w:left="1455" w:hanging="982"/>
+      </w:pPr>
+      <w:rPr>
+        <w:rFonts w:ascii="Arial" w:eastAsia="Arial" w:hAnsi="Arial" w:cs="Arial" w:hint="default"/>
+        <w:b/>
+        <w:bCs/>
+        <w:i w:val="0"/>
+        <w:iCs w:val="0"/>
+        <w:w w:val="100"/>
+        <w:sz w:val="30"/>
+        <w:szCs w:val="30"/>
+      </w:rPr>
+    </w:lvl>
+    <w:lvl w:ilvl="2">
+      <w:numFmt w:val="bullet"/>
+      <w:lvlText w:val="•"/>
+      <w:lvlJc w:val="left"/>
+      <w:pPr>
+        <w:ind w:left="2393" w:hanging="982"/>
+      </w:pPr>
+      <w:rPr>
+        <w:rFonts w:hint="default"/>
+      </w:rPr>
+    </w:lvl>
+    <w:lvl w:ilvl="3">
+      <w:numFmt w:val="bullet"/>
+      <w:lvlText w:val="•"/>
+      <w:lvlJc w:val="left"/>
+      <w:pPr>
+        <w:ind w:left="3327" w:hanging="982"/>
+      </w:pPr>
+      <w:rPr>
+        <w:rFonts w:hint="default"/>
+      </w:rPr>
+    </w:lvl>
+    <w:lvl w:ilvl="4">
+      <w:numFmt w:val="bullet"/>
+      <w:lvlText w:val="•"/>
+      <w:lvlJc w:val="left"/>
+      <w:pPr>
+        <w:ind w:left="4261" w:hanging="982"/>
+      </w:pPr>
+      <w:rPr>
+        <w:rFonts w:hint="default"/>
+      </w:rPr>
+    </w:lvl>
+    <w:lvl w:ilvl="5">
+      <w:numFmt w:val="bullet"/>
+      <w:lvlText w:val="•"/>
+      <w:lvlJc w:val="left"/>
+      <w:pPr>
+        <w:ind w:left="5195" w:hanging="982"/>
+      </w:pPr>
+      <w:rPr>
+        <w:rFonts w:hint="default"/>
+      </w:rPr>
+    </w:lvl>
+    <w:lvl w:ilvl="6">
+      <w:numFmt w:val="bullet"/>
+      <w:lvlText w:val="•"/>
+      <w:lvlJc w:val="left"/>
+      <w:pPr>
+        <w:ind w:left="6129" w:hanging="982"/>
+      </w:pPr>
+      <w:rPr>
+        <w:rFonts w:hint="default"/>
+      </w:rPr>
+    </w:lvl>
+    <w:lvl w:ilvl="7">
+      <w:numFmt w:val="bullet"/>
+      <w:lvlText w:val="•"/>
+      <w:lvlJc w:val="left"/>
+      <w:pPr>
+        <w:ind w:left="7063" w:hanging="982"/>
+      </w:pPr>
+      <w:rPr>
+        <w:rFonts w:hint="default"/>
+      </w:rPr>
+    </w:lvl>
+    <w:lvl w:ilvl="8">
+      <w:numFmt w:val="bullet"/>
+      <w:lvlText w:val="•"/>
+      <w:lvlJc w:val="left"/>
+      <w:pPr>
+        <w:ind w:left="7997" w:hanging="982"/>
+      </w:pPr>
+      <w:rPr>
+        <w:rFonts w:hint="default"/>
+      </w:rPr>
+    </w:lvl>
+  </w:abstractNum>
+  <w:abstractNum w:abstractNumId="4" w15:restartNumberingAfterBreak="0">
     <w:nsid w:val="72951975"/>
     <w:multiLevelType w:val="hybridMultilevel"/>
     <w:tmpl w:val="8836F380"/>
@@ -14244,7 +14646,7 @@
       </w:rPr>
     </w:lvl>
   </w:abstractNum>
-  <w:abstractNum w:abstractNumId="4" w15:restartNumberingAfterBreak="0">
+  <w:abstractNum w:abstractNumId="5" w15:restartNumberingAfterBreak="0">
     <w:nsid w:val="7CD36F0F"/>
     <w:multiLevelType w:val="multilevel"/>
     <w:tmpl w:val="AFA60722"/>
@@ -14255,7 +14657,6 @@
       <w:lvlJc w:val="left"/>
       <w:pPr>
         <w:ind w:left="572" w:hanging="459"/>
-        <w:jc w:val="left"/>
       </w:pPr>
       <w:rPr>
         <w:rFonts w:ascii="Arial" w:eastAsia="Arial" w:hAnsi="Arial" w:cs="Arial" w:hint="default"/>
@@ -14275,7 +14676,6 @@
       <w:lvlJc w:val="left"/>
       <w:pPr>
         <w:ind w:left="1389" w:hanging="916"/>
-        <w:jc w:val="left"/>
       </w:pPr>
       <w:rPr>
         <w:rFonts w:ascii="Arial" w:eastAsia="Arial" w:hAnsi="Arial" w:cs="Arial" w:hint="default"/>
@@ -14370,16 +14770,19 @@
     <w:abstractNumId w:val="1"/>
   </w:num>
   <w:num w:numId="2">
-    <w:abstractNumId w:val="3"/>
+    <w:abstractNumId w:val="4"/>
   </w:num>
   <w:num w:numId="3">
     <w:abstractNumId w:val="2"/>
   </w:num>
   <w:num w:numId="4">
-    <w:abstractNumId w:val="4"/>
+    <w:abstractNumId w:val="5"/>
   </w:num>
   <w:num w:numId="5">
     <w:abstractNumId w:val="0"/>
+  </w:num>
+  <w:num w:numId="6">
+    <w:abstractNumId w:val="3"/>
   </w:num>
 </w:numbering>
 </file>

</xml_diff>

<commit_message>
razradjena funkcionalnost kviza o koktelima u projektnom zadatku
</commit_message>
<xml_diff>
--- a/faza1/Projektni zadatak - CodeMates - Mixology.docx
+++ b/faza1/Projektni zadatak - CodeMates - Mixology.docx
@@ -34,16 +34,11 @@
         </w:rPr>
         <w:t xml:space="preserve"> </w:t>
       </w:r>
-      <w:proofErr w:type="gramStart"/>
       <w:r>
         <w:t>Inženjerstva</w:t>
       </w:r>
       <w:r>
-        <w:t>(</w:t>
-      </w:r>
-      <w:proofErr w:type="gramEnd"/>
-      <w:r>
-        <w:t>SI3PSI)</w:t>
+        <w:t>(SI3PSI)</w:t>
       </w:r>
     </w:p>
     <w:p>
@@ -2285,21 +2280,7 @@
                 <w:rStyle w:val="Hyperlink"/>
                 <w:noProof/>
               </w:rPr>
-              <w:t>Pregl</w:t>
-            </w:r>
-            <w:r>
-              <w:rPr>
-                <w:rStyle w:val="Hyperlink"/>
-                <w:noProof/>
-              </w:rPr>
-              <w:t>e</w:t>
-            </w:r>
-            <w:r>
-              <w:rPr>
-                <w:rStyle w:val="Hyperlink"/>
-                <w:noProof/>
-              </w:rPr>
-              <w:t>d</w:t>
+              <w:t>Pregled</w:t>
             </w:r>
             <w:r>
               <w:rPr>
@@ -4446,7 +4427,7 @@
                 <w:noProof/>
                 <w:webHidden/>
               </w:rPr>
-              <w:t>9</w:t>
+              <w:t>10</w:t>
             </w:r>
             <w:r>
               <w:rPr>
@@ -5102,6 +5083,7 @@
             <w:pPr>
               <w:pStyle w:val="TableParagraph"/>
               <w:spacing w:before="56"/>
+              <w:jc w:val="center"/>
             </w:pPr>
             <w:r>
               <w:t>17.3.2022.</w:t>
@@ -5120,6 +5102,7 @@
               <w:pStyle w:val="TableParagraph"/>
               <w:spacing w:before="56"/>
               <w:ind w:left="81"/>
+              <w:jc w:val="center"/>
             </w:pPr>
             <w:r>
               <w:t>1.0</w:t>
@@ -5238,15 +5221,10 @@
             <w:pPr>
               <w:pStyle w:val="TableParagraph"/>
               <w:ind w:left="0"/>
-              <w:rPr>
-                <w:rFonts w:ascii="Times New Roman"/>
-              </w:rPr>
+              <w:jc w:val="center"/>
             </w:pPr>
             <w:r>
-              <w:rPr>
-                <w:rFonts w:ascii="Times New Roman"/>
-              </w:rPr>
-              <w:t xml:space="preserve">  25.3.2022.</w:t>
+              <w:t>25.3.2022.</w:t>
             </w:r>
           </w:p>
         </w:tc>
@@ -5259,15 +5237,10 @@
             <w:pPr>
               <w:pStyle w:val="TableParagraph"/>
               <w:ind w:left="0"/>
-              <w:rPr>
-                <w:rFonts w:ascii="Times New Roman"/>
-              </w:rPr>
+              <w:jc w:val="center"/>
             </w:pPr>
             <w:r>
-              <w:rPr>
-                <w:rFonts w:ascii="Times New Roman"/>
-              </w:rPr>
-              <w:t xml:space="preserve">  1.1</w:t>
+              <w:t>1.1</w:t>
             </w:r>
           </w:p>
         </w:tc>
@@ -5280,21 +5253,9 @@
             <w:pPr>
               <w:pStyle w:val="TableParagraph"/>
               <w:ind w:left="0"/>
-              <w:rPr>
-                <w:rFonts w:ascii="Times New Roman"/>
-              </w:rPr>
             </w:pPr>
             <w:r>
-              <w:rPr>
-                <w:rFonts w:ascii="Times New Roman"/>
-              </w:rPr>
-              <w:t xml:space="preserve">  </w:t>
-            </w:r>
-            <w:r>
-              <w:t>Razdvoje</w:t>
-            </w:r>
-            <w:r>
-              <w:t>ne funkcionalnosti za pregled I promenu korisnickih podataka</w:t>
+              <w:t>Razdvojene funkcionalnosti za pregled I promenu korisnickih podataka</w:t>
             </w:r>
           </w:p>
         </w:tc>
@@ -5307,15 +5268,9 @@
             <w:pPr>
               <w:pStyle w:val="TableParagraph"/>
               <w:ind w:left="0"/>
-              <w:rPr>
-                <w:rFonts w:ascii="Times New Roman"/>
-              </w:rPr>
             </w:pPr>
             <w:r>
-              <w:t xml:space="preserve"> </w:t>
-            </w:r>
-            <w:r>
-              <w:t>Jana</w:t>
+              <w:t xml:space="preserve"> Jana</w:t>
             </w:r>
             <w:r>
               <w:rPr>
@@ -5341,10 +5296,11 @@
             <w:pPr>
               <w:pStyle w:val="TableParagraph"/>
               <w:ind w:left="0"/>
-              <w:rPr>
-                <w:rFonts w:ascii="Times New Roman"/>
-              </w:rPr>
+              <w:jc w:val="center"/>
             </w:pPr>
+            <w:r>
+              <w:t>2.4.2022.</w:t>
+            </w:r>
           </w:p>
         </w:tc>
         <w:tc>
@@ -5355,10 +5311,11 @@
             <w:pPr>
               <w:pStyle w:val="TableParagraph"/>
               <w:ind w:left="0"/>
-              <w:rPr>
-                <w:rFonts w:ascii="Times New Roman"/>
-              </w:rPr>
+              <w:jc w:val="center"/>
             </w:pPr>
+            <w:r>
+              <w:t>1.2</w:t>
+            </w:r>
           </w:p>
         </w:tc>
         <w:tc>
@@ -5369,10 +5326,10 @@
             <w:pPr>
               <w:pStyle w:val="TableParagraph"/>
               <w:ind w:left="0"/>
-              <w:rPr>
-                <w:rFonts w:ascii="Times New Roman"/>
-              </w:rPr>
             </w:pPr>
+            <w:r>
+              <w:t>Razradjena funkcionalnost kviza o koktelima</w:t>
+            </w:r>
           </w:p>
         </w:tc>
         <w:tc>
@@ -5383,10 +5340,19 @@
             <w:pPr>
               <w:pStyle w:val="TableParagraph"/>
               <w:ind w:left="0"/>
-              <w:rPr>
-                <w:rFonts w:ascii="Times New Roman"/>
-              </w:rPr>
             </w:pPr>
+            <w:r>
+              <w:t>Jana</w:t>
+            </w:r>
+            <w:r>
+              <w:rPr>
+                <w:spacing w:val="-6"/>
+              </w:rPr>
+              <w:t xml:space="preserve"> </w:t>
+            </w:r>
+            <w:r>
+              <w:t>Milovanović</w:t>
+            </w:r>
           </w:p>
         </w:tc>
       </w:tr>
@@ -5404,7 +5370,7 @@
               <w:pStyle w:val="TableParagraph"/>
               <w:ind w:left="0"/>
               <w:rPr>
-                <w:rFonts w:ascii="Times New Roman"/>
+                <w:lang w:val="sr-Latn-RS"/>
               </w:rPr>
             </w:pPr>
           </w:p>
@@ -5418,9 +5384,6 @@
             <w:pPr>
               <w:pStyle w:val="TableParagraph"/>
               <w:ind w:left="0"/>
-              <w:rPr>
-                <w:rFonts w:ascii="Times New Roman"/>
-              </w:rPr>
             </w:pPr>
           </w:p>
         </w:tc>
@@ -5433,9 +5396,6 @@
             <w:pPr>
               <w:pStyle w:val="TableParagraph"/>
               <w:ind w:left="0"/>
-              <w:rPr>
-                <w:rFonts w:ascii="Times New Roman"/>
-              </w:rPr>
             </w:pPr>
           </w:p>
         </w:tc>
@@ -5448,9 +5408,6 @@
             <w:pPr>
               <w:pStyle w:val="TableParagraph"/>
               <w:ind w:left="0"/>
-              <w:rPr>
-                <w:rFonts w:ascii="Times New Roman"/>
-              </w:rPr>
             </w:pPr>
           </w:p>
         </w:tc>
@@ -7478,7 +7435,6 @@
           <w:sz w:val="24"/>
         </w:rPr>
       </w:pPr>
-      <w:proofErr w:type="gramStart"/>
       <w:r>
         <w:rPr>
           <w:sz w:val="24"/>
@@ -7491,7 +7447,6 @@
         </w:rPr>
         <w:t>,uklanjanje</w:t>
       </w:r>
-      <w:proofErr w:type="gramEnd"/>
       <w:r>
         <w:rPr>
           <w:spacing w:val="2"/>
@@ -9530,7 +9485,6 @@
         </w:rPr>
         <w:t xml:space="preserve"> </w:t>
       </w:r>
-      <w:proofErr w:type="gramStart"/>
       <w:r>
         <w:t>biti</w:t>
       </w:r>
@@ -9544,11 +9498,7 @@
         <w:t xml:space="preserve"> </w:t>
       </w:r>
       <w:r>
-        <w:t>jedinstveno</w:t>
-      </w:r>
-      <w:proofErr w:type="gramEnd"/>
-      <w:r>
-        <w:t>.</w:t>
+        <w:t>jedinstveno.</w:t>
       </w:r>
     </w:p>
     <w:p>
@@ -11399,7 +11349,135 @@
         <w:t xml:space="preserve"> </w:t>
       </w:r>
       <w:r>
-        <w:t>kviza.</w:t>
+        <w:t>kviza</w:t>
+      </w:r>
+      <w:r>
+        <w:t xml:space="preserve"> koji ima zabavni karakter</w:t>
+      </w:r>
+      <w:r>
+        <w:t>.</w:t>
+      </w:r>
+      <w:r>
+        <w:rPr>
+          <w:rFonts w:ascii="Segoe UI" w:hAnsi="Segoe UI" w:cs="Segoe UI"/>
+          <w:color w:val="000000"/>
+          <w:sz w:val="23"/>
+          <w:szCs w:val="23"/>
+          <w:shd w:val="clear" w:color="auto" w:fill="FFFFFF"/>
+        </w:rPr>
+        <w:t xml:space="preserve"> </w:t>
+      </w:r>
+      <w:r>
+        <w:rPr>
+          <w:color w:val="000000"/>
+          <w:shd w:val="clear" w:color="auto" w:fill="FFFFFF"/>
+        </w:rPr>
+        <w:t>K</w:t>
+      </w:r>
+      <w:r>
+        <w:rPr>
+          <w:color w:val="000000"/>
+          <w:shd w:val="clear" w:color="auto" w:fill="FFFFFF"/>
+        </w:rPr>
+        <w:t xml:space="preserve">orisnik </w:t>
+      </w:r>
+      <w:r>
+        <w:rPr>
+          <w:color w:val="000000"/>
+          <w:shd w:val="clear" w:color="auto" w:fill="FFFFFF"/>
+        </w:rPr>
+        <w:t>moze da</w:t>
+      </w:r>
+      <w:r>
+        <w:rPr>
+          <w:color w:val="000000"/>
+          <w:shd w:val="clear" w:color="auto" w:fill="FFFFFF"/>
+        </w:rPr>
+        <w:t xml:space="preserve"> odgovara na niz razli</w:t>
+      </w:r>
+      <w:r>
+        <w:rPr>
+          <w:color w:val="000000"/>
+          <w:shd w:val="clear" w:color="auto" w:fill="FFFFFF"/>
+        </w:rPr>
+        <w:t>č</w:t>
+      </w:r>
+      <w:r>
+        <w:rPr>
+          <w:color w:val="000000"/>
+          <w:shd w:val="clear" w:color="auto" w:fill="FFFFFF"/>
+        </w:rPr>
+        <w:t>itih pitanja o svojim interesovanjima, omiljenim bojama, li</w:t>
+      </w:r>
+      <w:r>
+        <w:rPr>
+          <w:color w:val="000000"/>
+          <w:shd w:val="clear" w:color="auto" w:fill="FFFFFF"/>
+        </w:rPr>
+        <w:t>č</w:t>
+      </w:r>
+      <w:r>
+        <w:rPr>
+          <w:color w:val="000000"/>
+          <w:shd w:val="clear" w:color="auto" w:fill="FFFFFF"/>
+        </w:rPr>
+        <w:t xml:space="preserve">nim osobinama i da sistem na osnovu tih podataka </w:t>
+      </w:r>
+      <w:r>
+        <w:rPr>
+          <w:color w:val="000000"/>
+          <w:shd w:val="clear" w:color="auto" w:fill="FFFFFF"/>
+        </w:rPr>
+        <w:t>odredi</w:t>
+      </w:r>
+      <w:r>
+        <w:rPr>
+          <w:color w:val="000000"/>
+          <w:shd w:val="clear" w:color="auto" w:fill="FFFFFF"/>
+        </w:rPr>
+        <w:t xml:space="preserve"> koji se koktel najvise sla</w:t>
+      </w:r>
+      <w:r>
+        <w:rPr>
+          <w:color w:val="000000"/>
+          <w:shd w:val="clear" w:color="auto" w:fill="FFFFFF"/>
+        </w:rPr>
+        <w:t>ž</w:t>
+      </w:r>
+      <w:r>
+        <w:rPr>
+          <w:color w:val="000000"/>
+          <w:shd w:val="clear" w:color="auto" w:fill="FFFFFF"/>
+        </w:rPr>
+        <w:t xml:space="preserve">e </w:t>
+      </w:r>
+      <w:r>
+        <w:rPr>
+          <w:color w:val="000000"/>
+          <w:shd w:val="clear" w:color="auto" w:fill="FFFFFF"/>
+        </w:rPr>
+        <w:t xml:space="preserve">sa  </w:t>
+      </w:r>
+      <w:r>
+        <w:rPr>
+          <w:color w:val="000000"/>
+          <w:shd w:val="clear" w:color="auto" w:fill="FFFFFF"/>
+        </w:rPr>
+        <w:t>njegovom licnos</w:t>
+      </w:r>
+      <w:r>
+        <w:rPr>
+          <w:color w:val="000000"/>
+          <w:shd w:val="clear" w:color="auto" w:fill="FFFFFF"/>
+        </w:rPr>
+        <w:t>ć</w:t>
+      </w:r>
+      <w:r>
+        <w:rPr>
+          <w:color w:val="000000"/>
+          <w:shd w:val="clear" w:color="auto" w:fill="FFFFFF"/>
+        </w:rPr>
+        <w:t xml:space="preserve">u. </w:t>
       </w:r>
     </w:p>
     <w:p/>

</xml_diff>

<commit_message>
uredjivanje arhive + male izmene projektnog zadatka
</commit_message>
<xml_diff>
--- a/faza1/Projektni zadatak - CodeMates - Mixology.docx
+++ b/faza1/Projektni zadatak - CodeMates - Mixology.docx
@@ -9282,6 +9282,59 @@
       <w:r>
         <w:t>preporučenih koktela</w:t>
       </w:r>
+      <w:r>
+        <w:t>.</w:t>
+      </w:r>
+      <w:r>
+        <w:t xml:space="preserve"> </w:t>
+      </w:r>
+      <w:r>
+        <w:t>Korisničko</w:t>
+      </w:r>
+      <w:r>
+        <w:rPr>
+          <w:spacing w:val="1"/>
+        </w:rPr>
+        <w:t xml:space="preserve"> </w:t>
+      </w:r>
+      <w:r>
+        <w:t>ime</w:t>
+      </w:r>
+      <w:r>
+        <w:rPr>
+          <w:spacing w:val="1"/>
+        </w:rPr>
+        <w:t xml:space="preserve"> </w:t>
+      </w:r>
+      <w:r>
+        <w:t>mora</w:t>
+      </w:r>
+      <w:r>
+        <w:rPr>
+          <w:spacing w:val="1"/>
+        </w:rPr>
+        <w:t xml:space="preserve"> </w:t>
+      </w:r>
+      <w:r>
+        <w:t xml:space="preserve">biti </w:t>
+      </w:r>
+      <w:r>
+        <w:rPr>
+          <w:spacing w:val="-64"/>
+        </w:rPr>
+        <w:t xml:space="preserve"> </w:t>
+      </w:r>
+      <w:r>
+        <w:t>jedinstveno.</w:t>
+      </w:r>
+    </w:p>
+    <w:p>
+      <w:pPr>
+        <w:pStyle w:val="BodyText"/>
+        <w:spacing w:line="242" w:lineRule="auto"/>
+        <w:ind w:left="113" w:right="111"/>
+        <w:jc w:val="both"/>
+      </w:pPr>
     </w:p>
     <w:p>
       <w:pPr>
@@ -9458,48 +9511,6 @@
         </w:rPr>
         <w:t xml:space="preserve"> </w:t>
       </w:r>
-      <w:r>
-        <w:t>Korisničko</w:t>
-      </w:r>
-      <w:r>
-        <w:rPr>
-          <w:spacing w:val="1"/>
-        </w:rPr>
-        <w:t xml:space="preserve"> </w:t>
-      </w:r>
-      <w:r>
-        <w:t>ime</w:t>
-      </w:r>
-      <w:r>
-        <w:rPr>
-          <w:spacing w:val="1"/>
-        </w:rPr>
-        <w:t xml:space="preserve"> </w:t>
-      </w:r>
-      <w:r>
-        <w:t>mora</w:t>
-      </w:r>
-      <w:r>
-        <w:rPr>
-          <w:spacing w:val="1"/>
-        </w:rPr>
-        <w:t xml:space="preserve"> </w:t>
-      </w:r>
-      <w:r>
-        <w:t>biti</w:t>
-      </w:r>
-      <w:r>
-        <w:t xml:space="preserve"> </w:t>
-      </w:r>
-      <w:r>
-        <w:rPr>
-          <w:spacing w:val="-64"/>
-        </w:rPr>
-        <w:t xml:space="preserve"> </w:t>
-      </w:r>
-      <w:r>
-        <w:t>jedinstveno.</w:t>
-      </w:r>
     </w:p>
     <w:p>
       <w:pPr>
@@ -11379,21 +11390,7 @@
           <w:color w:val="000000"/>
           <w:shd w:val="clear" w:color="auto" w:fill="FFFFFF"/>
         </w:rPr>
-        <w:t xml:space="preserve">orisnik </w:t>
-      </w:r>
-      <w:r>
-        <w:rPr>
-          <w:color w:val="000000"/>
-          <w:shd w:val="clear" w:color="auto" w:fill="FFFFFF"/>
-        </w:rPr>
-        <w:t>moze da</w:t>
-      </w:r>
-      <w:r>
-        <w:rPr>
-          <w:color w:val="000000"/>
-          <w:shd w:val="clear" w:color="auto" w:fill="FFFFFF"/>
-        </w:rPr>
-        <w:t xml:space="preserve"> odgovara na niz razli</w:t>
+        <w:t>orisnik moze da odgovara na niz razli</w:t>
       </w:r>
       <w:r>
         <w:rPr>
@@ -14844,22 +14841,22 @@
       </w:rPr>
     </w:lvl>
   </w:abstractNum>
-  <w:num w:numId="1">
+  <w:num w:numId="1" w16cid:durableId="887912574">
     <w:abstractNumId w:val="1"/>
   </w:num>
-  <w:num w:numId="2">
+  <w:num w:numId="2" w16cid:durableId="1594707911">
     <w:abstractNumId w:val="4"/>
   </w:num>
-  <w:num w:numId="3">
+  <w:num w:numId="3" w16cid:durableId="847598228">
     <w:abstractNumId w:val="2"/>
   </w:num>
-  <w:num w:numId="4">
+  <w:num w:numId="4" w16cid:durableId="1658455029">
     <w:abstractNumId w:val="5"/>
   </w:num>
-  <w:num w:numId="5">
+  <w:num w:numId="5" w16cid:durableId="1712345847">
     <w:abstractNumId w:val="0"/>
   </w:num>
-  <w:num w:numId="6">
+  <w:num w:numId="6" w16cid:durableId="857701409">
     <w:abstractNumId w:val="3"/>
   </w:num>
 </w:numbering>

</xml_diff>

<commit_message>
razdvajanje funkcionalnosti za  odbijanje i odobravanje koktela od strane administratora
</commit_message>
<xml_diff>
--- a/faza1/Projektni zadatak - CodeMates - Mixology.docx
+++ b/faza1/Projektni zadatak - CodeMates - Mixology.docx
@@ -1,6 +1,6 @@
 
 <file path=word/document.xml><?xml version="1.0" encoding="utf-8"?>
-<w:document xmlns:wpc="http://schemas.microsoft.com/office/word/2010/wordprocessingCanvas" xmlns:cx="http://schemas.microsoft.com/office/drawing/2014/chartex" xmlns:cx1="http://schemas.microsoft.com/office/drawing/2015/9/8/chartex" xmlns:cx2="http://schemas.microsoft.com/office/drawing/2015/10/21/chartex" xmlns:cx3="http://schemas.microsoft.com/office/drawing/2016/5/9/chartex" xmlns:cx4="http://schemas.microsoft.com/office/drawing/2016/5/10/chartex" xmlns:cx5="http://schemas.microsoft.com/office/drawing/2016/5/11/chartex" xmlns:cx6="http://schemas.microsoft.com/office/drawing/2016/5/12/chartex" xmlns:cx7="http://schemas.microsoft.com/office/drawing/2016/5/13/chartex" xmlns:cx8="http://schemas.microsoft.com/office/drawing/2016/5/14/chartex" xmlns:mc="http://schemas.openxmlformats.org/markup-compatibility/2006" xmlns:aink="http://schemas.microsoft.com/office/drawing/2016/ink" xmlns:am3d="http://schemas.microsoft.com/office/drawing/2017/model3d" xmlns:o="urn:schemas-microsoft-com:office:office" xmlns:r="http://schemas.openxmlformats.org/officeDocument/2006/relationships" xmlns:m="http://schemas.openxmlformats.org/officeDocument/2006/math" xmlns:v="urn:schemas-microsoft-com:vml" xmlns:wp14="http://schemas.microsoft.com/office/word/2010/wordprocessingDrawing" xmlns:wp="http://schemas.openxmlformats.org/drawingml/2006/wordprocessingDrawing" xmlns:w10="urn:schemas-microsoft-com:office:word" xmlns:w="http://schemas.openxmlformats.org/wordprocessingml/2006/main" xmlns:w14="http://schemas.microsoft.com/office/word/2010/wordml" xmlns:w15="http://schemas.microsoft.com/office/word/2012/wordml" xmlns:w16cex="http://schemas.microsoft.com/office/word/2018/wordml/cex" xmlns:w16cid="http://schemas.microsoft.com/office/word/2016/wordml/cid" xmlns:w16="http://schemas.microsoft.com/office/word/2018/wordml" xmlns:w16sdtdh="http://schemas.microsoft.com/office/word/2020/wordml/sdtdatahash" xmlns:w16se="http://schemas.microsoft.com/office/word/2015/wordml/symex" xmlns:wpg="http://schemas.microsoft.com/office/word/2010/wordprocessingGroup" xmlns:wpi="http://schemas.microsoft.com/office/word/2010/wordprocessingInk" xmlns:wne="http://schemas.microsoft.com/office/word/2006/wordml" xmlns:wps="http://schemas.microsoft.com/office/word/2010/wordprocessingShape" mc:Ignorable="w14 w15 w16se w16cid w16 w16cex w16sdtdh wp14">
+<w:document xmlns:wpc="http://schemas.microsoft.com/office/word/2010/wordprocessingCanvas" xmlns:cx="http://schemas.microsoft.com/office/drawing/2014/chartex" xmlns:cx1="http://schemas.microsoft.com/office/drawing/2015/9/8/chartex" xmlns:cx2="http://schemas.microsoft.com/office/drawing/2015/10/21/chartex" xmlns:cx3="http://schemas.microsoft.com/office/drawing/2016/5/9/chartex" xmlns:cx4="http://schemas.microsoft.com/office/drawing/2016/5/10/chartex" xmlns:cx5="http://schemas.microsoft.com/office/drawing/2016/5/11/chartex" xmlns:cx6="http://schemas.microsoft.com/office/drawing/2016/5/12/chartex" xmlns:cx7="http://schemas.microsoft.com/office/drawing/2016/5/13/chartex" xmlns:cx8="http://schemas.microsoft.com/office/drawing/2016/5/14/chartex" xmlns:mc="http://schemas.openxmlformats.org/markup-compatibility/2006" xmlns:aink="http://schemas.microsoft.com/office/drawing/2016/ink" xmlns:am3d="http://schemas.microsoft.com/office/drawing/2017/model3d" xmlns:o="urn:schemas-microsoft-com:office:office" xmlns:oel="http://schemas.microsoft.com/office/2019/extlst" xmlns:r="http://schemas.openxmlformats.org/officeDocument/2006/relationships" xmlns:m="http://schemas.openxmlformats.org/officeDocument/2006/math" xmlns:v="urn:schemas-microsoft-com:vml" xmlns:wp14="http://schemas.microsoft.com/office/word/2010/wordprocessingDrawing" xmlns:wp="http://schemas.openxmlformats.org/drawingml/2006/wordprocessingDrawing" xmlns:w10="urn:schemas-microsoft-com:office:word" xmlns:w="http://schemas.openxmlformats.org/wordprocessingml/2006/main" xmlns:w14="http://schemas.microsoft.com/office/word/2010/wordml" xmlns:w15="http://schemas.microsoft.com/office/word/2012/wordml" xmlns:w16cex="http://schemas.microsoft.com/office/word/2018/wordml/cex" xmlns:w16cid="http://schemas.microsoft.com/office/word/2016/wordml/cid" xmlns:w16="http://schemas.microsoft.com/office/word/2018/wordml" xmlns:w16sdtdh="http://schemas.microsoft.com/office/word/2020/wordml/sdtdatahash" xmlns:w16se="http://schemas.microsoft.com/office/word/2015/wordml/symex" xmlns:wpg="http://schemas.microsoft.com/office/word/2010/wordprocessingGroup" xmlns:wpi="http://schemas.microsoft.com/office/word/2010/wordprocessingInk" xmlns:wne="http://schemas.microsoft.com/office/word/2006/wordml" xmlns:wps="http://schemas.microsoft.com/office/word/2010/wordprocessingShape" mc:Ignorable="w14 w15 w16se w16cid w16 w16cex w16sdtdh wp14">
   <w:body>
     <w:p>
       <w:pPr>
@@ -34,11 +34,16 @@
         </w:rPr>
         <w:t xml:space="preserve"> </w:t>
       </w:r>
+      <w:proofErr w:type="gramStart"/>
       <w:r>
         <w:t>Inženjerstva</w:t>
       </w:r>
       <w:r>
-        <w:t>(SI3PSI)</w:t>
+        <w:t>(</w:t>
+      </w:r>
+      <w:proofErr w:type="gramEnd"/>
+      <w:r>
+        <w:t>SI3PSI)</w:t>
       </w:r>
     </w:p>
     <w:p>
@@ -537,7 +542,7 @@
           <w:r>
             <w:fldChar w:fldCharType="separate"/>
           </w:r>
-          <w:hyperlink w:anchor="_Toc99144721" w:history="1">
+          <w:hyperlink w:anchor="_Toc103624135" w:history="1">
             <w:r>
               <w:rPr>
                 <w:rStyle w:val="Hyperlink"/>
@@ -580,7 +585,7 @@
                 <w:noProof/>
                 <w:webHidden/>
               </w:rPr>
-              <w:instrText xml:space="preserve"> PAGEREF _Toc99144721 \h </w:instrText>
+              <w:instrText xml:space="preserve"> PAGEREF _Toc103624135 \h </w:instrText>
             </w:r>
             <w:r>
               <w:rPr>
@@ -625,7 +630,7 @@
               <w:szCs w:val="22"/>
             </w:rPr>
           </w:pPr>
-          <w:hyperlink w:anchor="_Toc99144722" w:history="1">
+          <w:hyperlink w:anchor="_Toc103624136" w:history="1">
             <w:r>
               <w:rPr>
                 <w:rStyle w:val="Hyperlink"/>
@@ -668,7 +673,7 @@
                 <w:noProof/>
                 <w:webHidden/>
               </w:rPr>
-              <w:instrText xml:space="preserve"> PAGEREF _Toc99144722 \h </w:instrText>
+              <w:instrText xml:space="preserve"> PAGEREF _Toc103624136 \h </w:instrText>
             </w:r>
             <w:r>
               <w:rPr>
@@ -713,7 +718,7 @@
               <w:szCs w:val="22"/>
             </w:rPr>
           </w:pPr>
-          <w:hyperlink w:anchor="_Toc99144723" w:history="1">
+          <w:hyperlink w:anchor="_Toc103624137" w:history="1">
             <w:r>
               <w:rPr>
                 <w:rStyle w:val="Hyperlink"/>
@@ -816,7 +821,7 @@
                 <w:noProof/>
                 <w:webHidden/>
               </w:rPr>
-              <w:instrText xml:space="preserve"> PAGEREF _Toc99144723 \h </w:instrText>
+              <w:instrText xml:space="preserve"> PAGEREF _Toc103624137 \h </w:instrText>
             </w:r>
             <w:r>
               <w:rPr>
@@ -860,7 +865,7 @@
               <w:szCs w:val="22"/>
             </w:rPr>
           </w:pPr>
-          <w:hyperlink w:anchor="_Toc99144724" w:history="1">
+          <w:hyperlink w:anchor="_Toc103624138" w:history="1">
             <w:r>
               <w:rPr>
                 <w:rStyle w:val="Hyperlink"/>
@@ -903,7 +908,7 @@
                 <w:noProof/>
                 <w:webHidden/>
               </w:rPr>
-              <w:instrText xml:space="preserve"> PAGEREF _Toc99144724 \h </w:instrText>
+              <w:instrText xml:space="preserve"> PAGEREF _Toc103624138 \h </w:instrText>
             </w:r>
             <w:r>
               <w:rPr>
@@ -947,7 +952,7 @@
               <w:szCs w:val="22"/>
             </w:rPr>
           </w:pPr>
-          <w:hyperlink w:anchor="_Toc99144725" w:history="1">
+          <w:hyperlink w:anchor="_Toc103624139" w:history="1">
             <w:r>
               <w:rPr>
                 <w:rStyle w:val="Hyperlink"/>
@@ -1005,7 +1010,7 @@
                 <w:noProof/>
                 <w:webHidden/>
               </w:rPr>
-              <w:instrText xml:space="preserve"> PAGEREF _Toc99144725 \h </w:instrText>
+              <w:instrText xml:space="preserve"> PAGEREF _Toc103624139 \h </w:instrText>
             </w:r>
             <w:r>
               <w:rPr>
@@ -1049,7 +1054,7 @@
               <w:szCs w:val="22"/>
             </w:rPr>
           </w:pPr>
-          <w:hyperlink w:anchor="_Toc99144726" w:history="1">
+          <w:hyperlink w:anchor="_Toc103624140" w:history="1">
             <w:r>
               <w:rPr>
                 <w:rStyle w:val="Hyperlink"/>
@@ -1107,7 +1112,7 @@
                 <w:noProof/>
                 <w:webHidden/>
               </w:rPr>
-              <w:instrText xml:space="preserve"> PAGEREF _Toc99144726 \h </w:instrText>
+              <w:instrText xml:space="preserve"> PAGEREF _Toc103624140 \h </w:instrText>
             </w:r>
             <w:r>
               <w:rPr>
@@ -1152,7 +1157,7 @@
               <w:szCs w:val="22"/>
             </w:rPr>
           </w:pPr>
-          <w:hyperlink w:anchor="_Toc99144727" w:history="1">
+          <w:hyperlink w:anchor="_Toc103624141" w:history="1">
             <w:r>
               <w:rPr>
                 <w:rStyle w:val="Hyperlink"/>
@@ -1195,7 +1200,7 @@
                 <w:noProof/>
                 <w:webHidden/>
               </w:rPr>
-              <w:instrText xml:space="preserve"> PAGEREF _Toc99144727 \h </w:instrText>
+              <w:instrText xml:space="preserve"> PAGEREF _Toc103624141 \h </w:instrText>
             </w:r>
             <w:r>
               <w:rPr>
@@ -1240,7 +1245,7 @@
               <w:szCs w:val="22"/>
             </w:rPr>
           </w:pPr>
-          <w:hyperlink w:anchor="_Toc99144728" w:history="1">
+          <w:hyperlink w:anchor="_Toc103624142" w:history="1">
             <w:r>
               <w:rPr>
                 <w:rStyle w:val="Hyperlink"/>
@@ -1298,7 +1303,7 @@
                 <w:noProof/>
                 <w:webHidden/>
               </w:rPr>
-              <w:instrText xml:space="preserve"> PAGEREF _Toc99144728 \h </w:instrText>
+              <w:instrText xml:space="preserve"> PAGEREF _Toc103624142 \h </w:instrText>
             </w:r>
             <w:r>
               <w:rPr>
@@ -1343,7 +1348,7 @@
               <w:szCs w:val="22"/>
             </w:rPr>
           </w:pPr>
-          <w:hyperlink w:anchor="_Toc99144729" w:history="1">
+          <w:hyperlink w:anchor="_Toc103624143" w:history="1">
             <w:r>
               <w:rPr>
                 <w:rStyle w:val="Hyperlink"/>
@@ -1401,7 +1406,7 @@
                 <w:noProof/>
                 <w:webHidden/>
               </w:rPr>
-              <w:instrText xml:space="preserve"> PAGEREF _Toc99144729 \h </w:instrText>
+              <w:instrText xml:space="preserve"> PAGEREF _Toc103624143 \h </w:instrText>
             </w:r>
             <w:r>
               <w:rPr>
@@ -1445,7 +1450,7 @@
               <w:szCs w:val="22"/>
             </w:rPr>
           </w:pPr>
-          <w:hyperlink w:anchor="_Toc99144730" w:history="1">
+          <w:hyperlink w:anchor="_Toc103624144" w:history="1">
             <w:r>
               <w:rPr>
                 <w:rStyle w:val="Hyperlink"/>
@@ -1504,7 +1509,7 @@
                 <w:noProof/>
                 <w:webHidden/>
               </w:rPr>
-              <w:instrText xml:space="preserve"> PAGEREF _Toc99144730 \h </w:instrText>
+              <w:instrText xml:space="preserve"> PAGEREF _Toc103624144 \h </w:instrText>
             </w:r>
             <w:r>
               <w:rPr>
@@ -1549,7 +1554,7 @@
               <w:szCs w:val="22"/>
             </w:rPr>
           </w:pPr>
-          <w:hyperlink w:anchor="_Toc99144731" w:history="1">
+          <w:hyperlink w:anchor="_Toc103624145" w:history="1">
             <w:r>
               <w:rPr>
                 <w:rStyle w:val="Hyperlink"/>
@@ -1622,7 +1627,7 @@
                 <w:noProof/>
                 <w:webHidden/>
               </w:rPr>
-              <w:instrText xml:space="preserve"> PAGEREF _Toc99144731 \h </w:instrText>
+              <w:instrText xml:space="preserve"> PAGEREF _Toc103624145 \h </w:instrText>
             </w:r>
             <w:r>
               <w:rPr>
@@ -1667,7 +1672,7 @@
               <w:szCs w:val="22"/>
             </w:rPr>
           </w:pPr>
-          <w:hyperlink w:anchor="_Toc99144732" w:history="1">
+          <w:hyperlink w:anchor="_Toc103624146" w:history="1">
             <w:r>
               <w:rPr>
                 <w:rStyle w:val="Hyperlink"/>
@@ -1725,7 +1730,7 @@
                 <w:noProof/>
                 <w:webHidden/>
               </w:rPr>
-              <w:instrText xml:space="preserve"> PAGEREF _Toc99144732 \h </w:instrText>
+              <w:instrText xml:space="preserve"> PAGEREF _Toc103624146 \h </w:instrText>
             </w:r>
             <w:r>
               <w:rPr>
@@ -1769,7 +1774,7 @@
               <w:szCs w:val="22"/>
             </w:rPr>
           </w:pPr>
-          <w:hyperlink w:anchor="_Toc99144733" w:history="1">
+          <w:hyperlink w:anchor="_Toc103624147" w:history="1">
             <w:r>
               <w:rPr>
                 <w:rStyle w:val="Hyperlink"/>
@@ -1829,7 +1834,7 @@
                 <w:noProof/>
                 <w:webHidden/>
               </w:rPr>
-              <w:instrText xml:space="preserve"> PAGEREF _Toc99144733 \h </w:instrText>
+              <w:instrText xml:space="preserve"> PAGEREF _Toc103624147 \h </w:instrText>
             </w:r>
             <w:r>
               <w:rPr>
@@ -1874,7 +1879,7 @@
               <w:szCs w:val="22"/>
             </w:rPr>
           </w:pPr>
-          <w:hyperlink w:anchor="_Toc99144734" w:history="1">
+          <w:hyperlink w:anchor="_Toc103624148" w:history="1">
             <w:r>
               <w:rPr>
                 <w:rStyle w:val="Hyperlink"/>
@@ -1947,7 +1952,7 @@
                 <w:noProof/>
                 <w:webHidden/>
               </w:rPr>
-              <w:instrText xml:space="preserve"> PAGEREF _Toc99144734 \h </w:instrText>
+              <w:instrText xml:space="preserve"> PAGEREF _Toc103624148 \h </w:instrText>
             </w:r>
             <w:r>
               <w:rPr>
@@ -1992,7 +1997,7 @@
               <w:szCs w:val="22"/>
             </w:rPr>
           </w:pPr>
-          <w:hyperlink w:anchor="_Toc99144735" w:history="1">
+          <w:hyperlink w:anchor="_Toc103624149" w:history="1">
             <w:r>
               <w:rPr>
                 <w:rStyle w:val="Hyperlink"/>
@@ -2065,7 +2070,7 @@
                 <w:noProof/>
                 <w:webHidden/>
               </w:rPr>
-              <w:instrText xml:space="preserve"> PAGEREF _Toc99144735 \h </w:instrText>
+              <w:instrText xml:space="preserve"> PAGEREF _Toc103624149 \h </w:instrText>
             </w:r>
             <w:r>
               <w:rPr>
@@ -2110,7 +2115,7 @@
               <w:szCs w:val="22"/>
             </w:rPr>
           </w:pPr>
-          <w:hyperlink w:anchor="_Toc99144736" w:history="1">
+          <w:hyperlink w:anchor="_Toc103624150" w:history="1">
             <w:r>
               <w:rPr>
                 <w:rStyle w:val="Hyperlink"/>
@@ -2213,7 +2218,7 @@
                 <w:noProof/>
                 <w:webHidden/>
               </w:rPr>
-              <w:instrText xml:space="preserve"> PAGEREF _Toc99144736 \h </w:instrText>
+              <w:instrText xml:space="preserve"> PAGEREF _Toc103624150 \h </w:instrText>
             </w:r>
             <w:r>
               <w:rPr>
@@ -2258,7 +2263,7 @@
               <w:szCs w:val="22"/>
             </w:rPr>
           </w:pPr>
-          <w:hyperlink w:anchor="_Toc99144737" w:history="1">
+          <w:hyperlink w:anchor="_Toc103624151" w:history="1">
             <w:r>
               <w:rPr>
                 <w:rStyle w:val="Hyperlink"/>
@@ -2331,7 +2336,7 @@
                 <w:noProof/>
                 <w:webHidden/>
               </w:rPr>
-              <w:instrText xml:space="preserve"> PAGEREF _Toc99144737 \h </w:instrText>
+              <w:instrText xml:space="preserve"> PAGEREF _Toc103624151 \h </w:instrText>
             </w:r>
             <w:r>
               <w:rPr>
@@ -2376,7 +2381,7 @@
               <w:szCs w:val="22"/>
             </w:rPr>
           </w:pPr>
-          <w:hyperlink w:anchor="_Toc99144738" w:history="1">
+          <w:hyperlink w:anchor="_Toc103624152" w:history="1">
             <w:r>
               <w:rPr>
                 <w:rStyle w:val="Hyperlink"/>
@@ -2449,7 +2454,7 @@
                 <w:noProof/>
                 <w:webHidden/>
               </w:rPr>
-              <w:instrText xml:space="preserve"> PAGEREF _Toc99144738 \h </w:instrText>
+              <w:instrText xml:space="preserve"> PAGEREF _Toc103624152 \h </w:instrText>
             </w:r>
             <w:r>
               <w:rPr>
@@ -2494,7 +2499,7 @@
               <w:szCs w:val="22"/>
             </w:rPr>
           </w:pPr>
-          <w:hyperlink w:anchor="_Toc99144739" w:history="1">
+          <w:hyperlink w:anchor="_Toc103624153" w:history="1">
             <w:r>
               <w:rPr>
                 <w:rStyle w:val="Hyperlink"/>
@@ -2552,7 +2557,7 @@
                 <w:noProof/>
                 <w:webHidden/>
               </w:rPr>
-              <w:instrText xml:space="preserve"> PAGEREF _Toc99144739 \h </w:instrText>
+              <w:instrText xml:space="preserve"> PAGEREF _Toc103624153 \h </w:instrText>
             </w:r>
             <w:r>
               <w:rPr>
@@ -2597,7 +2602,7 @@
               <w:szCs w:val="22"/>
             </w:rPr>
           </w:pPr>
-          <w:hyperlink w:anchor="_Toc99144740" w:history="1">
+          <w:hyperlink w:anchor="_Toc103624154" w:history="1">
             <w:r>
               <w:rPr>
                 <w:rStyle w:val="Hyperlink"/>
@@ -2655,7 +2660,7 @@
                 <w:noProof/>
                 <w:webHidden/>
               </w:rPr>
-              <w:instrText xml:space="preserve"> PAGEREF _Toc99144740 \h </w:instrText>
+              <w:instrText xml:space="preserve"> PAGEREF _Toc103624154 \h </w:instrText>
             </w:r>
             <w:r>
               <w:rPr>
@@ -2700,7 +2705,7 @@
               <w:szCs w:val="22"/>
             </w:rPr>
           </w:pPr>
-          <w:hyperlink w:anchor="_Toc99144741" w:history="1">
+          <w:hyperlink w:anchor="_Toc103624155" w:history="1">
             <w:r>
               <w:rPr>
                 <w:rStyle w:val="Hyperlink"/>
@@ -2773,7 +2778,7 @@
                 <w:noProof/>
                 <w:webHidden/>
               </w:rPr>
-              <w:instrText xml:space="preserve"> PAGEREF _Toc99144741 \h </w:instrText>
+              <w:instrText xml:space="preserve"> PAGEREF _Toc103624155 \h </w:instrText>
             </w:r>
             <w:r>
               <w:rPr>
@@ -2818,7 +2823,7 @@
               <w:szCs w:val="22"/>
             </w:rPr>
           </w:pPr>
-          <w:hyperlink w:anchor="_Toc99144742" w:history="1">
+          <w:hyperlink w:anchor="_Toc103624156" w:history="1">
             <w:r>
               <w:rPr>
                 <w:rStyle w:val="Hyperlink"/>
@@ -2876,7 +2881,7 @@
                 <w:noProof/>
                 <w:webHidden/>
               </w:rPr>
-              <w:instrText xml:space="preserve"> PAGEREF _Toc99144742 \h </w:instrText>
+              <w:instrText xml:space="preserve"> PAGEREF _Toc103624156 \h </w:instrText>
             </w:r>
             <w:r>
               <w:rPr>
@@ -2921,7 +2926,7 @@
               <w:szCs w:val="22"/>
             </w:rPr>
           </w:pPr>
-          <w:hyperlink w:anchor="_Toc99144743" w:history="1">
+          <w:hyperlink w:anchor="_Toc103624157" w:history="1">
             <w:r>
               <w:rPr>
                 <w:rStyle w:val="Hyperlink"/>
@@ -3024,7 +3029,7 @@
                 <w:noProof/>
                 <w:webHidden/>
               </w:rPr>
-              <w:instrText xml:space="preserve"> PAGEREF _Toc99144743 \h </w:instrText>
+              <w:instrText xml:space="preserve"> PAGEREF _Toc103624157 \h </w:instrText>
             </w:r>
             <w:r>
               <w:rPr>
@@ -3069,7 +3074,7 @@
               <w:szCs w:val="22"/>
             </w:rPr>
           </w:pPr>
-          <w:hyperlink w:anchor="_Toc99144744" w:history="1">
+          <w:hyperlink w:anchor="_Toc103624158" w:history="1">
             <w:r>
               <w:rPr>
                 <w:rStyle w:val="Hyperlink"/>
@@ -3172,7 +3177,7 @@
                 <w:noProof/>
                 <w:webHidden/>
               </w:rPr>
-              <w:instrText xml:space="preserve"> PAGEREF _Toc99144744 \h </w:instrText>
+              <w:instrText xml:space="preserve"> PAGEREF _Toc103624158 \h </w:instrText>
             </w:r>
             <w:r>
               <w:rPr>
@@ -3217,7 +3222,7 @@
               <w:szCs w:val="22"/>
             </w:rPr>
           </w:pPr>
-          <w:hyperlink w:anchor="_Toc99144745" w:history="1">
+          <w:hyperlink w:anchor="_Toc103624159" w:history="1">
             <w:r>
               <w:rPr>
                 <w:rStyle w:val="Hyperlink"/>
@@ -3305,7 +3310,7 @@
                 <w:noProof/>
                 <w:webHidden/>
               </w:rPr>
-              <w:instrText xml:space="preserve"> PAGEREF _Toc99144745 \h </w:instrText>
+              <w:instrText xml:space="preserve"> PAGEREF _Toc103624159 \h </w:instrText>
             </w:r>
             <w:r>
               <w:rPr>
@@ -3350,7 +3355,7 @@
               <w:szCs w:val="22"/>
             </w:rPr>
           </w:pPr>
-          <w:hyperlink w:anchor="_Toc99144746" w:history="1">
+          <w:hyperlink w:anchor="_Toc103624160" w:history="1">
             <w:r>
               <w:rPr>
                 <w:rStyle w:val="Hyperlink"/>
@@ -3408,7 +3413,7 @@
                 <w:noProof/>
                 <w:webHidden/>
               </w:rPr>
-              <w:instrText xml:space="preserve"> PAGEREF _Toc99144746 \h </w:instrText>
+              <w:instrText xml:space="preserve"> PAGEREF _Toc103624160 \h </w:instrText>
             </w:r>
             <w:r>
               <w:rPr>
@@ -3453,7 +3458,7 @@
               <w:szCs w:val="22"/>
             </w:rPr>
           </w:pPr>
-          <w:hyperlink w:anchor="_Toc99144747" w:history="1">
+          <w:hyperlink w:anchor="_Toc103624161" w:history="1">
             <w:r>
               <w:rPr>
                 <w:rStyle w:val="Hyperlink"/>
@@ -3556,7 +3561,7 @@
                 <w:noProof/>
                 <w:webHidden/>
               </w:rPr>
-              <w:instrText xml:space="preserve"> PAGEREF _Toc99144747 \h </w:instrText>
+              <w:instrText xml:space="preserve"> PAGEREF _Toc103624161 \h </w:instrText>
             </w:r>
             <w:r>
               <w:rPr>
@@ -3601,13 +3606,13 @@
               <w:szCs w:val="22"/>
             </w:rPr>
           </w:pPr>
-          <w:hyperlink w:anchor="_Toc99144748" w:history="1">
-            <w:r>
-              <w:rPr>
-                <w:rStyle w:val="Hyperlink"/>
-                <w:noProof/>
-              </w:rPr>
-              <w:t>6.15.</w:t>
+          <w:hyperlink w:anchor="_Toc103624162" w:history="1">
+            <w:r>
+              <w:rPr>
+                <w:rStyle w:val="Hyperlink"/>
+                <w:noProof/>
+              </w:rPr>
+              <w:t>6.15</w:t>
             </w:r>
             <w:r>
               <w:rPr>
@@ -3623,13 +3628,13 @@
                 <w:rStyle w:val="Hyperlink"/>
                 <w:noProof/>
               </w:rPr>
-              <w:t>Rešavanje</w:t>
-            </w:r>
-            <w:r>
-              <w:rPr>
-                <w:rStyle w:val="Hyperlink"/>
-                <w:noProof/>
-                <w:spacing w:val="-1"/>
+              <w:t>Odbijanje</w:t>
+            </w:r>
+            <w:r>
+              <w:rPr>
+                <w:rStyle w:val="Hyperlink"/>
+                <w:noProof/>
+                <w:spacing w:val="6"/>
               </w:rPr>
               <w:t xml:space="preserve"> </w:t>
             </w:r>
@@ -3638,7 +3643,52 @@
                 <w:rStyle w:val="Hyperlink"/>
                 <w:noProof/>
               </w:rPr>
-              <w:t>kviza</w:t>
+              <w:t>koktela</w:t>
+            </w:r>
+            <w:r>
+              <w:rPr>
+                <w:rStyle w:val="Hyperlink"/>
+                <w:noProof/>
+                <w:spacing w:val="7"/>
+              </w:rPr>
+              <w:t xml:space="preserve"> </w:t>
+            </w:r>
+            <w:r>
+              <w:rPr>
+                <w:rStyle w:val="Hyperlink"/>
+                <w:noProof/>
+              </w:rPr>
+              <w:t>od</w:t>
+            </w:r>
+            <w:r>
+              <w:rPr>
+                <w:rStyle w:val="Hyperlink"/>
+                <w:noProof/>
+                <w:spacing w:val="7"/>
+              </w:rPr>
+              <w:t xml:space="preserve"> </w:t>
+            </w:r>
+            <w:r>
+              <w:rPr>
+                <w:rStyle w:val="Hyperlink"/>
+                <w:noProof/>
+              </w:rPr>
+              <w:t>strane</w:t>
+            </w:r>
+            <w:r>
+              <w:rPr>
+                <w:rStyle w:val="Hyperlink"/>
+                <w:noProof/>
+                <w:spacing w:val="7"/>
+              </w:rPr>
+              <w:t xml:space="preserve"> </w:t>
+            </w:r>
+            <w:r>
+              <w:rPr>
+                <w:rStyle w:val="Hyperlink"/>
+                <w:noProof/>
+              </w:rPr>
+              <w:t>administratora</w:t>
             </w:r>
             <w:r>
               <w:rPr>
@@ -3659,7 +3709,7 @@
                 <w:noProof/>
                 <w:webHidden/>
               </w:rPr>
-              <w:instrText xml:space="preserve"> PAGEREF _Toc99144748 \h </w:instrText>
+              <w:instrText xml:space="preserve"> PAGEREF _Toc103624162 \h </w:instrText>
             </w:r>
             <w:r>
               <w:rPr>
@@ -3704,13 +3754,13 @@
               <w:szCs w:val="22"/>
             </w:rPr>
           </w:pPr>
-          <w:hyperlink w:anchor="_Toc99144749" w:history="1">
-            <w:r>
-              <w:rPr>
-                <w:rStyle w:val="Hyperlink"/>
-                <w:noProof/>
-              </w:rPr>
-              <w:t>6.16.</w:t>
+          <w:hyperlink w:anchor="_Toc103624163" w:history="1">
+            <w:r>
+              <w:rPr>
+                <w:rStyle w:val="Hyperlink"/>
+                <w:noProof/>
+              </w:rPr>
+              <w:t>6.16</w:t>
             </w:r>
             <w:r>
               <w:rPr>
@@ -3726,13 +3776,13 @@
                 <w:rStyle w:val="Hyperlink"/>
                 <w:noProof/>
               </w:rPr>
-              <w:t>Prikaz</w:t>
-            </w:r>
-            <w:r>
-              <w:rPr>
-                <w:rStyle w:val="Hyperlink"/>
-                <w:noProof/>
-                <w:spacing w:val="4"/>
+              <w:t>Rešavanje</w:t>
+            </w:r>
+            <w:r>
+              <w:rPr>
+                <w:rStyle w:val="Hyperlink"/>
+                <w:noProof/>
+                <w:spacing w:val="-1"/>
               </w:rPr>
               <w:t xml:space="preserve"> </w:t>
             </w:r>
@@ -3741,52 +3791,7 @@
                 <w:rStyle w:val="Hyperlink"/>
                 <w:noProof/>
               </w:rPr>
-              <w:t>preporučenih</w:t>
-            </w:r>
-            <w:r>
-              <w:rPr>
-                <w:rStyle w:val="Hyperlink"/>
-                <w:noProof/>
-                <w:spacing w:val="5"/>
-              </w:rPr>
-              <w:t xml:space="preserve"> </w:t>
-            </w:r>
-            <w:r>
-              <w:rPr>
-                <w:rStyle w:val="Hyperlink"/>
-                <w:noProof/>
-              </w:rPr>
-              <w:t>koktela</w:t>
-            </w:r>
-            <w:r>
-              <w:rPr>
-                <w:rStyle w:val="Hyperlink"/>
-                <w:noProof/>
-                <w:spacing w:val="4"/>
-              </w:rPr>
-              <w:t xml:space="preserve"> </w:t>
-            </w:r>
-            <w:r>
-              <w:rPr>
-                <w:rStyle w:val="Hyperlink"/>
-                <w:noProof/>
-              </w:rPr>
-              <w:t>za</w:t>
-            </w:r>
-            <w:r>
-              <w:rPr>
-                <w:rStyle w:val="Hyperlink"/>
-                <w:noProof/>
-                <w:spacing w:val="5"/>
-              </w:rPr>
-              <w:t xml:space="preserve"> </w:t>
-            </w:r>
-            <w:r>
-              <w:rPr>
-                <w:rStyle w:val="Hyperlink"/>
-                <w:noProof/>
-              </w:rPr>
-              <w:t>korisnika</w:t>
+              <w:t>kviza</w:t>
             </w:r>
             <w:r>
               <w:rPr>
@@ -3807,7 +3812,7 @@
                 <w:noProof/>
                 <w:webHidden/>
               </w:rPr>
-              <w:instrText xml:space="preserve"> PAGEREF _Toc99144749 \h </w:instrText>
+              <w:instrText xml:space="preserve"> PAGEREF _Toc103624163 \h </w:instrText>
             </w:r>
             <w:r>
               <w:rPr>
@@ -3852,13 +3857,13 @@
               <w:szCs w:val="22"/>
             </w:rPr>
           </w:pPr>
-          <w:hyperlink w:anchor="_Toc99144750" w:history="1">
-            <w:r>
-              <w:rPr>
-                <w:rStyle w:val="Hyperlink"/>
-                <w:noProof/>
-              </w:rPr>
-              <w:t>6.17.</w:t>
+          <w:hyperlink w:anchor="_Toc103624164" w:history="1">
+            <w:r>
+              <w:rPr>
+                <w:rStyle w:val="Hyperlink"/>
+                <w:noProof/>
+              </w:rPr>
+              <w:t>6.17</w:t>
             </w:r>
             <w:r>
               <w:rPr>
@@ -3874,7 +3879,67 @@
                 <w:rStyle w:val="Hyperlink"/>
                 <w:noProof/>
               </w:rPr>
-              <w:t>Odjava</w:t>
+              <w:t>Prikaz</w:t>
+            </w:r>
+            <w:r>
+              <w:rPr>
+                <w:rStyle w:val="Hyperlink"/>
+                <w:noProof/>
+                <w:spacing w:val="4"/>
+              </w:rPr>
+              <w:t xml:space="preserve"> </w:t>
+            </w:r>
+            <w:r>
+              <w:rPr>
+                <w:rStyle w:val="Hyperlink"/>
+                <w:noProof/>
+              </w:rPr>
+              <w:t>preporučenih</w:t>
+            </w:r>
+            <w:r>
+              <w:rPr>
+                <w:rStyle w:val="Hyperlink"/>
+                <w:noProof/>
+                <w:spacing w:val="5"/>
+              </w:rPr>
+              <w:t xml:space="preserve"> </w:t>
+            </w:r>
+            <w:r>
+              <w:rPr>
+                <w:rStyle w:val="Hyperlink"/>
+                <w:noProof/>
+              </w:rPr>
+              <w:t>koktela</w:t>
+            </w:r>
+            <w:r>
+              <w:rPr>
+                <w:rStyle w:val="Hyperlink"/>
+                <w:noProof/>
+                <w:spacing w:val="4"/>
+              </w:rPr>
+              <w:t xml:space="preserve"> </w:t>
+            </w:r>
+            <w:r>
+              <w:rPr>
+                <w:rStyle w:val="Hyperlink"/>
+                <w:noProof/>
+              </w:rPr>
+              <w:t>za</w:t>
+            </w:r>
+            <w:r>
+              <w:rPr>
+                <w:rStyle w:val="Hyperlink"/>
+                <w:noProof/>
+                <w:spacing w:val="5"/>
+              </w:rPr>
+              <w:t xml:space="preserve"> </w:t>
+            </w:r>
+            <w:r>
+              <w:rPr>
+                <w:rStyle w:val="Hyperlink"/>
+                <w:noProof/>
+              </w:rPr>
+              <w:t>korisnika</w:t>
             </w:r>
             <w:r>
               <w:rPr>
@@ -3895,313 +3960,7 @@
                 <w:noProof/>
                 <w:webHidden/>
               </w:rPr>
-              <w:instrText xml:space="preserve"> PAGEREF _Toc99144750 \h </w:instrText>
-            </w:r>
-            <w:r>
-              <w:rPr>
-                <w:noProof/>
-                <w:webHidden/>
-              </w:rPr>
-            </w:r>
-            <w:r>
-              <w:rPr>
-                <w:noProof/>
-                <w:webHidden/>
-              </w:rPr>
-              <w:fldChar w:fldCharType="separate"/>
-            </w:r>
-            <w:r>
-              <w:rPr>
-                <w:noProof/>
-                <w:webHidden/>
-              </w:rPr>
-              <w:t>9</w:t>
-            </w:r>
-            <w:r>
-              <w:rPr>
-                <w:noProof/>
-                <w:webHidden/>
-              </w:rPr>
-              <w:fldChar w:fldCharType="end"/>
-            </w:r>
-          </w:hyperlink>
-        </w:p>
-        <w:p>
-          <w:pPr>
-            <w:pStyle w:val="TOC1"/>
-            <w:tabs>
-              <w:tab w:val="right" w:pos="9860"/>
-            </w:tabs>
-            <w:rPr>
-              <w:rFonts w:asciiTheme="minorHAnsi" w:eastAsiaTheme="minorEastAsia" w:hAnsiTheme="minorHAnsi" w:cstheme="minorBidi"/>
-              <w:noProof/>
-              <w:sz w:val="22"/>
-              <w:szCs w:val="22"/>
-            </w:rPr>
-          </w:pPr>
-          <w:hyperlink w:anchor="_Toc99144751" w:history="1">
-            <w:r>
-              <w:rPr>
-                <w:rStyle w:val="Hyperlink"/>
-                <w:noProof/>
-              </w:rPr>
-              <w:t>7.</w:t>
-            </w:r>
-            <w:r>
-              <w:rPr>
-                <w:rFonts w:asciiTheme="minorHAnsi" w:eastAsiaTheme="minorEastAsia" w:hAnsiTheme="minorHAnsi" w:cstheme="minorBidi"/>
-                <w:noProof/>
-                <w:sz w:val="22"/>
-                <w:szCs w:val="22"/>
-              </w:rPr>
-              <w:tab/>
-            </w:r>
-            <w:r>
-              <w:rPr>
-                <w:rStyle w:val="Hyperlink"/>
-                <w:noProof/>
-              </w:rPr>
-              <w:t>Pretpostavke</w:t>
-            </w:r>
-            <w:r>
-              <w:rPr>
-                <w:rStyle w:val="Hyperlink"/>
-                <w:noProof/>
-                <w:spacing w:val="5"/>
-              </w:rPr>
-              <w:t xml:space="preserve"> </w:t>
-            </w:r>
-            <w:r>
-              <w:rPr>
-                <w:rStyle w:val="Hyperlink"/>
-                <w:noProof/>
-              </w:rPr>
-              <w:t>i</w:t>
-            </w:r>
-            <w:r>
-              <w:rPr>
-                <w:rStyle w:val="Hyperlink"/>
-                <w:noProof/>
-                <w:spacing w:val="6"/>
-              </w:rPr>
-              <w:t xml:space="preserve"> </w:t>
-            </w:r>
-            <w:r>
-              <w:rPr>
-                <w:rStyle w:val="Hyperlink"/>
-                <w:noProof/>
-              </w:rPr>
-              <w:t>ograničenja</w:t>
-            </w:r>
-            <w:r>
-              <w:rPr>
-                <w:noProof/>
-                <w:webHidden/>
-              </w:rPr>
-              <w:tab/>
-            </w:r>
-            <w:r>
-              <w:rPr>
-                <w:noProof/>
-                <w:webHidden/>
-              </w:rPr>
-              <w:fldChar w:fldCharType="begin"/>
-            </w:r>
-            <w:r>
-              <w:rPr>
-                <w:noProof/>
-                <w:webHidden/>
-              </w:rPr>
-              <w:instrText xml:space="preserve"> PAGEREF _Toc99144751 \h </w:instrText>
-            </w:r>
-            <w:r>
-              <w:rPr>
-                <w:noProof/>
-                <w:webHidden/>
-              </w:rPr>
-            </w:r>
-            <w:r>
-              <w:rPr>
-                <w:noProof/>
-                <w:webHidden/>
-              </w:rPr>
-              <w:fldChar w:fldCharType="separate"/>
-            </w:r>
-            <w:r>
-              <w:rPr>
-                <w:noProof/>
-                <w:webHidden/>
-              </w:rPr>
-              <w:t>9</w:t>
-            </w:r>
-            <w:r>
-              <w:rPr>
-                <w:noProof/>
-                <w:webHidden/>
-              </w:rPr>
-              <w:fldChar w:fldCharType="end"/>
-            </w:r>
-          </w:hyperlink>
-        </w:p>
-        <w:p>
-          <w:pPr>
-            <w:pStyle w:val="TOC1"/>
-            <w:tabs>
-              <w:tab w:val="right" w:pos="9860"/>
-            </w:tabs>
-            <w:rPr>
-              <w:rFonts w:asciiTheme="minorHAnsi" w:eastAsiaTheme="minorEastAsia" w:hAnsiTheme="minorHAnsi" w:cstheme="minorBidi"/>
-              <w:noProof/>
-              <w:sz w:val="22"/>
-              <w:szCs w:val="22"/>
-            </w:rPr>
-          </w:pPr>
-          <w:hyperlink w:anchor="_Toc99144752" w:history="1">
-            <w:r>
-              <w:rPr>
-                <w:rStyle w:val="Hyperlink"/>
-                <w:noProof/>
-              </w:rPr>
-              <w:t>8.</w:t>
-            </w:r>
-            <w:r>
-              <w:rPr>
-                <w:rFonts w:asciiTheme="minorHAnsi" w:eastAsiaTheme="minorEastAsia" w:hAnsiTheme="minorHAnsi" w:cstheme="minorBidi"/>
-                <w:noProof/>
-                <w:sz w:val="22"/>
-                <w:szCs w:val="22"/>
-              </w:rPr>
-              <w:tab/>
-            </w:r>
-            <w:r>
-              <w:rPr>
-                <w:rStyle w:val="Hyperlink"/>
-                <w:noProof/>
-              </w:rPr>
-              <w:t>Kvalitet</w:t>
-            </w:r>
-            <w:r>
-              <w:rPr>
-                <w:noProof/>
-                <w:webHidden/>
-              </w:rPr>
-              <w:tab/>
-            </w:r>
-            <w:r>
-              <w:rPr>
-                <w:noProof/>
-                <w:webHidden/>
-              </w:rPr>
-              <w:fldChar w:fldCharType="begin"/>
-            </w:r>
-            <w:r>
-              <w:rPr>
-                <w:noProof/>
-                <w:webHidden/>
-              </w:rPr>
-              <w:instrText xml:space="preserve"> PAGEREF _Toc99144752 \h </w:instrText>
-            </w:r>
-            <w:r>
-              <w:rPr>
-                <w:noProof/>
-                <w:webHidden/>
-              </w:rPr>
-            </w:r>
-            <w:r>
-              <w:rPr>
-                <w:noProof/>
-                <w:webHidden/>
-              </w:rPr>
-              <w:fldChar w:fldCharType="separate"/>
-            </w:r>
-            <w:r>
-              <w:rPr>
-                <w:noProof/>
-                <w:webHidden/>
-              </w:rPr>
-              <w:t>9</w:t>
-            </w:r>
-            <w:r>
-              <w:rPr>
-                <w:noProof/>
-                <w:webHidden/>
-              </w:rPr>
-              <w:fldChar w:fldCharType="end"/>
-            </w:r>
-          </w:hyperlink>
-        </w:p>
-        <w:p>
-          <w:pPr>
-            <w:pStyle w:val="TOC1"/>
-            <w:tabs>
-              <w:tab w:val="right" w:pos="9860"/>
-            </w:tabs>
-            <w:rPr>
-              <w:rFonts w:asciiTheme="minorHAnsi" w:eastAsiaTheme="minorEastAsia" w:hAnsiTheme="minorHAnsi" w:cstheme="minorBidi"/>
-              <w:noProof/>
-              <w:sz w:val="22"/>
-              <w:szCs w:val="22"/>
-            </w:rPr>
-          </w:pPr>
-          <w:hyperlink w:anchor="_Toc99144753" w:history="1">
-            <w:r>
-              <w:rPr>
-                <w:rStyle w:val="Hyperlink"/>
-                <w:noProof/>
-              </w:rPr>
-              <w:t>9.</w:t>
-            </w:r>
-            <w:r>
-              <w:rPr>
-                <w:rFonts w:asciiTheme="minorHAnsi" w:eastAsiaTheme="minorEastAsia" w:hAnsiTheme="minorHAnsi" w:cstheme="minorBidi"/>
-                <w:noProof/>
-                <w:sz w:val="22"/>
-                <w:szCs w:val="22"/>
-              </w:rPr>
-              <w:tab/>
-            </w:r>
-            <w:r>
-              <w:rPr>
-                <w:rStyle w:val="Hyperlink"/>
-                <w:noProof/>
-              </w:rPr>
-              <w:t>Nefunkcionalni</w:t>
-            </w:r>
-            <w:r>
-              <w:rPr>
-                <w:rStyle w:val="Hyperlink"/>
-                <w:noProof/>
-                <w:spacing w:val="-15"/>
-              </w:rPr>
-              <w:t xml:space="preserve"> </w:t>
-            </w:r>
-            <w:r>
-              <w:rPr>
-                <w:rStyle w:val="Hyperlink"/>
-                <w:noProof/>
-              </w:rPr>
-              <w:t>zahtevi</w:t>
-            </w:r>
-            <w:r>
-              <w:rPr>
-                <w:noProof/>
-                <w:webHidden/>
-              </w:rPr>
-              <w:tab/>
-            </w:r>
-            <w:r>
-              <w:rPr>
-                <w:noProof/>
-                <w:webHidden/>
-              </w:rPr>
-              <w:fldChar w:fldCharType="begin"/>
-            </w:r>
-            <w:r>
-              <w:rPr>
-                <w:noProof/>
-                <w:webHidden/>
-              </w:rPr>
-              <w:instrText xml:space="preserve"> PAGEREF _Toc99144753 \h </w:instrText>
+              <w:instrText xml:space="preserve"> PAGEREF _Toc103624164 \h </w:instrText>
             </w:r>
             <w:r>
               <w:rPr>
@@ -4246,13 +4005,13 @@
               <w:szCs w:val="22"/>
             </w:rPr>
           </w:pPr>
-          <w:hyperlink w:anchor="_Toc99144754" w:history="1">
-            <w:r>
-              <w:rPr>
-                <w:rStyle w:val="Hyperlink"/>
-                <w:noProof/>
-              </w:rPr>
-              <w:t>9.1.</w:t>
+          <w:hyperlink w:anchor="_Toc103624165" w:history="1">
+            <w:r>
+              <w:rPr>
+                <w:rStyle w:val="Hyperlink"/>
+                <w:noProof/>
+              </w:rPr>
+              <w:t>6.18</w:t>
             </w:r>
             <w:r>
               <w:rPr>
@@ -4268,13 +4027,100 @@
                 <w:rStyle w:val="Hyperlink"/>
                 <w:noProof/>
               </w:rPr>
-              <w:t>Sistemski</w:t>
-            </w:r>
-            <w:r>
-              <w:rPr>
-                <w:rStyle w:val="Hyperlink"/>
-                <w:noProof/>
-                <w:spacing w:val="-4"/>
+              <w:t>Odjava</w:t>
+            </w:r>
+            <w:r>
+              <w:rPr>
+                <w:noProof/>
+                <w:webHidden/>
+              </w:rPr>
+              <w:tab/>
+            </w:r>
+            <w:r>
+              <w:rPr>
+                <w:noProof/>
+                <w:webHidden/>
+              </w:rPr>
+              <w:fldChar w:fldCharType="begin"/>
+            </w:r>
+            <w:r>
+              <w:rPr>
+                <w:noProof/>
+                <w:webHidden/>
+              </w:rPr>
+              <w:instrText xml:space="preserve"> PAGEREF _Toc103624165 \h </w:instrText>
+            </w:r>
+            <w:r>
+              <w:rPr>
+                <w:noProof/>
+                <w:webHidden/>
+              </w:rPr>
+            </w:r>
+            <w:r>
+              <w:rPr>
+                <w:noProof/>
+                <w:webHidden/>
+              </w:rPr>
+              <w:fldChar w:fldCharType="separate"/>
+            </w:r>
+            <w:r>
+              <w:rPr>
+                <w:noProof/>
+                <w:webHidden/>
+              </w:rPr>
+              <w:t>9</w:t>
+            </w:r>
+            <w:r>
+              <w:rPr>
+                <w:noProof/>
+                <w:webHidden/>
+              </w:rPr>
+              <w:fldChar w:fldCharType="end"/>
+            </w:r>
+          </w:hyperlink>
+        </w:p>
+        <w:p>
+          <w:pPr>
+            <w:pStyle w:val="TOC1"/>
+            <w:tabs>
+              <w:tab w:val="right" w:pos="9860"/>
+            </w:tabs>
+            <w:rPr>
+              <w:rFonts w:asciiTheme="minorHAnsi" w:eastAsiaTheme="minorEastAsia" w:hAnsiTheme="minorHAnsi" w:cstheme="minorBidi"/>
+              <w:noProof/>
+              <w:sz w:val="22"/>
+              <w:szCs w:val="22"/>
+            </w:rPr>
+          </w:pPr>
+          <w:hyperlink w:anchor="_Toc103624166" w:history="1">
+            <w:r>
+              <w:rPr>
+                <w:rStyle w:val="Hyperlink"/>
+                <w:noProof/>
+              </w:rPr>
+              <w:t>7</w:t>
+            </w:r>
+            <w:r>
+              <w:rPr>
+                <w:rFonts w:asciiTheme="minorHAnsi" w:eastAsiaTheme="minorEastAsia" w:hAnsiTheme="minorHAnsi" w:cstheme="minorBidi"/>
+                <w:noProof/>
+                <w:sz w:val="22"/>
+                <w:szCs w:val="22"/>
+              </w:rPr>
+              <w:tab/>
+            </w:r>
+            <w:r>
+              <w:rPr>
+                <w:rStyle w:val="Hyperlink"/>
+                <w:noProof/>
+              </w:rPr>
+              <w:t>Pretpostavke</w:t>
+            </w:r>
+            <w:r>
+              <w:rPr>
+                <w:rStyle w:val="Hyperlink"/>
+                <w:noProof/>
+                <w:spacing w:val="5"/>
               </w:rPr>
               <w:t xml:space="preserve"> </w:t>
             </w:r>
@@ -4283,6 +4129,210 @@
                 <w:rStyle w:val="Hyperlink"/>
                 <w:noProof/>
               </w:rPr>
+              <w:t>i</w:t>
+            </w:r>
+            <w:r>
+              <w:rPr>
+                <w:rStyle w:val="Hyperlink"/>
+                <w:noProof/>
+                <w:spacing w:val="6"/>
+              </w:rPr>
+              <w:t xml:space="preserve"> </w:t>
+            </w:r>
+            <w:r>
+              <w:rPr>
+                <w:rStyle w:val="Hyperlink"/>
+                <w:noProof/>
+              </w:rPr>
+              <w:t>ograničenja</w:t>
+            </w:r>
+            <w:r>
+              <w:rPr>
+                <w:noProof/>
+                <w:webHidden/>
+              </w:rPr>
+              <w:tab/>
+            </w:r>
+            <w:r>
+              <w:rPr>
+                <w:noProof/>
+                <w:webHidden/>
+              </w:rPr>
+              <w:fldChar w:fldCharType="begin"/>
+            </w:r>
+            <w:r>
+              <w:rPr>
+                <w:noProof/>
+                <w:webHidden/>
+              </w:rPr>
+              <w:instrText xml:space="preserve"> PAGEREF _Toc103624166 \h </w:instrText>
+            </w:r>
+            <w:r>
+              <w:rPr>
+                <w:noProof/>
+                <w:webHidden/>
+              </w:rPr>
+            </w:r>
+            <w:r>
+              <w:rPr>
+                <w:noProof/>
+                <w:webHidden/>
+              </w:rPr>
+              <w:fldChar w:fldCharType="separate"/>
+            </w:r>
+            <w:r>
+              <w:rPr>
+                <w:noProof/>
+                <w:webHidden/>
+              </w:rPr>
+              <w:t>9</w:t>
+            </w:r>
+            <w:r>
+              <w:rPr>
+                <w:noProof/>
+                <w:webHidden/>
+              </w:rPr>
+              <w:fldChar w:fldCharType="end"/>
+            </w:r>
+          </w:hyperlink>
+        </w:p>
+        <w:p>
+          <w:pPr>
+            <w:pStyle w:val="TOC1"/>
+            <w:tabs>
+              <w:tab w:val="right" w:pos="9860"/>
+            </w:tabs>
+            <w:rPr>
+              <w:rFonts w:asciiTheme="minorHAnsi" w:eastAsiaTheme="minorEastAsia" w:hAnsiTheme="minorHAnsi" w:cstheme="minorBidi"/>
+              <w:noProof/>
+              <w:sz w:val="22"/>
+              <w:szCs w:val="22"/>
+            </w:rPr>
+          </w:pPr>
+          <w:hyperlink w:anchor="_Toc103624167" w:history="1">
+            <w:r>
+              <w:rPr>
+                <w:rStyle w:val="Hyperlink"/>
+                <w:noProof/>
+              </w:rPr>
+              <w:t>8</w:t>
+            </w:r>
+            <w:r>
+              <w:rPr>
+                <w:rFonts w:asciiTheme="minorHAnsi" w:eastAsiaTheme="minorEastAsia" w:hAnsiTheme="minorHAnsi" w:cstheme="minorBidi"/>
+                <w:noProof/>
+                <w:sz w:val="22"/>
+                <w:szCs w:val="22"/>
+              </w:rPr>
+              <w:tab/>
+            </w:r>
+            <w:r>
+              <w:rPr>
+                <w:rStyle w:val="Hyperlink"/>
+                <w:noProof/>
+              </w:rPr>
+              <w:t>Kvalitet</w:t>
+            </w:r>
+            <w:r>
+              <w:rPr>
+                <w:noProof/>
+                <w:webHidden/>
+              </w:rPr>
+              <w:tab/>
+            </w:r>
+            <w:r>
+              <w:rPr>
+                <w:noProof/>
+                <w:webHidden/>
+              </w:rPr>
+              <w:fldChar w:fldCharType="begin"/>
+            </w:r>
+            <w:r>
+              <w:rPr>
+                <w:noProof/>
+                <w:webHidden/>
+              </w:rPr>
+              <w:instrText xml:space="preserve"> PAGEREF _Toc103624167 \h </w:instrText>
+            </w:r>
+            <w:r>
+              <w:rPr>
+                <w:noProof/>
+                <w:webHidden/>
+              </w:rPr>
+            </w:r>
+            <w:r>
+              <w:rPr>
+                <w:noProof/>
+                <w:webHidden/>
+              </w:rPr>
+              <w:fldChar w:fldCharType="separate"/>
+            </w:r>
+            <w:r>
+              <w:rPr>
+                <w:noProof/>
+                <w:webHidden/>
+              </w:rPr>
+              <w:t>9</w:t>
+            </w:r>
+            <w:r>
+              <w:rPr>
+                <w:noProof/>
+                <w:webHidden/>
+              </w:rPr>
+              <w:fldChar w:fldCharType="end"/>
+            </w:r>
+          </w:hyperlink>
+        </w:p>
+        <w:p>
+          <w:pPr>
+            <w:pStyle w:val="TOC1"/>
+            <w:tabs>
+              <w:tab w:val="right" w:pos="9860"/>
+            </w:tabs>
+            <w:rPr>
+              <w:rFonts w:asciiTheme="minorHAnsi" w:eastAsiaTheme="minorEastAsia" w:hAnsiTheme="minorHAnsi" w:cstheme="minorBidi"/>
+              <w:noProof/>
+              <w:sz w:val="22"/>
+              <w:szCs w:val="22"/>
+            </w:rPr>
+          </w:pPr>
+          <w:hyperlink w:anchor="_Toc103624168" w:history="1">
+            <w:r>
+              <w:rPr>
+                <w:rStyle w:val="Hyperlink"/>
+                <w:noProof/>
+              </w:rPr>
+              <w:t>9</w:t>
+            </w:r>
+            <w:r>
+              <w:rPr>
+                <w:rFonts w:asciiTheme="minorHAnsi" w:eastAsiaTheme="minorEastAsia" w:hAnsiTheme="minorHAnsi" w:cstheme="minorBidi"/>
+                <w:noProof/>
+                <w:sz w:val="22"/>
+                <w:szCs w:val="22"/>
+              </w:rPr>
+              <w:tab/>
+            </w:r>
+            <w:r>
+              <w:rPr>
+                <w:rStyle w:val="Hyperlink"/>
+                <w:noProof/>
+              </w:rPr>
+              <w:t>Nefunkcionalni</w:t>
+            </w:r>
+            <w:r>
+              <w:rPr>
+                <w:rStyle w:val="Hyperlink"/>
+                <w:noProof/>
+                <w:spacing w:val="-15"/>
+              </w:rPr>
+              <w:t xml:space="preserve"> </w:t>
+            </w:r>
+            <w:r>
+              <w:rPr>
+                <w:rStyle w:val="Hyperlink"/>
+                <w:noProof/>
+              </w:rPr>
               <w:t>zahtevi</w:t>
             </w:r>
             <w:r>
@@ -4304,7 +4354,7 @@
                 <w:noProof/>
                 <w:webHidden/>
               </w:rPr>
-              <w:instrText xml:space="preserve"> PAGEREF _Toc99144754 \h </w:instrText>
+              <w:instrText xml:space="preserve"> PAGEREF _Toc103624168 \h </w:instrText>
             </w:r>
             <w:r>
               <w:rPr>
@@ -4349,13 +4399,13 @@
               <w:szCs w:val="22"/>
             </w:rPr>
           </w:pPr>
-          <w:hyperlink w:anchor="_Toc99144755" w:history="1">
-            <w:r>
-              <w:rPr>
-                <w:rStyle w:val="Hyperlink"/>
-                <w:noProof/>
-              </w:rPr>
-              <w:t>9.2.</w:t>
+          <w:hyperlink w:anchor="_Toc103624169" w:history="1">
+            <w:r>
+              <w:rPr>
+                <w:rStyle w:val="Hyperlink"/>
+                <w:noProof/>
+              </w:rPr>
+              <w:t>9.15</w:t>
             </w:r>
             <w:r>
               <w:rPr>
@@ -4371,13 +4421,13 @@
                 <w:rStyle w:val="Hyperlink"/>
                 <w:noProof/>
               </w:rPr>
-              <w:t>Ostali</w:t>
-            </w:r>
-            <w:r>
-              <w:rPr>
-                <w:rStyle w:val="Hyperlink"/>
-                <w:noProof/>
-                <w:spacing w:val="-3"/>
+              <w:t>Sistemski</w:t>
+            </w:r>
+            <w:r>
+              <w:rPr>
+                <w:rStyle w:val="Hyperlink"/>
+                <w:noProof/>
+                <w:spacing w:val="-4"/>
               </w:rPr>
               <w:t xml:space="preserve"> </w:t>
             </w:r>
@@ -4407,7 +4457,7 @@
                 <w:noProof/>
                 <w:webHidden/>
               </w:rPr>
-              <w:instrText xml:space="preserve"> PAGEREF _Toc99144755 \h </w:instrText>
+              <w:instrText xml:space="preserve"> PAGEREF _Toc103624169 \h </w:instrText>
             </w:r>
             <w:r>
               <w:rPr>
@@ -4427,140 +4477,7 @@
                 <w:noProof/>
                 <w:webHidden/>
               </w:rPr>
-              <w:t>10</w:t>
-            </w:r>
-            <w:r>
-              <w:rPr>
-                <w:noProof/>
-                <w:webHidden/>
-              </w:rPr>
-              <w:fldChar w:fldCharType="end"/>
-            </w:r>
-          </w:hyperlink>
-        </w:p>
-        <w:p>
-          <w:pPr>
-            <w:pStyle w:val="TOC1"/>
-            <w:tabs>
-              <w:tab w:val="left" w:pos="1389"/>
-              <w:tab w:val="right" w:pos="9860"/>
-            </w:tabs>
-            <w:rPr>
-              <w:rFonts w:asciiTheme="minorHAnsi" w:eastAsiaTheme="minorEastAsia" w:hAnsiTheme="minorHAnsi" w:cstheme="minorBidi"/>
-              <w:noProof/>
-              <w:sz w:val="22"/>
-              <w:szCs w:val="22"/>
-            </w:rPr>
-          </w:pPr>
-          <w:hyperlink w:anchor="_Toc99144756" w:history="1">
-            <w:r>
-              <w:rPr>
-                <w:rStyle w:val="Hyperlink"/>
-                <w:noProof/>
-              </w:rPr>
-              <w:t>10.</w:t>
-            </w:r>
-            <w:r>
-              <w:rPr>
-                <w:rFonts w:asciiTheme="minorHAnsi" w:eastAsiaTheme="minorEastAsia" w:hAnsiTheme="minorHAnsi" w:cstheme="minorBidi"/>
-                <w:noProof/>
-                <w:sz w:val="22"/>
-                <w:szCs w:val="22"/>
-              </w:rPr>
-              <w:tab/>
-            </w:r>
-            <w:r>
-              <w:rPr>
-                <w:rStyle w:val="Hyperlink"/>
-                <w:noProof/>
-              </w:rPr>
-              <w:t>Zahtevi</w:t>
-            </w:r>
-            <w:r>
-              <w:rPr>
-                <w:rStyle w:val="Hyperlink"/>
-                <w:noProof/>
-                <w:spacing w:val="14"/>
-              </w:rPr>
-              <w:t xml:space="preserve"> </w:t>
-            </w:r>
-            <w:r>
-              <w:rPr>
-                <w:rStyle w:val="Hyperlink"/>
-                <w:noProof/>
-              </w:rPr>
-              <w:t>za</w:t>
-            </w:r>
-            <w:r>
-              <w:rPr>
-                <w:rStyle w:val="Hyperlink"/>
-                <w:noProof/>
-                <w:spacing w:val="14"/>
-              </w:rPr>
-              <w:t xml:space="preserve"> </w:t>
-            </w:r>
-            <w:r>
-              <w:rPr>
-                <w:rStyle w:val="Hyperlink"/>
-                <w:noProof/>
-              </w:rPr>
-              <w:t>korisničkom</w:t>
-            </w:r>
-            <w:r>
-              <w:rPr>
-                <w:rStyle w:val="Hyperlink"/>
-                <w:noProof/>
-                <w:spacing w:val="14"/>
-              </w:rPr>
-              <w:t xml:space="preserve"> </w:t>
-            </w:r>
-            <w:r>
-              <w:rPr>
-                <w:rStyle w:val="Hyperlink"/>
-                <w:noProof/>
-              </w:rPr>
-              <w:t>dokumentacijom</w:t>
-            </w:r>
-            <w:r>
-              <w:rPr>
-                <w:noProof/>
-                <w:webHidden/>
-              </w:rPr>
-              <w:tab/>
-            </w:r>
-            <w:r>
-              <w:rPr>
-                <w:noProof/>
-                <w:webHidden/>
-              </w:rPr>
-              <w:fldChar w:fldCharType="begin"/>
-            </w:r>
-            <w:r>
-              <w:rPr>
-                <w:noProof/>
-                <w:webHidden/>
-              </w:rPr>
-              <w:instrText xml:space="preserve"> PAGEREF _Toc99144756 \h </w:instrText>
-            </w:r>
-            <w:r>
-              <w:rPr>
-                <w:noProof/>
-                <w:webHidden/>
-              </w:rPr>
-            </w:r>
-            <w:r>
-              <w:rPr>
-                <w:noProof/>
-                <w:webHidden/>
-              </w:rPr>
-              <w:fldChar w:fldCharType="separate"/>
-            </w:r>
-            <w:r>
-              <w:rPr>
-                <w:noProof/>
-                <w:webHidden/>
-              </w:rPr>
-              <w:t>10</w:t>
+              <w:t>9</w:t>
             </w:r>
             <w:r>
               <w:rPr>
@@ -4585,13 +4502,13 @@
               <w:szCs w:val="22"/>
             </w:rPr>
           </w:pPr>
-          <w:hyperlink w:anchor="_Toc99144757" w:history="1">
-            <w:r>
-              <w:rPr>
-                <w:rStyle w:val="Hyperlink"/>
-                <w:noProof/>
-              </w:rPr>
-              <w:t>10.1.</w:t>
+          <w:hyperlink w:anchor="_Toc103624170" w:history="1">
+            <w:r>
+              <w:rPr>
+                <w:rStyle w:val="Hyperlink"/>
+                <w:noProof/>
+              </w:rPr>
+              <w:t>9.16</w:t>
             </w:r>
             <w:r>
               <w:rPr>
@@ -4607,13 +4524,13 @@
                 <w:rStyle w:val="Hyperlink"/>
                 <w:noProof/>
               </w:rPr>
-              <w:t>Uputstva</w:t>
-            </w:r>
-            <w:r>
-              <w:rPr>
-                <w:rStyle w:val="Hyperlink"/>
-                <w:noProof/>
-                <w:spacing w:val="6"/>
+              <w:t>Ostali</w:t>
+            </w:r>
+            <w:r>
+              <w:rPr>
+                <w:rStyle w:val="Hyperlink"/>
+                <w:noProof/>
+                <w:spacing w:val="-3"/>
               </w:rPr>
               <w:t xml:space="preserve"> </w:t>
             </w:r>
@@ -4622,37 +4539,7 @@
                 <w:rStyle w:val="Hyperlink"/>
                 <w:noProof/>
               </w:rPr>
-              <w:t>za</w:t>
-            </w:r>
-            <w:r>
-              <w:rPr>
-                <w:rStyle w:val="Hyperlink"/>
-                <w:noProof/>
-                <w:spacing w:val="6"/>
-              </w:rPr>
-              <w:t xml:space="preserve"> </w:t>
-            </w:r>
-            <w:r>
-              <w:rPr>
-                <w:rStyle w:val="Hyperlink"/>
-                <w:noProof/>
-              </w:rPr>
-              <w:t>korišćenje</w:t>
-            </w:r>
-            <w:r>
-              <w:rPr>
-                <w:rStyle w:val="Hyperlink"/>
-                <w:noProof/>
-                <w:spacing w:val="7"/>
-              </w:rPr>
-              <w:t xml:space="preserve"> </w:t>
-            </w:r>
-            <w:r>
-              <w:rPr>
-                <w:rStyle w:val="Hyperlink"/>
-                <w:noProof/>
-              </w:rPr>
-              <w:t>sajta</w:t>
+              <w:t>zahtevi</w:t>
             </w:r>
             <w:r>
               <w:rPr>
@@ -4673,7 +4560,7 @@
                 <w:noProof/>
                 <w:webHidden/>
               </w:rPr>
-              <w:instrText xml:space="preserve"> PAGEREF _Toc99144757 \h </w:instrText>
+              <w:instrText xml:space="preserve"> PAGEREF _Toc103624170 \h </w:instrText>
             </w:r>
             <w:r>
               <w:rPr>
@@ -4706,9 +4593,8 @@
         </w:p>
         <w:p>
           <w:pPr>
-            <w:pStyle w:val="TOC2"/>
+            <w:pStyle w:val="TOC1"/>
             <w:tabs>
-              <w:tab w:val="left" w:pos="1389"/>
               <w:tab w:val="right" w:pos="9860"/>
             </w:tabs>
             <w:rPr>
@@ -4718,13 +4604,13 @@
               <w:szCs w:val="22"/>
             </w:rPr>
           </w:pPr>
-          <w:hyperlink w:anchor="_Toc99144758" w:history="1">
-            <w:r>
-              <w:rPr>
-                <w:rStyle w:val="Hyperlink"/>
-                <w:noProof/>
-              </w:rPr>
-              <w:t>10.2.</w:t>
+          <w:hyperlink w:anchor="_Toc103624171" w:history="1">
+            <w:r>
+              <w:rPr>
+                <w:rStyle w:val="Hyperlink"/>
+                <w:noProof/>
+              </w:rPr>
+              <w:t>10</w:t>
             </w:r>
             <w:r>
               <w:rPr>
@@ -4740,7 +4626,52 @@
                 <w:rStyle w:val="Hyperlink"/>
                 <w:noProof/>
               </w:rPr>
-              <w:t>Označavanje</w:t>
+              <w:t>Zahtevi</w:t>
+            </w:r>
+            <w:r>
+              <w:rPr>
+                <w:rStyle w:val="Hyperlink"/>
+                <w:noProof/>
+                <w:spacing w:val="14"/>
+              </w:rPr>
+              <w:t xml:space="preserve"> </w:t>
+            </w:r>
+            <w:r>
+              <w:rPr>
+                <w:rStyle w:val="Hyperlink"/>
+                <w:noProof/>
+              </w:rPr>
+              <w:t>za</w:t>
+            </w:r>
+            <w:r>
+              <w:rPr>
+                <w:rStyle w:val="Hyperlink"/>
+                <w:noProof/>
+                <w:spacing w:val="14"/>
+              </w:rPr>
+              <w:t xml:space="preserve"> </w:t>
+            </w:r>
+            <w:r>
+              <w:rPr>
+                <w:rStyle w:val="Hyperlink"/>
+                <w:noProof/>
+              </w:rPr>
+              <w:t>korisničkom</w:t>
+            </w:r>
+            <w:r>
+              <w:rPr>
+                <w:rStyle w:val="Hyperlink"/>
+                <w:noProof/>
+                <w:spacing w:val="14"/>
+              </w:rPr>
+              <w:t xml:space="preserve"> </w:t>
+            </w:r>
+            <w:r>
+              <w:rPr>
+                <w:rStyle w:val="Hyperlink"/>
+                <w:noProof/>
+              </w:rPr>
+              <w:t>dokumentacijom</w:t>
             </w:r>
             <w:r>
               <w:rPr>
@@ -4761,7 +4692,7 @@
                 <w:noProof/>
                 <w:webHidden/>
               </w:rPr>
-              <w:instrText xml:space="preserve"> PAGEREF _Toc99144758 \h </w:instrText>
+              <w:instrText xml:space="preserve"> PAGEREF _Toc103624171 \h </w:instrText>
             </w:r>
             <w:r>
               <w:rPr>
@@ -4794,9 +4725,9 @@
         </w:p>
         <w:p>
           <w:pPr>
-            <w:pStyle w:val="TOC1"/>
+            <w:pStyle w:val="TOC2"/>
             <w:tabs>
-              <w:tab w:val="left" w:pos="1389"/>
+              <w:tab w:val="left" w:pos="1540"/>
               <w:tab w:val="right" w:pos="9860"/>
             </w:tabs>
             <w:rPr>
@@ -4806,13 +4737,13 @@
               <w:szCs w:val="22"/>
             </w:rPr>
           </w:pPr>
-          <w:hyperlink w:anchor="_Toc99144759" w:history="1">
-            <w:r>
-              <w:rPr>
-                <w:rStyle w:val="Hyperlink"/>
-                <w:noProof/>
-              </w:rPr>
-              <w:t>11.</w:t>
+          <w:hyperlink w:anchor="_Toc103624172" w:history="1">
+            <w:r>
+              <w:rPr>
+                <w:rStyle w:val="Hyperlink"/>
+                <w:noProof/>
+              </w:rPr>
+              <w:t>10.15</w:t>
             </w:r>
             <w:r>
               <w:rPr>
@@ -4828,6 +4759,226 @@
                 <w:rStyle w:val="Hyperlink"/>
                 <w:noProof/>
               </w:rPr>
+              <w:t>Uputstva</w:t>
+            </w:r>
+            <w:r>
+              <w:rPr>
+                <w:rStyle w:val="Hyperlink"/>
+                <w:noProof/>
+                <w:spacing w:val="6"/>
+              </w:rPr>
+              <w:t xml:space="preserve"> </w:t>
+            </w:r>
+            <w:r>
+              <w:rPr>
+                <w:rStyle w:val="Hyperlink"/>
+                <w:noProof/>
+              </w:rPr>
+              <w:t>za</w:t>
+            </w:r>
+            <w:r>
+              <w:rPr>
+                <w:rStyle w:val="Hyperlink"/>
+                <w:noProof/>
+                <w:spacing w:val="6"/>
+              </w:rPr>
+              <w:t xml:space="preserve"> </w:t>
+            </w:r>
+            <w:r>
+              <w:rPr>
+                <w:rStyle w:val="Hyperlink"/>
+                <w:noProof/>
+              </w:rPr>
+              <w:t>korišćenje</w:t>
+            </w:r>
+            <w:r>
+              <w:rPr>
+                <w:rStyle w:val="Hyperlink"/>
+                <w:noProof/>
+                <w:spacing w:val="7"/>
+              </w:rPr>
+              <w:t xml:space="preserve"> </w:t>
+            </w:r>
+            <w:r>
+              <w:rPr>
+                <w:rStyle w:val="Hyperlink"/>
+                <w:noProof/>
+              </w:rPr>
+              <w:t>sajta</w:t>
+            </w:r>
+            <w:r>
+              <w:rPr>
+                <w:noProof/>
+                <w:webHidden/>
+              </w:rPr>
+              <w:tab/>
+            </w:r>
+            <w:r>
+              <w:rPr>
+                <w:noProof/>
+                <w:webHidden/>
+              </w:rPr>
+              <w:fldChar w:fldCharType="begin"/>
+            </w:r>
+            <w:r>
+              <w:rPr>
+                <w:noProof/>
+                <w:webHidden/>
+              </w:rPr>
+              <w:instrText xml:space="preserve"> PAGEREF _Toc103624172 \h </w:instrText>
+            </w:r>
+            <w:r>
+              <w:rPr>
+                <w:noProof/>
+                <w:webHidden/>
+              </w:rPr>
+            </w:r>
+            <w:r>
+              <w:rPr>
+                <w:noProof/>
+                <w:webHidden/>
+              </w:rPr>
+              <w:fldChar w:fldCharType="separate"/>
+            </w:r>
+            <w:r>
+              <w:rPr>
+                <w:noProof/>
+                <w:webHidden/>
+              </w:rPr>
+              <w:t>10</w:t>
+            </w:r>
+            <w:r>
+              <w:rPr>
+                <w:noProof/>
+                <w:webHidden/>
+              </w:rPr>
+              <w:fldChar w:fldCharType="end"/>
+            </w:r>
+          </w:hyperlink>
+        </w:p>
+        <w:p>
+          <w:pPr>
+            <w:pStyle w:val="TOC2"/>
+            <w:tabs>
+              <w:tab w:val="left" w:pos="1540"/>
+              <w:tab w:val="right" w:pos="9860"/>
+            </w:tabs>
+            <w:rPr>
+              <w:rFonts w:asciiTheme="minorHAnsi" w:eastAsiaTheme="minorEastAsia" w:hAnsiTheme="minorHAnsi" w:cstheme="minorBidi"/>
+              <w:noProof/>
+              <w:sz w:val="22"/>
+              <w:szCs w:val="22"/>
+            </w:rPr>
+          </w:pPr>
+          <w:hyperlink w:anchor="_Toc103624173" w:history="1">
+            <w:r>
+              <w:rPr>
+                <w:rStyle w:val="Hyperlink"/>
+                <w:noProof/>
+              </w:rPr>
+              <w:t>10.16</w:t>
+            </w:r>
+            <w:r>
+              <w:rPr>
+                <w:rFonts w:asciiTheme="minorHAnsi" w:eastAsiaTheme="minorEastAsia" w:hAnsiTheme="minorHAnsi" w:cstheme="minorBidi"/>
+                <w:noProof/>
+                <w:sz w:val="22"/>
+                <w:szCs w:val="22"/>
+              </w:rPr>
+              <w:tab/>
+            </w:r>
+            <w:r>
+              <w:rPr>
+                <w:rStyle w:val="Hyperlink"/>
+                <w:noProof/>
+              </w:rPr>
+              <w:t>Označavanje</w:t>
+            </w:r>
+            <w:r>
+              <w:rPr>
+                <w:noProof/>
+                <w:webHidden/>
+              </w:rPr>
+              <w:tab/>
+            </w:r>
+            <w:r>
+              <w:rPr>
+                <w:noProof/>
+                <w:webHidden/>
+              </w:rPr>
+              <w:fldChar w:fldCharType="begin"/>
+            </w:r>
+            <w:r>
+              <w:rPr>
+                <w:noProof/>
+                <w:webHidden/>
+              </w:rPr>
+              <w:instrText xml:space="preserve"> PAGEREF _Toc103624173 \h </w:instrText>
+            </w:r>
+            <w:r>
+              <w:rPr>
+                <w:noProof/>
+                <w:webHidden/>
+              </w:rPr>
+            </w:r>
+            <w:r>
+              <w:rPr>
+                <w:noProof/>
+                <w:webHidden/>
+              </w:rPr>
+              <w:fldChar w:fldCharType="separate"/>
+            </w:r>
+            <w:r>
+              <w:rPr>
+                <w:noProof/>
+                <w:webHidden/>
+              </w:rPr>
+              <w:t>10</w:t>
+            </w:r>
+            <w:r>
+              <w:rPr>
+                <w:noProof/>
+                <w:webHidden/>
+              </w:rPr>
+              <w:fldChar w:fldCharType="end"/>
+            </w:r>
+          </w:hyperlink>
+        </w:p>
+        <w:p>
+          <w:pPr>
+            <w:pStyle w:val="TOC1"/>
+            <w:tabs>
+              <w:tab w:val="right" w:pos="9860"/>
+            </w:tabs>
+            <w:rPr>
+              <w:rFonts w:asciiTheme="minorHAnsi" w:eastAsiaTheme="minorEastAsia" w:hAnsiTheme="minorHAnsi" w:cstheme="minorBidi"/>
+              <w:noProof/>
+              <w:sz w:val="22"/>
+              <w:szCs w:val="22"/>
+            </w:rPr>
+          </w:pPr>
+          <w:hyperlink w:anchor="_Toc103624174" w:history="1">
+            <w:r>
+              <w:rPr>
+                <w:rStyle w:val="Hyperlink"/>
+                <w:noProof/>
+              </w:rPr>
+              <w:t>11</w:t>
+            </w:r>
+            <w:r>
+              <w:rPr>
+                <w:rFonts w:asciiTheme="minorHAnsi" w:eastAsiaTheme="minorEastAsia" w:hAnsiTheme="minorHAnsi" w:cstheme="minorBidi"/>
+                <w:noProof/>
+                <w:sz w:val="22"/>
+                <w:szCs w:val="22"/>
+              </w:rPr>
+              <w:tab/>
+            </w:r>
+            <w:r>
+              <w:rPr>
+                <w:rStyle w:val="Hyperlink"/>
+                <w:noProof/>
+              </w:rPr>
               <w:t>Plan</w:t>
             </w:r>
             <w:r>
@@ -4879,7 +5030,7 @@
                 <w:noProof/>
                 <w:webHidden/>
               </w:rPr>
-              <w:instrText xml:space="preserve"> PAGEREF _Toc99144759 \h </w:instrText>
+              <w:instrText xml:space="preserve"> PAGEREF _Toc103624174 \h </w:instrText>
             </w:r>
             <w:r>
               <w:rPr>
@@ -5373,6 +5524,12 @@
                 <w:lang w:val="sr-Latn-RS"/>
               </w:rPr>
             </w:pPr>
+            <w:r>
+              <w:rPr>
+                <w:lang w:val="sr-Latn-RS"/>
+              </w:rPr>
+              <w:t xml:space="preserve">  16.5.2022.</w:t>
+            </w:r>
           </w:p>
         </w:tc>
         <w:tc>
@@ -5385,6 +5542,9 @@
               <w:pStyle w:val="TableParagraph"/>
               <w:ind w:left="0"/>
             </w:pPr>
+            <w:r>
+              <w:t xml:space="preserve">    1.3</w:t>
+            </w:r>
           </w:p>
         </w:tc>
         <w:tc>
@@ -5397,6 +5557,9 @@
               <w:pStyle w:val="TableParagraph"/>
               <w:ind w:left="0"/>
             </w:pPr>
+            <w:r>
+              <w:t xml:space="preserve"> Razdvojene funkcionalnosti za odbijanje I odobravanje koktela od strane administratora</w:t>
+            </w:r>
           </w:p>
         </w:tc>
         <w:tc>
@@ -5409,6 +5572,18 @@
               <w:pStyle w:val="TableParagraph"/>
               <w:ind w:left="0"/>
             </w:pPr>
+            <w:r>
+              <w:t>Jana</w:t>
+            </w:r>
+            <w:r>
+              <w:rPr>
+                <w:spacing w:val="-6"/>
+              </w:rPr>
+              <w:t xml:space="preserve"> </w:t>
+            </w:r>
+            <w:r>
+              <w:t>Milovanović</w:t>
+            </w:r>
           </w:p>
         </w:tc>
       </w:tr>
@@ -5439,7 +5614,7 @@
         <w:spacing w:before="90"/>
       </w:pPr>
       <w:bookmarkStart w:id="0" w:name="Uvod"/>
-      <w:bookmarkStart w:id="1" w:name="_Toc99144721"/>
+      <w:bookmarkStart w:id="1" w:name="_Toc103624135"/>
       <w:bookmarkEnd w:id="0"/>
       <w:r>
         <w:lastRenderedPageBreak/>
@@ -5461,7 +5636,7 @@
         <w:spacing w:before="377"/>
         <w:ind w:hanging="983"/>
       </w:pPr>
-      <w:bookmarkStart w:id="2" w:name="_Toc99144722"/>
+      <w:bookmarkStart w:id="2" w:name="_Toc103624136"/>
       <w:r>
         <w:t>Rezime</w:t>
       </w:r>
@@ -5627,7 +5802,7 @@
         </w:tabs>
         <w:ind w:hanging="983"/>
       </w:pPr>
-      <w:bookmarkStart w:id="3" w:name="_Toc99144723"/>
+      <w:bookmarkStart w:id="3" w:name="_Toc103624137"/>
       <w:r>
         <w:t>Namena</w:t>
       </w:r>
@@ -5730,7 +5905,7 @@
         </w:tabs>
       </w:pPr>
       <w:bookmarkStart w:id="4" w:name="Tehnologije"/>
-      <w:bookmarkStart w:id="5" w:name="_Toc99144724"/>
+      <w:bookmarkStart w:id="5" w:name="_Toc103624138"/>
       <w:bookmarkEnd w:id="4"/>
       <w:r>
         <w:t>Tehnologije</w:t>
@@ -5987,7 +6162,7 @@
         </w:tabs>
       </w:pPr>
       <w:bookmarkStart w:id="6" w:name="Opis_problema"/>
-      <w:bookmarkStart w:id="7" w:name="_Toc99144725"/>
+      <w:bookmarkStart w:id="7" w:name="_Toc103624139"/>
       <w:bookmarkEnd w:id="6"/>
       <w:r>
         <w:t>Opis</w:t>
@@ -6102,7 +6277,7 @@
         <w:spacing w:before="90"/>
       </w:pPr>
       <w:bookmarkStart w:id="8" w:name="Kategorije_korisnika"/>
-      <w:bookmarkStart w:id="9" w:name="_Toc99144726"/>
+      <w:bookmarkStart w:id="9" w:name="_Toc103624140"/>
       <w:bookmarkEnd w:id="8"/>
       <w:r>
         <w:lastRenderedPageBreak/>
@@ -6232,7 +6407,7 @@
         </w:tabs>
         <w:ind w:hanging="983"/>
       </w:pPr>
-      <w:bookmarkStart w:id="10" w:name="_Toc99144727"/>
+      <w:bookmarkStart w:id="10" w:name="_Toc103624141"/>
       <w:r>
         <w:t>Administrator</w:t>
       </w:r>
@@ -6577,6 +6752,12 @@
           <w:sz w:val="24"/>
         </w:rPr>
         <w:t>Odobravanje</w:t>
+      </w:r>
+      <w:r>
+        <w:rPr>
+          <w:sz w:val="24"/>
+        </w:rPr>
+        <w:t xml:space="preserve"> I odbijanje</w:t>
       </w:r>
       <w:r>
         <w:rPr>
@@ -6843,7 +7024,7 @@
         <w:spacing w:before="1"/>
         <w:ind w:hanging="983"/>
       </w:pPr>
-      <w:bookmarkStart w:id="11" w:name="_Toc99144728"/>
+      <w:bookmarkStart w:id="11" w:name="_Toc103624142"/>
       <w:r>
         <w:t>Registrovani</w:t>
       </w:r>
@@ -7435,6 +7616,7 @@
           <w:sz w:val="24"/>
         </w:rPr>
       </w:pPr>
+      <w:proofErr w:type="gramStart"/>
       <w:r>
         <w:rPr>
           <w:sz w:val="24"/>
@@ -7447,6 +7629,7 @@
         </w:rPr>
         <w:t>,uklanjanje</w:t>
       </w:r>
+      <w:proofErr w:type="gramEnd"/>
       <w:r>
         <w:rPr>
           <w:spacing w:val="2"/>
@@ -7647,7 +7830,7 @@
         <w:spacing w:before="1"/>
         <w:ind w:hanging="983"/>
       </w:pPr>
-      <w:bookmarkStart w:id="12" w:name="_Toc99144729"/>
+      <w:bookmarkStart w:id="12" w:name="_Toc103624143"/>
       <w:r>
         <w:t>Neregistrovani</w:t>
       </w:r>
@@ -7819,7 +8002,7 @@
         <w:spacing w:before="90"/>
       </w:pPr>
       <w:bookmarkStart w:id="13" w:name="Opis_proizvoda"/>
-      <w:bookmarkStart w:id="14" w:name="_Toc99144730"/>
+      <w:bookmarkStart w:id="14" w:name="_Toc103624144"/>
       <w:bookmarkEnd w:id="13"/>
       <w:r>
         <w:rPr>
@@ -7853,7 +8036,7 @@
         <w:spacing w:before="377"/>
         <w:ind w:hanging="983"/>
       </w:pPr>
-      <w:bookmarkStart w:id="15" w:name="_Toc99144731"/>
+      <w:bookmarkStart w:id="15" w:name="_Toc103624145"/>
       <w:r>
         <w:t>Pregled</w:t>
       </w:r>
@@ -8207,7 +8390,7 @@
         </w:tabs>
         <w:ind w:hanging="983"/>
       </w:pPr>
-      <w:bookmarkStart w:id="16" w:name="_Toc99144732"/>
+      <w:bookmarkStart w:id="16" w:name="_Toc103624146"/>
       <w:r>
         <w:t>Pregled</w:t>
       </w:r>
@@ -9085,7 +9268,7 @@
         </w:tabs>
       </w:pPr>
       <w:bookmarkStart w:id="17" w:name="Funkcionalni_zahtevi"/>
-      <w:bookmarkStart w:id="18" w:name="_Toc99144733"/>
+      <w:bookmarkStart w:id="18" w:name="_Toc103624147"/>
       <w:bookmarkEnd w:id="17"/>
       <w:r>
         <w:rPr>
@@ -9121,7 +9304,7 @@
         <w:spacing w:before="378"/>
         <w:ind w:hanging="983"/>
       </w:pPr>
-      <w:bookmarkStart w:id="19" w:name="_Toc99144734"/>
+      <w:bookmarkStart w:id="19" w:name="_Toc103624148"/>
       <w:r>
         <w:t>Registracija</w:t>
       </w:r>
@@ -9315,6 +9498,7 @@
         </w:rPr>
         <w:t xml:space="preserve"> </w:t>
       </w:r>
+      <w:proofErr w:type="gramStart"/>
       <w:r>
         <w:t xml:space="preserve">biti </w:t>
       </w:r>
@@ -9325,7 +9509,11 @@
         <w:t xml:space="preserve"> </w:t>
       </w:r>
       <w:r>
-        <w:t>jedinstveno.</w:t>
+        <w:t>jedinstveno</w:t>
+      </w:r>
+      <w:proofErr w:type="gramEnd"/>
+      <w:r>
+        <w:t>.</w:t>
       </w:r>
     </w:p>
     <w:p>
@@ -9359,7 +9547,7 @@
         <w:spacing w:before="1"/>
         <w:ind w:hanging="983"/>
       </w:pPr>
-      <w:bookmarkStart w:id="20" w:name="_Toc99144735"/>
+      <w:bookmarkStart w:id="20" w:name="_Toc103624149"/>
       <w:r>
         <w:t>Prijava</w:t>
       </w:r>
@@ -9537,7 +9725,7 @@
         <w:spacing w:before="101"/>
         <w:ind w:hanging="983"/>
       </w:pPr>
-      <w:bookmarkStart w:id="21" w:name="_Toc99144736"/>
+      <w:bookmarkStart w:id="21" w:name="_Toc103624150"/>
       <w:r>
         <w:lastRenderedPageBreak/>
         <w:t>Uklanjanje</w:t>
@@ -9730,7 +9918,7 @@
         </w:tabs>
         <w:ind w:hanging="983"/>
       </w:pPr>
-      <w:bookmarkStart w:id="22" w:name="_Toc99144737"/>
+      <w:bookmarkStart w:id="22" w:name="_Toc103624151"/>
       <w:r>
         <w:t>Pr</w:t>
       </w:r>
@@ -9857,7 +10045,7 @@
           <w:tab w:val="left" w:pos="1456"/>
         </w:tabs>
       </w:pPr>
-      <w:bookmarkStart w:id="23" w:name="_Toc99144738"/>
+      <w:bookmarkStart w:id="23" w:name="_Toc103624152"/>
       <w:r>
         <w:t>Promena</w:t>
       </w:r>
@@ -9991,7 +10179,7 @@
         </w:tabs>
         <w:ind w:hanging="983"/>
       </w:pPr>
-      <w:bookmarkStart w:id="24" w:name="_Toc99144739"/>
+      <w:bookmarkStart w:id="24" w:name="_Toc103624153"/>
       <w:r>
         <w:t>Promena</w:t>
       </w:r>
@@ -10111,7 +10299,7 @@
         </w:tabs>
         <w:ind w:hanging="983"/>
       </w:pPr>
-      <w:bookmarkStart w:id="25" w:name="_Toc99144740"/>
+      <w:bookmarkStart w:id="25" w:name="_Toc103624154"/>
       <w:r>
         <w:t>Pretraga</w:t>
       </w:r>
@@ -10267,7 +10455,7 @@
         </w:tabs>
         <w:ind w:hanging="983"/>
       </w:pPr>
-      <w:bookmarkStart w:id="26" w:name="_Toc99144741"/>
+      <w:bookmarkStart w:id="26" w:name="_Toc103624155"/>
       <w:r>
         <w:t>Pregled</w:t>
       </w:r>
@@ -10459,7 +10647,7 @@
         </w:tabs>
         <w:ind w:hanging="983"/>
       </w:pPr>
-      <w:bookmarkStart w:id="27" w:name="_Toc99144742"/>
+      <w:bookmarkStart w:id="27" w:name="_Toc103624156"/>
       <w:r>
         <w:t>Ocenjivanje</w:t>
       </w:r>
@@ -10605,7 +10793,7 @@
         </w:tabs>
         <w:ind w:hanging="983"/>
       </w:pPr>
-      <w:bookmarkStart w:id="28" w:name="_Toc99144743"/>
+      <w:bookmarkStart w:id="28" w:name="_Toc103624157"/>
       <w:r>
         <w:t>Dodavanje</w:t>
       </w:r>
@@ -10758,7 +10946,7 @@
           <w:tab w:val="left" w:pos="1456"/>
         </w:tabs>
       </w:pPr>
-      <w:bookmarkStart w:id="29" w:name="_Toc99144744"/>
+      <w:bookmarkStart w:id="29" w:name="_Toc103624158"/>
       <w:r>
         <w:t>Uklanjanje</w:t>
       </w:r>
@@ -10842,7 +11030,7 @@
           <w:tab w:val="left" w:pos="1456"/>
         </w:tabs>
       </w:pPr>
-      <w:bookmarkStart w:id="30" w:name="_Toc99144745"/>
+      <w:bookmarkStart w:id="30" w:name="_Toc103624159"/>
       <w:r>
         <w:t>Pregled</w:t>
       </w:r>
@@ -11007,7 +11195,7 @@
         </w:tabs>
         <w:ind w:hanging="983"/>
       </w:pPr>
-      <w:bookmarkStart w:id="31" w:name="_Toc99144746"/>
+      <w:bookmarkStart w:id="31" w:name="_Toc103624160"/>
       <w:r>
         <w:t>Dodavanje</w:t>
       </w:r>
@@ -11119,7 +11307,7 @@
         <w:spacing w:before="1"/>
         <w:ind w:hanging="983"/>
       </w:pPr>
-      <w:bookmarkStart w:id="32" w:name="_Toc99144747"/>
+      <w:bookmarkStart w:id="32" w:name="_Toc103624161"/>
       <w:r>
         <w:t>Odobravanje</w:t>
       </w:r>
@@ -11255,10 +11443,7 @@
     <w:p>
       <w:pPr>
         <w:pStyle w:val="BodyText"/>
-        <w:spacing w:before="9"/>
-        <w:rPr>
-          <w:sz w:val="28"/>
-        </w:rPr>
+        <w:ind w:left="113"/>
       </w:pPr>
     </w:p>
     <w:p>
@@ -11266,16 +11451,173 @@
         <w:pStyle w:val="Heading2"/>
         <w:numPr>
           <w:ilvl w:val="1"/>
-          <w:numId w:val="3"/>
+          <w:numId w:val="8"/>
         </w:numPr>
         <w:tabs>
           <w:tab w:val="left" w:pos="1454"/>
           <w:tab w:val="left" w:pos="1456"/>
         </w:tabs>
         <w:spacing w:before="1"/>
-        <w:ind w:hanging="983"/>
-      </w:pPr>
-      <w:bookmarkStart w:id="33" w:name="_Toc99144748"/>
+      </w:pPr>
+      <w:r>
+        <w:t xml:space="preserve">   </w:t>
+      </w:r>
+      <w:bookmarkStart w:id="33" w:name="_Toc103624162"/>
+      <w:r>
+        <w:t>Odbijanje</w:t>
+      </w:r>
+      <w:r>
+        <w:rPr>
+          <w:spacing w:val="6"/>
+        </w:rPr>
+        <w:t xml:space="preserve"> </w:t>
+      </w:r>
+      <w:r>
+        <w:t>koktela</w:t>
+      </w:r>
+      <w:r>
+        <w:rPr>
+          <w:spacing w:val="7"/>
+        </w:rPr>
+        <w:t xml:space="preserve"> </w:t>
+      </w:r>
+      <w:r>
+        <w:t>od</w:t>
+      </w:r>
+      <w:r>
+        <w:rPr>
+          <w:spacing w:val="7"/>
+        </w:rPr>
+        <w:t xml:space="preserve"> </w:t>
+      </w:r>
+      <w:r>
+        <w:t>strane</w:t>
+      </w:r>
+      <w:r>
+        <w:rPr>
+          <w:spacing w:val="7"/>
+        </w:rPr>
+        <w:t xml:space="preserve"> </w:t>
+      </w:r>
+      <w:r>
+        <w:t>administratora</w:t>
+      </w:r>
+      <w:bookmarkEnd w:id="33"/>
+    </w:p>
+    <w:p>
+      <w:pPr>
+        <w:pStyle w:val="BodyText"/>
+        <w:spacing w:before="5"/>
+        <w:rPr>
+          <w:b/>
+          <w:sz w:val="28"/>
+        </w:rPr>
+      </w:pPr>
+    </w:p>
+    <w:p>
+      <w:pPr>
+        <w:pStyle w:val="BodyText"/>
+        <w:ind w:left="113"/>
+      </w:pPr>
+      <w:r>
+        <w:t>Administrator</w:t>
+      </w:r>
+      <w:r>
+        <w:rPr>
+          <w:spacing w:val="12"/>
+        </w:rPr>
+        <w:t xml:space="preserve"> </w:t>
+      </w:r>
+      <w:r>
+        <w:t>odbija</w:t>
+      </w:r>
+      <w:r>
+        <w:rPr>
+          <w:spacing w:val="12"/>
+        </w:rPr>
+        <w:t xml:space="preserve"> </w:t>
+      </w:r>
+      <w:r>
+        <w:t>koktele</w:t>
+      </w:r>
+      <w:r>
+        <w:rPr>
+          <w:spacing w:val="13"/>
+        </w:rPr>
+        <w:t xml:space="preserve"> </w:t>
+      </w:r>
+      <w:r>
+        <w:t>koje</w:t>
+      </w:r>
+      <w:r>
+        <w:rPr>
+          <w:spacing w:val="12"/>
+        </w:rPr>
+        <w:t xml:space="preserve"> </w:t>
+      </w:r>
+      <w:r>
+        <w:t>je</w:t>
+      </w:r>
+      <w:r>
+        <w:rPr>
+          <w:spacing w:val="13"/>
+        </w:rPr>
+        <w:t xml:space="preserve"> </w:t>
+      </w:r>
+      <w:r>
+        <w:t>registrovani</w:t>
+      </w:r>
+      <w:r>
+        <w:rPr>
+          <w:spacing w:val="12"/>
+        </w:rPr>
+        <w:t xml:space="preserve"> </w:t>
+      </w:r>
+      <w:r>
+        <w:t>korisnik</w:t>
+      </w:r>
+      <w:r>
+        <w:rPr>
+          <w:spacing w:val="13"/>
+        </w:rPr>
+        <w:t xml:space="preserve"> </w:t>
+      </w:r>
+      <w:r>
+        <w:t>prethodno</w:t>
+      </w:r>
+      <w:r>
+        <w:rPr>
+          <w:spacing w:val="12"/>
+        </w:rPr>
+        <w:t xml:space="preserve"> </w:t>
+      </w:r>
+      <w:r>
+        <w:t>dodao.</w:t>
+      </w:r>
+    </w:p>
+    <w:p>
+      <w:pPr>
+        <w:pStyle w:val="BodyText"/>
+        <w:spacing w:before="9"/>
+        <w:rPr>
+          <w:sz w:val="28"/>
+        </w:rPr>
+      </w:pPr>
+    </w:p>
+    <w:p>
+      <w:pPr>
+        <w:pStyle w:val="Heading2"/>
+        <w:numPr>
+          <w:ilvl w:val="1"/>
+          <w:numId w:val="8"/>
+        </w:numPr>
+        <w:tabs>
+          <w:tab w:val="left" w:pos="1454"/>
+          <w:tab w:val="left" w:pos="1456"/>
+        </w:tabs>
+        <w:spacing w:before="1"/>
+      </w:pPr>
+      <w:bookmarkStart w:id="34" w:name="_Toc103624163"/>
       <w:r>
         <w:t>Rešavanje</w:t>
       </w:r>
@@ -11288,7 +11630,7 @@
       <w:r>
         <w:t>kviza</w:t>
       </w:r>
-      <w:bookmarkEnd w:id="33"/>
+      <w:bookmarkEnd w:id="34"/>
     </w:p>
     <w:p>
       <w:pPr>
@@ -11448,6 +11790,7 @@
         </w:rPr>
         <w:t xml:space="preserve">e </w:t>
       </w:r>
+      <w:proofErr w:type="gramStart"/>
       <w:r>
         <w:rPr>
           <w:color w:val="000000"/>
@@ -11460,7 +11803,15 @@
           <w:color w:val="000000"/>
           <w:shd w:val="clear" w:color="auto" w:fill="FFFFFF"/>
         </w:rPr>
-        <w:t>njegovom licnos</w:t>
+        <w:t>njegovom</w:t>
+      </w:r>
+      <w:proofErr w:type="gramEnd"/>
+      <w:r>
+        <w:rPr>
+          <w:color w:val="000000"/>
+          <w:shd w:val="clear" w:color="auto" w:fill="FFFFFF"/>
+        </w:rPr>
+        <w:t xml:space="preserve"> licnos</w:t>
       </w:r>
       <w:r>
         <w:rPr>
@@ -11484,7 +11835,7 @@
         <w:pStyle w:val="Heading2"/>
         <w:numPr>
           <w:ilvl w:val="1"/>
-          <w:numId w:val="3"/>
+          <w:numId w:val="8"/>
         </w:numPr>
         <w:tabs>
           <w:tab w:val="left" w:pos="1454"/>
@@ -11493,7 +11844,7 @@
         <w:spacing w:before="101"/>
         <w:ind w:hanging="983"/>
       </w:pPr>
-      <w:bookmarkStart w:id="34" w:name="_Toc99144749"/>
+      <w:bookmarkStart w:id="35" w:name="_Toc103624164"/>
       <w:r>
         <w:t>Prikaz</w:t>
       </w:r>
@@ -11533,7 +11884,7 @@
       <w:r>
         <w:t>korisnika</w:t>
       </w:r>
-      <w:bookmarkEnd w:id="34"/>
+      <w:bookmarkEnd w:id="35"/>
     </w:p>
     <w:p>
       <w:pPr>
@@ -11659,7 +12010,7 @@
         <w:pStyle w:val="Heading2"/>
         <w:numPr>
           <w:ilvl w:val="1"/>
-          <w:numId w:val="3"/>
+          <w:numId w:val="8"/>
         </w:numPr>
         <w:tabs>
           <w:tab w:val="left" w:pos="1454"/>
@@ -11667,11 +12018,11 @@
         </w:tabs>
         <w:ind w:hanging="983"/>
       </w:pPr>
-      <w:bookmarkStart w:id="35" w:name="_Toc99144750"/>
+      <w:bookmarkStart w:id="36" w:name="_Toc103624165"/>
       <w:r>
         <w:t>Odjava</w:t>
       </w:r>
-      <w:bookmarkEnd w:id="35"/>
+      <w:bookmarkEnd w:id="36"/>
     </w:p>
     <w:p>
       <w:pPr>
@@ -11688,16 +12039,16 @@
         <w:pStyle w:val="Heading1"/>
         <w:numPr>
           <w:ilvl w:val="0"/>
-          <w:numId w:val="3"/>
+          <w:numId w:val="8"/>
         </w:numPr>
         <w:tabs>
           <w:tab w:val="left" w:pos="702"/>
           <w:tab w:val="left" w:pos="703"/>
         </w:tabs>
       </w:pPr>
-      <w:bookmarkStart w:id="36" w:name="Pretpostavke_i_ograničenja"/>
-      <w:bookmarkStart w:id="37" w:name="_Toc99144751"/>
-      <w:bookmarkEnd w:id="36"/>
+      <w:bookmarkStart w:id="37" w:name="Pretpostavke_i_ograničenja"/>
+      <w:bookmarkStart w:id="38" w:name="_Toc103624166"/>
+      <w:bookmarkEnd w:id="37"/>
       <w:r>
         <w:t>Pretpostavke</w:t>
       </w:r>
@@ -11719,7 +12070,7 @@
       <w:r>
         <w:t>ograničenja</w:t>
       </w:r>
-      <w:bookmarkEnd w:id="37"/>
+      <w:bookmarkEnd w:id="38"/>
     </w:p>
     <w:p>
       <w:pPr>
@@ -12206,20 +12557,20 @@
         <w:pStyle w:val="Heading1"/>
         <w:numPr>
           <w:ilvl w:val="0"/>
-          <w:numId w:val="3"/>
+          <w:numId w:val="8"/>
         </w:numPr>
         <w:tabs>
           <w:tab w:val="left" w:pos="702"/>
           <w:tab w:val="left" w:pos="703"/>
         </w:tabs>
       </w:pPr>
-      <w:bookmarkStart w:id="38" w:name="Kvalitet"/>
-      <w:bookmarkStart w:id="39" w:name="_Toc99144752"/>
-      <w:bookmarkEnd w:id="38"/>
+      <w:bookmarkStart w:id="39" w:name="Kvalitet"/>
+      <w:bookmarkStart w:id="40" w:name="_Toc103624167"/>
+      <w:bookmarkEnd w:id="39"/>
       <w:r>
         <w:t>Kvalitet</w:t>
       </w:r>
-      <w:bookmarkEnd w:id="39"/>
+      <w:bookmarkEnd w:id="40"/>
     </w:p>
     <w:p>
       <w:pPr>
@@ -12273,16 +12624,16 @@
         <w:pStyle w:val="Heading1"/>
         <w:numPr>
           <w:ilvl w:val="0"/>
-          <w:numId w:val="3"/>
+          <w:numId w:val="8"/>
         </w:numPr>
         <w:tabs>
           <w:tab w:val="left" w:pos="702"/>
           <w:tab w:val="left" w:pos="703"/>
         </w:tabs>
       </w:pPr>
-      <w:bookmarkStart w:id="40" w:name="Nefunkcionalni_zahtevi"/>
-      <w:bookmarkStart w:id="41" w:name="_Toc99144753"/>
-      <w:bookmarkEnd w:id="40"/>
+      <w:bookmarkStart w:id="41" w:name="Nefunkcionalni_zahtevi"/>
+      <w:bookmarkStart w:id="42" w:name="_Toc103624168"/>
+      <w:bookmarkEnd w:id="41"/>
       <w:r>
         <w:t>Nefunkcionalni</w:t>
       </w:r>
@@ -12295,7 +12646,7 @@
       <w:r>
         <w:t>zahtevi</w:t>
       </w:r>
-      <w:bookmarkEnd w:id="41"/>
+      <w:bookmarkEnd w:id="42"/>
     </w:p>
     <w:p>
       <w:pPr>
@@ -12384,7 +12735,7 @@
         <w:pStyle w:val="Heading2"/>
         <w:numPr>
           <w:ilvl w:val="1"/>
-          <w:numId w:val="3"/>
+          <w:numId w:val="8"/>
         </w:numPr>
         <w:tabs>
           <w:tab w:val="left" w:pos="1454"/>
@@ -12392,7 +12743,7 @@
         </w:tabs>
         <w:ind w:hanging="983"/>
       </w:pPr>
-      <w:bookmarkStart w:id="42" w:name="_Toc99144754"/>
+      <w:bookmarkStart w:id="43" w:name="_Toc103624169"/>
       <w:r>
         <w:t>Sistemski</w:t>
       </w:r>
@@ -12405,7 +12756,7 @@
       <w:r>
         <w:t>zahtevi</w:t>
       </w:r>
-      <w:bookmarkEnd w:id="42"/>
+      <w:bookmarkEnd w:id="43"/>
     </w:p>
     <w:p>
       <w:pPr>
@@ -12425,6 +12776,7 @@
         <w:jc w:val="both"/>
       </w:pPr>
       <w:r>
+        <w:lastRenderedPageBreak/>
         <w:t>Server</w:t>
       </w:r>
       <w:r>
@@ -12676,7 +13028,7 @@
         <w:pStyle w:val="Heading2"/>
         <w:numPr>
           <w:ilvl w:val="1"/>
-          <w:numId w:val="3"/>
+          <w:numId w:val="8"/>
         </w:numPr>
         <w:tabs>
           <w:tab w:val="left" w:pos="1454"/>
@@ -12684,7 +13036,7 @@
         </w:tabs>
         <w:ind w:hanging="983"/>
       </w:pPr>
-      <w:bookmarkStart w:id="43" w:name="_Toc99144755"/>
+      <w:bookmarkStart w:id="44" w:name="_Toc103624170"/>
       <w:r>
         <w:t>Ostali</w:t>
       </w:r>
@@ -12697,7 +13049,7 @@
       <w:r>
         <w:t>zahtevi</w:t>
       </w:r>
-      <w:bookmarkEnd w:id="43"/>
+      <w:bookmarkEnd w:id="44"/>
     </w:p>
     <w:p>
       <w:pPr>
@@ -12995,15 +13347,15 @@
         <w:pStyle w:val="Heading1"/>
         <w:numPr>
           <w:ilvl w:val="0"/>
-          <w:numId w:val="3"/>
+          <w:numId w:val="8"/>
         </w:numPr>
         <w:tabs>
           <w:tab w:val="left" w:pos="703"/>
         </w:tabs>
       </w:pPr>
-      <w:bookmarkStart w:id="44" w:name="Zahtevi_za_korisničkom_dokumentacijom"/>
-      <w:bookmarkStart w:id="45" w:name="_Toc99144756"/>
-      <w:bookmarkEnd w:id="44"/>
+      <w:bookmarkStart w:id="45" w:name="Zahtevi_za_korisničkom_dokumentacijom"/>
+      <w:bookmarkStart w:id="46" w:name="_Toc103624171"/>
+      <w:bookmarkEnd w:id="45"/>
       <w:r>
         <w:t>Zahtevi</w:t>
       </w:r>
@@ -13034,14 +13386,14 @@
       <w:r>
         <w:t>dokumentacijom</w:t>
       </w:r>
-      <w:bookmarkEnd w:id="45"/>
+      <w:bookmarkEnd w:id="46"/>
     </w:p>
     <w:p>
       <w:pPr>
         <w:pStyle w:val="Heading2"/>
         <w:numPr>
           <w:ilvl w:val="1"/>
-          <w:numId w:val="3"/>
+          <w:numId w:val="8"/>
         </w:numPr>
         <w:tabs>
           <w:tab w:val="left" w:pos="1454"/>
@@ -13050,7 +13402,7 @@
         <w:spacing w:before="377"/>
         <w:ind w:hanging="983"/>
       </w:pPr>
-      <w:bookmarkStart w:id="46" w:name="_Toc99144757"/>
+      <w:bookmarkStart w:id="47" w:name="_Toc103624172"/>
       <w:r>
         <w:t>Uputstva</w:t>
       </w:r>
@@ -13081,7 +13433,7 @@
       <w:r>
         <w:t>sajta</w:t>
       </w:r>
-      <w:bookmarkEnd w:id="46"/>
+      <w:bookmarkEnd w:id="47"/>
     </w:p>
     <w:p>
       <w:pPr>
@@ -13205,7 +13557,7 @@
         <w:pStyle w:val="Heading2"/>
         <w:numPr>
           <w:ilvl w:val="1"/>
-          <w:numId w:val="3"/>
+          <w:numId w:val="8"/>
         </w:numPr>
         <w:tabs>
           <w:tab w:val="left" w:pos="981"/>
@@ -13214,11 +13566,11 @@
         <w:spacing w:before="101"/>
         <w:ind w:right="6563" w:hanging="1029"/>
       </w:pPr>
-      <w:bookmarkStart w:id="47" w:name="_Toc99144758"/>
+      <w:bookmarkStart w:id="48" w:name="_Toc103624173"/>
       <w:r>
         <w:t>Označavanje</w:t>
       </w:r>
-      <w:bookmarkEnd w:id="47"/>
+      <w:bookmarkEnd w:id="48"/>
     </w:p>
     <w:p>
       <w:pPr>
@@ -13327,7 +13679,7 @@
         <w:pStyle w:val="Heading1"/>
         <w:numPr>
           <w:ilvl w:val="0"/>
-          <w:numId w:val="3"/>
+          <w:numId w:val="8"/>
         </w:numPr>
         <w:tabs>
           <w:tab w:val="left" w:pos="703"/>
@@ -13335,9 +13687,9 @@
         <w:spacing w:before="1"/>
         <w:ind w:right="6655" w:hanging="703"/>
       </w:pPr>
-      <w:bookmarkStart w:id="48" w:name="Plan_i_prioriteti"/>
-      <w:bookmarkStart w:id="49" w:name="_Toc99144759"/>
-      <w:bookmarkEnd w:id="48"/>
+      <w:bookmarkStart w:id="49" w:name="Plan_i_prioriteti"/>
+      <w:bookmarkStart w:id="50" w:name="_Toc103624174"/>
+      <w:bookmarkEnd w:id="49"/>
       <w:r>
         <w:t>Plan</w:t>
       </w:r>
@@ -13359,7 +13711,7 @@
       <w:r>
         <w:t>prioriteti</w:t>
       </w:r>
-      <w:bookmarkEnd w:id="49"/>
+      <w:bookmarkEnd w:id="50"/>
     </w:p>
     <w:p>
       <w:pPr>
@@ -14045,7 +14397,7 @@
 </file>
 
 <file path=word/endnotes.xml><?xml version="1.0" encoding="utf-8"?>
-<w:endnotes xmlns:wpc="http://schemas.microsoft.com/office/word/2010/wordprocessingCanvas" xmlns:cx="http://schemas.microsoft.com/office/drawing/2014/chartex" xmlns:cx1="http://schemas.microsoft.com/office/drawing/2015/9/8/chartex" xmlns:cx2="http://schemas.microsoft.com/office/drawing/2015/10/21/chartex" xmlns:cx3="http://schemas.microsoft.com/office/drawing/2016/5/9/chartex" xmlns:cx4="http://schemas.microsoft.com/office/drawing/2016/5/10/chartex" xmlns:cx5="http://schemas.microsoft.com/office/drawing/2016/5/11/chartex" xmlns:cx6="http://schemas.microsoft.com/office/drawing/2016/5/12/chartex" xmlns:cx7="http://schemas.microsoft.com/office/drawing/2016/5/13/chartex" xmlns:cx8="http://schemas.microsoft.com/office/drawing/2016/5/14/chartex" xmlns:mc="http://schemas.openxmlformats.org/markup-compatibility/2006" xmlns:aink="http://schemas.microsoft.com/office/drawing/2016/ink" xmlns:am3d="http://schemas.microsoft.com/office/drawing/2017/model3d" xmlns:o="urn:schemas-microsoft-com:office:office" xmlns:r="http://schemas.openxmlformats.org/officeDocument/2006/relationships" xmlns:m="http://schemas.openxmlformats.org/officeDocument/2006/math" xmlns:v="urn:schemas-microsoft-com:vml" xmlns:wp14="http://schemas.microsoft.com/office/word/2010/wordprocessingDrawing" xmlns:wp="http://schemas.openxmlformats.org/drawingml/2006/wordprocessingDrawing" xmlns:w10="urn:schemas-microsoft-com:office:word" xmlns:w="http://schemas.openxmlformats.org/wordprocessingml/2006/main" xmlns:w14="http://schemas.microsoft.com/office/word/2010/wordml" xmlns:w15="http://schemas.microsoft.com/office/word/2012/wordml" xmlns:w16cex="http://schemas.microsoft.com/office/word/2018/wordml/cex" xmlns:w16cid="http://schemas.microsoft.com/office/word/2016/wordml/cid" xmlns:w16="http://schemas.microsoft.com/office/word/2018/wordml" xmlns:w16sdtdh="http://schemas.microsoft.com/office/word/2020/wordml/sdtdatahash" xmlns:w16se="http://schemas.microsoft.com/office/word/2015/wordml/symex" xmlns:wpg="http://schemas.microsoft.com/office/word/2010/wordprocessingGroup" xmlns:wpi="http://schemas.microsoft.com/office/word/2010/wordprocessingInk" xmlns:wne="http://schemas.microsoft.com/office/word/2006/wordml" xmlns:wps="http://schemas.microsoft.com/office/word/2010/wordprocessingShape" mc:Ignorable="w14 w15 w16se w16cid w16 w16cex w16sdtdh wp14">
+<w:endnotes xmlns:wpc="http://schemas.microsoft.com/office/word/2010/wordprocessingCanvas" xmlns:cx="http://schemas.microsoft.com/office/drawing/2014/chartex" xmlns:cx1="http://schemas.microsoft.com/office/drawing/2015/9/8/chartex" xmlns:cx2="http://schemas.microsoft.com/office/drawing/2015/10/21/chartex" xmlns:cx3="http://schemas.microsoft.com/office/drawing/2016/5/9/chartex" xmlns:cx4="http://schemas.microsoft.com/office/drawing/2016/5/10/chartex" xmlns:cx5="http://schemas.microsoft.com/office/drawing/2016/5/11/chartex" xmlns:cx6="http://schemas.microsoft.com/office/drawing/2016/5/12/chartex" xmlns:cx7="http://schemas.microsoft.com/office/drawing/2016/5/13/chartex" xmlns:cx8="http://schemas.microsoft.com/office/drawing/2016/5/14/chartex" xmlns:mc="http://schemas.openxmlformats.org/markup-compatibility/2006" xmlns:aink="http://schemas.microsoft.com/office/drawing/2016/ink" xmlns:am3d="http://schemas.microsoft.com/office/drawing/2017/model3d" xmlns:o="urn:schemas-microsoft-com:office:office" xmlns:oel="http://schemas.microsoft.com/office/2019/extlst" xmlns:r="http://schemas.openxmlformats.org/officeDocument/2006/relationships" xmlns:m="http://schemas.openxmlformats.org/officeDocument/2006/math" xmlns:v="urn:schemas-microsoft-com:vml" xmlns:wp14="http://schemas.microsoft.com/office/word/2010/wordprocessingDrawing" xmlns:wp="http://schemas.openxmlformats.org/drawingml/2006/wordprocessingDrawing" xmlns:w10="urn:schemas-microsoft-com:office:word" xmlns:w="http://schemas.openxmlformats.org/wordprocessingml/2006/main" xmlns:w14="http://schemas.microsoft.com/office/word/2010/wordml" xmlns:w15="http://schemas.microsoft.com/office/word/2012/wordml" xmlns:w16cex="http://schemas.microsoft.com/office/word/2018/wordml/cex" xmlns:w16cid="http://schemas.microsoft.com/office/word/2016/wordml/cid" xmlns:w16="http://schemas.microsoft.com/office/word/2018/wordml" xmlns:w16sdtdh="http://schemas.microsoft.com/office/word/2020/wordml/sdtdatahash" xmlns:w16se="http://schemas.microsoft.com/office/word/2015/wordml/symex" xmlns:wpg="http://schemas.microsoft.com/office/word/2010/wordprocessingGroup" xmlns:wpi="http://schemas.microsoft.com/office/word/2010/wordprocessingInk" xmlns:wne="http://schemas.microsoft.com/office/word/2006/wordml" xmlns:wps="http://schemas.microsoft.com/office/word/2010/wordprocessingShape" mc:Ignorable="w14 w15 w16se w16cid w16 w16cex w16sdtdh wp14">
   <w:endnote w:type="separator" w:id="-1">
     <w:p>
       <w:r>
@@ -14064,7 +14416,7 @@
 </file>
 
 <file path=word/footer1.xml><?xml version="1.0" encoding="utf-8"?>
-<w:ftr xmlns:wpc="http://schemas.microsoft.com/office/word/2010/wordprocessingCanvas" xmlns:cx="http://schemas.microsoft.com/office/drawing/2014/chartex" xmlns:cx1="http://schemas.microsoft.com/office/drawing/2015/9/8/chartex" xmlns:cx2="http://schemas.microsoft.com/office/drawing/2015/10/21/chartex" xmlns:cx3="http://schemas.microsoft.com/office/drawing/2016/5/9/chartex" xmlns:cx4="http://schemas.microsoft.com/office/drawing/2016/5/10/chartex" xmlns:cx5="http://schemas.microsoft.com/office/drawing/2016/5/11/chartex" xmlns:cx6="http://schemas.microsoft.com/office/drawing/2016/5/12/chartex" xmlns:cx7="http://schemas.microsoft.com/office/drawing/2016/5/13/chartex" xmlns:cx8="http://schemas.microsoft.com/office/drawing/2016/5/14/chartex" xmlns:mc="http://schemas.openxmlformats.org/markup-compatibility/2006" xmlns:aink="http://schemas.microsoft.com/office/drawing/2016/ink" xmlns:am3d="http://schemas.microsoft.com/office/drawing/2017/model3d" xmlns:o="urn:schemas-microsoft-com:office:office" xmlns:r="http://schemas.openxmlformats.org/officeDocument/2006/relationships" xmlns:m="http://schemas.openxmlformats.org/officeDocument/2006/math" xmlns:v="urn:schemas-microsoft-com:vml" xmlns:wp14="http://schemas.microsoft.com/office/word/2010/wordprocessingDrawing" xmlns:wp="http://schemas.openxmlformats.org/drawingml/2006/wordprocessingDrawing" xmlns:w10="urn:schemas-microsoft-com:office:word" xmlns:w="http://schemas.openxmlformats.org/wordprocessingml/2006/main" xmlns:w14="http://schemas.microsoft.com/office/word/2010/wordml" xmlns:w15="http://schemas.microsoft.com/office/word/2012/wordml" xmlns:w16cex="http://schemas.microsoft.com/office/word/2018/wordml/cex" xmlns:w16cid="http://schemas.microsoft.com/office/word/2016/wordml/cid" xmlns:w16="http://schemas.microsoft.com/office/word/2018/wordml" xmlns:w16sdtdh="http://schemas.microsoft.com/office/word/2020/wordml/sdtdatahash" xmlns:w16se="http://schemas.microsoft.com/office/word/2015/wordml/symex" xmlns:wpg="http://schemas.microsoft.com/office/word/2010/wordprocessingGroup" xmlns:wpi="http://schemas.microsoft.com/office/word/2010/wordprocessingInk" xmlns:wne="http://schemas.microsoft.com/office/word/2006/wordml" xmlns:wps="http://schemas.microsoft.com/office/word/2010/wordprocessingShape" mc:Ignorable="w14 w15 w16se w16cid w16 w16cex w16sdtdh wp14">
+<w:ftr xmlns:wpc="http://schemas.microsoft.com/office/word/2010/wordprocessingCanvas" xmlns:cx="http://schemas.microsoft.com/office/drawing/2014/chartex" xmlns:cx1="http://schemas.microsoft.com/office/drawing/2015/9/8/chartex" xmlns:cx2="http://schemas.microsoft.com/office/drawing/2015/10/21/chartex" xmlns:cx3="http://schemas.microsoft.com/office/drawing/2016/5/9/chartex" xmlns:cx4="http://schemas.microsoft.com/office/drawing/2016/5/10/chartex" xmlns:cx5="http://schemas.microsoft.com/office/drawing/2016/5/11/chartex" xmlns:cx6="http://schemas.microsoft.com/office/drawing/2016/5/12/chartex" xmlns:cx7="http://schemas.microsoft.com/office/drawing/2016/5/13/chartex" xmlns:cx8="http://schemas.microsoft.com/office/drawing/2016/5/14/chartex" xmlns:mc="http://schemas.openxmlformats.org/markup-compatibility/2006" xmlns:aink="http://schemas.microsoft.com/office/drawing/2016/ink" xmlns:am3d="http://schemas.microsoft.com/office/drawing/2017/model3d" xmlns:o="urn:schemas-microsoft-com:office:office" xmlns:oel="http://schemas.microsoft.com/office/2019/extlst" xmlns:r="http://schemas.openxmlformats.org/officeDocument/2006/relationships" xmlns:m="http://schemas.openxmlformats.org/officeDocument/2006/math" xmlns:v="urn:schemas-microsoft-com:vml" xmlns:wp14="http://schemas.microsoft.com/office/word/2010/wordprocessingDrawing" xmlns:wp="http://schemas.openxmlformats.org/drawingml/2006/wordprocessingDrawing" xmlns:w10="urn:schemas-microsoft-com:office:word" xmlns:w="http://schemas.openxmlformats.org/wordprocessingml/2006/main" xmlns:w14="http://schemas.microsoft.com/office/word/2010/wordml" xmlns:w15="http://schemas.microsoft.com/office/word/2012/wordml" xmlns:w16cex="http://schemas.microsoft.com/office/word/2018/wordml/cex" xmlns:w16cid="http://schemas.microsoft.com/office/word/2016/wordml/cid" xmlns:w16="http://schemas.microsoft.com/office/word/2018/wordml" xmlns:w16sdtdh="http://schemas.microsoft.com/office/word/2020/wordml/sdtdatahash" xmlns:w16se="http://schemas.microsoft.com/office/word/2015/wordml/symex" xmlns:wpg="http://schemas.microsoft.com/office/word/2010/wordprocessingGroup" xmlns:wpi="http://schemas.microsoft.com/office/word/2010/wordprocessingInk" xmlns:wne="http://schemas.microsoft.com/office/word/2006/wordml" xmlns:wps="http://schemas.microsoft.com/office/word/2010/wordprocessingShape" mc:Ignorable="w14 w15 w16se w16cid w16 w16cex w16sdtdh wp14">
   <w:sdt>
     <w:sdtPr>
       <w:id w:val="-176269318"/>
@@ -14117,7 +14469,7 @@
 </file>
 
 <file path=word/footnotes.xml><?xml version="1.0" encoding="utf-8"?>
-<w:footnotes xmlns:wpc="http://schemas.microsoft.com/office/word/2010/wordprocessingCanvas" xmlns:cx="http://schemas.microsoft.com/office/drawing/2014/chartex" xmlns:cx1="http://schemas.microsoft.com/office/drawing/2015/9/8/chartex" xmlns:cx2="http://schemas.microsoft.com/office/drawing/2015/10/21/chartex" xmlns:cx3="http://schemas.microsoft.com/office/drawing/2016/5/9/chartex" xmlns:cx4="http://schemas.microsoft.com/office/drawing/2016/5/10/chartex" xmlns:cx5="http://schemas.microsoft.com/office/drawing/2016/5/11/chartex" xmlns:cx6="http://schemas.microsoft.com/office/drawing/2016/5/12/chartex" xmlns:cx7="http://schemas.microsoft.com/office/drawing/2016/5/13/chartex" xmlns:cx8="http://schemas.microsoft.com/office/drawing/2016/5/14/chartex" xmlns:mc="http://schemas.openxmlformats.org/markup-compatibility/2006" xmlns:aink="http://schemas.microsoft.com/office/drawing/2016/ink" xmlns:am3d="http://schemas.microsoft.com/office/drawing/2017/model3d" xmlns:o="urn:schemas-microsoft-com:office:office" xmlns:r="http://schemas.openxmlformats.org/officeDocument/2006/relationships" xmlns:m="http://schemas.openxmlformats.org/officeDocument/2006/math" xmlns:v="urn:schemas-microsoft-com:vml" xmlns:wp14="http://schemas.microsoft.com/office/word/2010/wordprocessingDrawing" xmlns:wp="http://schemas.openxmlformats.org/drawingml/2006/wordprocessingDrawing" xmlns:w10="urn:schemas-microsoft-com:office:word" xmlns:w="http://schemas.openxmlformats.org/wordprocessingml/2006/main" xmlns:w14="http://schemas.microsoft.com/office/word/2010/wordml" xmlns:w15="http://schemas.microsoft.com/office/word/2012/wordml" xmlns:w16cex="http://schemas.microsoft.com/office/word/2018/wordml/cex" xmlns:w16cid="http://schemas.microsoft.com/office/word/2016/wordml/cid" xmlns:w16="http://schemas.microsoft.com/office/word/2018/wordml" xmlns:w16sdtdh="http://schemas.microsoft.com/office/word/2020/wordml/sdtdatahash" xmlns:w16se="http://schemas.microsoft.com/office/word/2015/wordml/symex" xmlns:wpg="http://schemas.microsoft.com/office/word/2010/wordprocessingGroup" xmlns:wpi="http://schemas.microsoft.com/office/word/2010/wordprocessingInk" xmlns:wne="http://schemas.microsoft.com/office/word/2006/wordml" xmlns:wps="http://schemas.microsoft.com/office/word/2010/wordprocessingShape" mc:Ignorable="w14 w15 w16se w16cid w16 w16cex w16sdtdh wp14">
+<w:footnotes xmlns:wpc="http://schemas.microsoft.com/office/word/2010/wordprocessingCanvas" xmlns:cx="http://schemas.microsoft.com/office/drawing/2014/chartex" xmlns:cx1="http://schemas.microsoft.com/office/drawing/2015/9/8/chartex" xmlns:cx2="http://schemas.microsoft.com/office/drawing/2015/10/21/chartex" xmlns:cx3="http://schemas.microsoft.com/office/drawing/2016/5/9/chartex" xmlns:cx4="http://schemas.microsoft.com/office/drawing/2016/5/10/chartex" xmlns:cx5="http://schemas.microsoft.com/office/drawing/2016/5/11/chartex" xmlns:cx6="http://schemas.microsoft.com/office/drawing/2016/5/12/chartex" xmlns:cx7="http://schemas.microsoft.com/office/drawing/2016/5/13/chartex" xmlns:cx8="http://schemas.microsoft.com/office/drawing/2016/5/14/chartex" xmlns:mc="http://schemas.openxmlformats.org/markup-compatibility/2006" xmlns:aink="http://schemas.microsoft.com/office/drawing/2016/ink" xmlns:am3d="http://schemas.microsoft.com/office/drawing/2017/model3d" xmlns:o="urn:schemas-microsoft-com:office:office" xmlns:oel="http://schemas.microsoft.com/office/2019/extlst" xmlns:r="http://schemas.openxmlformats.org/officeDocument/2006/relationships" xmlns:m="http://schemas.openxmlformats.org/officeDocument/2006/math" xmlns:v="urn:schemas-microsoft-com:vml" xmlns:wp14="http://schemas.microsoft.com/office/word/2010/wordprocessingDrawing" xmlns:wp="http://schemas.openxmlformats.org/drawingml/2006/wordprocessingDrawing" xmlns:w10="urn:schemas-microsoft-com:office:word" xmlns:w="http://schemas.openxmlformats.org/wordprocessingml/2006/main" xmlns:w14="http://schemas.microsoft.com/office/word/2010/wordml" xmlns:w15="http://schemas.microsoft.com/office/word/2012/wordml" xmlns:w16cex="http://schemas.microsoft.com/office/word/2018/wordml/cex" xmlns:w16cid="http://schemas.microsoft.com/office/word/2016/wordml/cid" xmlns:w16="http://schemas.microsoft.com/office/word/2018/wordml" xmlns:w16sdtdh="http://schemas.microsoft.com/office/word/2020/wordml/sdtdatahash" xmlns:w16se="http://schemas.microsoft.com/office/word/2015/wordml/symex" xmlns:wpg="http://schemas.microsoft.com/office/word/2010/wordprocessingGroup" xmlns:wpi="http://schemas.microsoft.com/office/word/2010/wordprocessingInk" xmlns:wne="http://schemas.microsoft.com/office/word/2006/wordml" xmlns:wps="http://schemas.microsoft.com/office/word/2010/wordprocessingShape" mc:Ignorable="w14 w15 w16se w16cid w16 w16cex w16sdtdh wp14">
   <w:footnote w:type="separator" w:id="-1">
     <w:p>
       <w:r>
@@ -14136,7 +14488,7 @@
 </file>
 
 <file path=word/numbering.xml><?xml version="1.0" encoding="utf-8"?>
-<w:numbering xmlns:wpc="http://schemas.microsoft.com/office/word/2010/wordprocessingCanvas" xmlns:cx="http://schemas.microsoft.com/office/drawing/2014/chartex" xmlns:cx1="http://schemas.microsoft.com/office/drawing/2015/9/8/chartex" xmlns:cx2="http://schemas.microsoft.com/office/drawing/2015/10/21/chartex" xmlns:cx3="http://schemas.microsoft.com/office/drawing/2016/5/9/chartex" xmlns:cx4="http://schemas.microsoft.com/office/drawing/2016/5/10/chartex" xmlns:cx5="http://schemas.microsoft.com/office/drawing/2016/5/11/chartex" xmlns:cx6="http://schemas.microsoft.com/office/drawing/2016/5/12/chartex" xmlns:cx7="http://schemas.microsoft.com/office/drawing/2016/5/13/chartex" xmlns:cx8="http://schemas.microsoft.com/office/drawing/2016/5/14/chartex" xmlns:mc="http://schemas.openxmlformats.org/markup-compatibility/2006" xmlns:aink="http://schemas.microsoft.com/office/drawing/2016/ink" xmlns:am3d="http://schemas.microsoft.com/office/drawing/2017/model3d" xmlns:o="urn:schemas-microsoft-com:office:office" xmlns:r="http://schemas.openxmlformats.org/officeDocument/2006/relationships" xmlns:m="http://schemas.openxmlformats.org/officeDocument/2006/math" xmlns:v="urn:schemas-microsoft-com:vml" xmlns:wp14="http://schemas.microsoft.com/office/word/2010/wordprocessingDrawing" xmlns:wp="http://schemas.openxmlformats.org/drawingml/2006/wordprocessingDrawing" xmlns:w10="urn:schemas-microsoft-com:office:word" xmlns:w="http://schemas.openxmlformats.org/wordprocessingml/2006/main" xmlns:w14="http://schemas.microsoft.com/office/word/2010/wordml" xmlns:w15="http://schemas.microsoft.com/office/word/2012/wordml" xmlns:w16cex="http://schemas.microsoft.com/office/word/2018/wordml/cex" xmlns:w16cid="http://schemas.microsoft.com/office/word/2016/wordml/cid" xmlns:w16="http://schemas.microsoft.com/office/word/2018/wordml" xmlns:w16sdtdh="http://schemas.microsoft.com/office/word/2020/wordml/sdtdatahash" xmlns:w16se="http://schemas.microsoft.com/office/word/2015/wordml/symex" xmlns:wpg="http://schemas.microsoft.com/office/word/2010/wordprocessingGroup" xmlns:wpi="http://schemas.microsoft.com/office/word/2010/wordprocessingInk" xmlns:wne="http://schemas.microsoft.com/office/word/2006/wordml" xmlns:wps="http://schemas.microsoft.com/office/word/2010/wordprocessingShape" mc:Ignorable="w14 w15 w16se w16cid w16 w16cex w16sdtdh wp14">
+<w:numbering xmlns:wpc="http://schemas.microsoft.com/office/word/2010/wordprocessingCanvas" xmlns:cx="http://schemas.microsoft.com/office/drawing/2014/chartex" xmlns:cx1="http://schemas.microsoft.com/office/drawing/2015/9/8/chartex" xmlns:cx2="http://schemas.microsoft.com/office/drawing/2015/10/21/chartex" xmlns:cx3="http://schemas.microsoft.com/office/drawing/2016/5/9/chartex" xmlns:cx4="http://schemas.microsoft.com/office/drawing/2016/5/10/chartex" xmlns:cx5="http://schemas.microsoft.com/office/drawing/2016/5/11/chartex" xmlns:cx6="http://schemas.microsoft.com/office/drawing/2016/5/12/chartex" xmlns:cx7="http://schemas.microsoft.com/office/drawing/2016/5/13/chartex" xmlns:cx8="http://schemas.microsoft.com/office/drawing/2016/5/14/chartex" xmlns:mc="http://schemas.openxmlformats.org/markup-compatibility/2006" xmlns:aink="http://schemas.microsoft.com/office/drawing/2016/ink" xmlns:am3d="http://schemas.microsoft.com/office/drawing/2017/model3d" xmlns:o="urn:schemas-microsoft-com:office:office" xmlns:oel="http://schemas.microsoft.com/office/2019/extlst" xmlns:r="http://schemas.openxmlformats.org/officeDocument/2006/relationships" xmlns:m="http://schemas.openxmlformats.org/officeDocument/2006/math" xmlns:v="urn:schemas-microsoft-com:vml" xmlns:wp14="http://schemas.microsoft.com/office/word/2010/wordprocessingDrawing" xmlns:wp="http://schemas.openxmlformats.org/drawingml/2006/wordprocessingDrawing" xmlns:w10="urn:schemas-microsoft-com:office:word" xmlns:w="http://schemas.openxmlformats.org/wordprocessingml/2006/main" xmlns:w14="http://schemas.microsoft.com/office/word/2010/wordml" xmlns:w15="http://schemas.microsoft.com/office/word/2012/wordml" xmlns:w16cex="http://schemas.microsoft.com/office/word/2018/wordml/cex" xmlns:w16cid="http://schemas.microsoft.com/office/word/2016/wordml/cid" xmlns:w16="http://schemas.microsoft.com/office/word/2018/wordml" xmlns:w16sdtdh="http://schemas.microsoft.com/office/word/2020/wordml/sdtdatahash" xmlns:w16se="http://schemas.microsoft.com/office/word/2015/wordml/symex" xmlns:wpg="http://schemas.microsoft.com/office/word/2010/wordprocessingGroup" xmlns:wpi="http://schemas.microsoft.com/office/word/2010/wordprocessingInk" xmlns:wne="http://schemas.microsoft.com/office/word/2006/wordml" xmlns:wps="http://schemas.microsoft.com/office/word/2010/wordprocessingShape" mc:Ignorable="w14 w15 w16se w16cid w16 w16cex w16sdtdh wp14">
   <w:abstractNum w:abstractNumId="0" w15:restartNumberingAfterBreak="0">
     <w:nsid w:val="06702D76"/>
     <w:multiLevelType w:val="multilevel"/>
@@ -14370,6 +14722,119 @@
     </w:lvl>
   </w:abstractNum>
   <w:abstractNum w:abstractNumId="2" w15:restartNumberingAfterBreak="0">
+    <w:nsid w:val="12FF7F8C"/>
+    <w:multiLevelType w:val="multilevel"/>
+    <w:tmpl w:val="C3ECE518"/>
+    <w:lvl w:ilvl="0">
+      <w:start w:val="6"/>
+      <w:numFmt w:val="decimal"/>
+      <w:lvlText w:val="%1"/>
+      <w:lvlJc w:val="left"/>
+      <w:pPr>
+        <w:ind w:left="588" w:hanging="588"/>
+      </w:pPr>
+      <w:rPr>
+        <w:rFonts w:hint="default"/>
+      </w:rPr>
+    </w:lvl>
+    <w:lvl w:ilvl="1">
+      <w:start w:val="15"/>
+      <w:numFmt w:val="decimal"/>
+      <w:lvlText w:val="%1.%2"/>
+      <w:lvlJc w:val="left"/>
+      <w:pPr>
+        <w:ind w:left="1193" w:hanging="720"/>
+      </w:pPr>
+      <w:rPr>
+        <w:rFonts w:hint="default"/>
+      </w:rPr>
+    </w:lvl>
+    <w:lvl w:ilvl="2">
+      <w:start w:val="1"/>
+      <w:numFmt w:val="decimal"/>
+      <w:lvlText w:val="%1.%2.%3"/>
+      <w:lvlJc w:val="left"/>
+      <w:pPr>
+        <w:ind w:left="1666" w:hanging="720"/>
+      </w:pPr>
+      <w:rPr>
+        <w:rFonts w:hint="default"/>
+      </w:rPr>
+    </w:lvl>
+    <w:lvl w:ilvl="3">
+      <w:start w:val="1"/>
+      <w:numFmt w:val="decimal"/>
+      <w:lvlText w:val="%1.%2.%3.%4"/>
+      <w:lvlJc w:val="left"/>
+      <w:pPr>
+        <w:ind w:left="2499" w:hanging="1080"/>
+      </w:pPr>
+      <w:rPr>
+        <w:rFonts w:hint="default"/>
+      </w:rPr>
+    </w:lvl>
+    <w:lvl w:ilvl="4">
+      <w:start w:val="1"/>
+      <w:numFmt w:val="decimal"/>
+      <w:lvlText w:val="%1.%2.%3.%4.%5"/>
+      <w:lvlJc w:val="left"/>
+      <w:pPr>
+        <w:ind w:left="3332" w:hanging="1440"/>
+      </w:pPr>
+      <w:rPr>
+        <w:rFonts w:hint="default"/>
+      </w:rPr>
+    </w:lvl>
+    <w:lvl w:ilvl="5">
+      <w:start w:val="1"/>
+      <w:numFmt w:val="decimal"/>
+      <w:lvlText w:val="%1.%2.%3.%4.%5.%6"/>
+      <w:lvlJc w:val="left"/>
+      <w:pPr>
+        <w:ind w:left="3805" w:hanging="1440"/>
+      </w:pPr>
+      <w:rPr>
+        <w:rFonts w:hint="default"/>
+      </w:rPr>
+    </w:lvl>
+    <w:lvl w:ilvl="6">
+      <w:start w:val="1"/>
+      <w:numFmt w:val="decimal"/>
+      <w:lvlText w:val="%1.%2.%3.%4.%5.%6.%7"/>
+      <w:lvlJc w:val="left"/>
+      <w:pPr>
+        <w:ind w:left="4638" w:hanging="1800"/>
+      </w:pPr>
+      <w:rPr>
+        <w:rFonts w:hint="default"/>
+      </w:rPr>
+    </w:lvl>
+    <w:lvl w:ilvl="7">
+      <w:start w:val="1"/>
+      <w:numFmt w:val="decimal"/>
+      <w:lvlText w:val="%1.%2.%3.%4.%5.%6.%7.%8"/>
+      <w:lvlJc w:val="left"/>
+      <w:pPr>
+        <w:ind w:left="5471" w:hanging="2160"/>
+      </w:pPr>
+      <w:rPr>
+        <w:rFonts w:hint="default"/>
+      </w:rPr>
+    </w:lvl>
+    <w:lvl w:ilvl="8">
+      <w:start w:val="1"/>
+      <w:numFmt w:val="decimal"/>
+      <w:lvlText w:val="%1.%2.%3.%4.%5.%6.%7.%8.%9"/>
+      <w:lvlJc w:val="left"/>
+      <w:pPr>
+        <w:ind w:left="6304" w:hanging="2520"/>
+      </w:pPr>
+      <w:rPr>
+        <w:rFonts w:hint="default"/>
+      </w:rPr>
+    </w:lvl>
+  </w:abstractNum>
+  <w:abstractNum w:abstractNumId="3" w15:restartNumberingAfterBreak="0">
     <w:nsid w:val="3CC805CD"/>
     <w:multiLevelType w:val="multilevel"/>
     <w:tmpl w:val="4E36BDD2"/>
@@ -14489,7 +14954,7 @@
       </w:rPr>
     </w:lvl>
   </w:abstractNum>
-  <w:abstractNum w:abstractNumId="3" w15:restartNumberingAfterBreak="0">
+  <w:abstractNum w:abstractNumId="4" w15:restartNumberingAfterBreak="0">
     <w:nsid w:val="50B91377"/>
     <w:multiLevelType w:val="multilevel"/>
     <w:tmpl w:val="4E36BDD2"/>
@@ -14609,7 +15074,127 @@
       </w:rPr>
     </w:lvl>
   </w:abstractNum>
-  <w:abstractNum w:abstractNumId="4" w15:restartNumberingAfterBreak="0">
+  <w:abstractNum w:abstractNumId="5" w15:restartNumberingAfterBreak="0">
+    <w:nsid w:val="64C9502D"/>
+    <w:multiLevelType w:val="multilevel"/>
+    <w:tmpl w:val="4E36BDD2"/>
+    <w:lvl w:ilvl="0">
+      <w:start w:val="1"/>
+      <w:numFmt w:val="decimal"/>
+      <w:lvlText w:val="%1."/>
+      <w:lvlJc w:val="left"/>
+      <w:pPr>
+        <w:ind w:left="702" w:hanging="590"/>
+      </w:pPr>
+      <w:rPr>
+        <w:rFonts w:ascii="Arial" w:eastAsia="Arial" w:hAnsi="Arial" w:cs="Arial" w:hint="default"/>
+        <w:b/>
+        <w:bCs/>
+        <w:i w:val="0"/>
+        <w:iCs w:val="0"/>
+        <w:w w:val="100"/>
+        <w:sz w:val="36"/>
+        <w:szCs w:val="36"/>
+      </w:rPr>
+    </w:lvl>
+    <w:lvl w:ilvl="1">
+      <w:start w:val="1"/>
+      <w:numFmt w:val="decimal"/>
+      <w:lvlText w:val="%1.%2."/>
+      <w:lvlJc w:val="left"/>
+      <w:pPr>
+        <w:ind w:left="1455" w:hanging="982"/>
+      </w:pPr>
+      <w:rPr>
+        <w:rFonts w:ascii="Arial" w:eastAsia="Arial" w:hAnsi="Arial" w:cs="Arial" w:hint="default"/>
+        <w:b/>
+        <w:bCs/>
+        <w:i w:val="0"/>
+        <w:iCs w:val="0"/>
+        <w:w w:val="100"/>
+        <w:sz w:val="30"/>
+        <w:szCs w:val="30"/>
+      </w:rPr>
+    </w:lvl>
+    <w:lvl w:ilvl="2">
+      <w:numFmt w:val="bullet"/>
+      <w:lvlText w:val="•"/>
+      <w:lvlJc w:val="left"/>
+      <w:pPr>
+        <w:ind w:left="2393" w:hanging="982"/>
+      </w:pPr>
+      <w:rPr>
+        <w:rFonts w:hint="default"/>
+      </w:rPr>
+    </w:lvl>
+    <w:lvl w:ilvl="3">
+      <w:numFmt w:val="bullet"/>
+      <w:lvlText w:val="•"/>
+      <w:lvlJc w:val="left"/>
+      <w:pPr>
+        <w:ind w:left="3327" w:hanging="982"/>
+      </w:pPr>
+      <w:rPr>
+        <w:rFonts w:hint="default"/>
+      </w:rPr>
+    </w:lvl>
+    <w:lvl w:ilvl="4">
+      <w:numFmt w:val="bullet"/>
+      <w:lvlText w:val="•"/>
+      <w:lvlJc w:val="left"/>
+      <w:pPr>
+        <w:ind w:left="4261" w:hanging="982"/>
+      </w:pPr>
+      <w:rPr>
+        <w:rFonts w:hint="default"/>
+      </w:rPr>
+    </w:lvl>
+    <w:lvl w:ilvl="5">
+      <w:numFmt w:val="bullet"/>
+      <w:lvlText w:val="•"/>
+      <w:lvlJc w:val="left"/>
+      <w:pPr>
+        <w:ind w:left="5195" w:hanging="982"/>
+      </w:pPr>
+      <w:rPr>
+        <w:rFonts w:hint="default"/>
+      </w:rPr>
+    </w:lvl>
+    <w:lvl w:ilvl="6">
+      <w:numFmt w:val="bullet"/>
+      <w:lvlText w:val="•"/>
+      <w:lvlJc w:val="left"/>
+      <w:pPr>
+        <w:ind w:left="6129" w:hanging="982"/>
+      </w:pPr>
+      <w:rPr>
+        <w:rFonts w:hint="default"/>
+      </w:rPr>
+    </w:lvl>
+    <w:lvl w:ilvl="7">
+      <w:numFmt w:val="bullet"/>
+      <w:lvlText w:val="•"/>
+      <w:lvlJc w:val="left"/>
+      <w:pPr>
+        <w:ind w:left="7063" w:hanging="982"/>
+      </w:pPr>
+      <w:rPr>
+        <w:rFonts w:hint="default"/>
+      </w:rPr>
+    </w:lvl>
+    <w:lvl w:ilvl="8">
+      <w:numFmt w:val="bullet"/>
+      <w:lvlText w:val="•"/>
+      <w:lvlJc w:val="left"/>
+      <w:pPr>
+        <w:ind w:left="7997" w:hanging="982"/>
+      </w:pPr>
+      <w:rPr>
+        <w:rFonts w:hint="default"/>
+      </w:rPr>
+    </w:lvl>
+  </w:abstractNum>
+  <w:abstractNum w:abstractNumId="6" w15:restartNumberingAfterBreak="0">
     <w:nsid w:val="72951975"/>
     <w:multiLevelType w:val="hybridMultilevel"/>
     <w:tmpl w:val="8836F380"/>
@@ -14721,7 +15306,7 @@
       </w:rPr>
     </w:lvl>
   </w:abstractNum>
-  <w:abstractNum w:abstractNumId="5" w15:restartNumberingAfterBreak="0">
+  <w:abstractNum w:abstractNumId="7" w15:restartNumberingAfterBreak="0">
     <w:nsid w:val="7CD36F0F"/>
     <w:multiLevelType w:val="multilevel"/>
     <w:tmpl w:val="AFA60722"/>
@@ -14845,19 +15430,25 @@
     <w:abstractNumId w:val="1"/>
   </w:num>
   <w:num w:numId="2" w16cid:durableId="1594707911">
-    <w:abstractNumId w:val="4"/>
+    <w:abstractNumId w:val="6"/>
   </w:num>
   <w:num w:numId="3" w16cid:durableId="847598228">
-    <w:abstractNumId w:val="2"/>
+    <w:abstractNumId w:val="3"/>
   </w:num>
   <w:num w:numId="4" w16cid:durableId="1658455029">
-    <w:abstractNumId w:val="5"/>
+    <w:abstractNumId w:val="7"/>
   </w:num>
   <w:num w:numId="5" w16cid:durableId="1712345847">
     <w:abstractNumId w:val="0"/>
   </w:num>
   <w:num w:numId="6" w16cid:durableId="857701409">
-    <w:abstractNumId w:val="3"/>
+    <w:abstractNumId w:val="4"/>
+  </w:num>
+  <w:num w:numId="7" w16cid:durableId="396519574">
+    <w:abstractNumId w:val="5"/>
+  </w:num>
+  <w:num w:numId="8" w16cid:durableId="965966503">
+    <w:abstractNumId w:val="2"/>
   </w:num>
 </w:numbering>
 </file>

</xml_diff>